<commit_message>
added more questions and opinions
I added them in blue for easier distinction
</commit_message>
<xml_diff>
--- a/Documentation/SRS_Team1.docx
+++ b/Documentation/SRS_Team1.docx
@@ -1917,6 +1917,35 @@
       </w:pPr>
       <w:r>
         <w:rPr>
+          <w:color w:val="2F759E" w:themeColor="accent1" w:themeShade="BF"/>
+          <w:sz w:val="24"/>
+          <w:szCs w:val="24"/>
+          <w:lang w:val="en-GB"/>
+        </w:rPr>
+        <w:t>Enters all the other relevant information (general information about the person)</w:t>
+      </w:r>
+    </w:p>
+    <w:p>
+      <w:pPr>
+        <w:pStyle w:val="BodyA"/>
+        <w:numPr>
+          <w:ilvl w:val="0"/>
+          <w:numId w:val="14"/>
+        </w:numPr>
+        <w:tabs>
+          <w:tab w:val="num" w:pos="613"/>
+          <w:tab w:val="left" w:pos="643"/>
+          <w:tab w:val="left" w:pos="676"/>
+        </w:tabs>
+        <w:ind w:left="613" w:hanging="330"/>
+        <w:rPr>
+          <w:sz w:val="24"/>
+          <w:szCs w:val="24"/>
+          <w:lang w:val="en-GB"/>
+        </w:rPr>
+      </w:pPr>
+      <w:r>
+        <w:rPr>
           <w:sz w:val="24"/>
           <w:szCs w:val="24"/>
           <w:lang w:val="en-GB"/>
@@ -2450,6 +2479,7 @@
         <w:rPr>
           <w:sz w:val="24"/>
           <w:szCs w:val="24"/>
+          <w:lang w:val="en-GB"/>
         </w:rPr>
       </w:pPr>
       <w:r>
@@ -2460,16 +2490,14 @@
         </w:rPr>
         <w:t xml:space="preserve">User is shown a list of parameters by which s/he can further </w:t>
       </w:r>
-      <w:proofErr w:type="spellStart"/>
-      <w:r>
-        <w:rPr>
-          <w:sz w:val="24"/>
-          <w:szCs w:val="24"/>
-          <w:lang w:val="en-GB"/>
-        </w:rPr>
-        <w:t>parametrise</w:t>
-      </w:r>
-      <w:proofErr w:type="spellEnd"/>
+      <w:r>
+        <w:rPr>
+          <w:sz w:val="24"/>
+          <w:szCs w:val="24"/>
+          <w:lang w:val="en-GB"/>
+        </w:rPr>
+        <w:t>parameterise</w:t>
+      </w:r>
       <w:r>
         <w:rPr>
           <w:sz w:val="24"/>
@@ -2482,6 +2510,7 @@
         <w:rPr>
           <w:sz w:val="24"/>
           <w:szCs w:val="24"/>
+          <w:lang w:val="en-GB"/>
         </w:rPr>
         <w:t>(</w:t>
       </w:r>
@@ -2490,21 +2519,34 @@
           <w:rFonts w:hAnsi="Helvetica"/>
           <w:sz w:val="24"/>
           <w:szCs w:val="24"/>
+          <w:lang w:val="en-GB"/>
         </w:rPr>
         <w:t>“</w:t>
       </w:r>
-      <w:r>
-        <w:rPr>
-          <w:sz w:val="24"/>
-          <w:szCs w:val="24"/>
-        </w:rPr>
-        <w:t>detail search</w:t>
+      <w:proofErr w:type="gramStart"/>
+      <w:r>
+        <w:rPr>
+          <w:sz w:val="24"/>
+          <w:szCs w:val="24"/>
+          <w:lang w:val="en-GB"/>
+        </w:rPr>
+        <w:t>detail</w:t>
+      </w:r>
+      <w:proofErr w:type="gramEnd"/>
+      <w:r>
+        <w:rPr>
+          <w:sz w:val="24"/>
+          <w:szCs w:val="24"/>
+          <w:lang w:val="en-GB"/>
+        </w:rPr>
+        <w:t xml:space="preserve"> search</w:t>
       </w:r>
       <w:r>
         <w:rPr>
           <w:rFonts w:hAnsi="Helvetica"/>
           <w:sz w:val="24"/>
           <w:szCs w:val="24"/>
+          <w:lang w:val="en-GB"/>
         </w:rPr>
         <w:t xml:space="preserve">” </w:t>
       </w:r>
@@ -2512,6 +2554,7 @@
         <w:rPr>
           <w:sz w:val="24"/>
           <w:szCs w:val="24"/>
+          <w:lang w:val="en-GB"/>
         </w:rPr>
         <w:t>option).</w:t>
       </w:r>
@@ -2606,6 +2649,7 @@
           <w:szCs w:val="24"/>
           <w:lang w:val="en-GB"/>
         </w:rPr>
+        <w:lastRenderedPageBreak/>
         <w:t>User enters criteria, e.g. location (range), price range, type of rental</w:t>
       </w:r>
     </w:p>
@@ -2634,7 +2678,6 @@
           <w:szCs w:val="24"/>
           <w:lang w:val="en-GB"/>
         </w:rPr>
-        <w:lastRenderedPageBreak/>
         <w:t>System checks DB for matching entries.</w:t>
       </w:r>
     </w:p>
@@ -3168,6 +3211,41 @@
         </w:rPr>
         <w:t>when viewing a message in their inbox.</w:t>
       </w:r>
+      <w:r>
+        <w:rPr>
+          <w:sz w:val="24"/>
+          <w:szCs w:val="24"/>
+          <w:lang w:val="en-GB"/>
+        </w:rPr>
+        <w:t xml:space="preserve"> </w:t>
+      </w:r>
+      <w:r>
+        <w:rPr>
+          <w:color w:val="2F759E" w:themeColor="accent1" w:themeShade="BF"/>
+          <w:sz w:val="24"/>
+          <w:szCs w:val="24"/>
+          <w:lang w:val="en-GB"/>
+        </w:rPr>
+        <w:t>T</w:t>
+      </w:r>
+      <w:r>
+        <w:rPr>
+          <w:color w:val="2F759E" w:themeColor="accent1" w:themeShade="BF"/>
+          <w:sz w:val="24"/>
+          <w:szCs w:val="24"/>
+          <w:lang w:val="en-GB"/>
+        </w:rPr>
+        <w:t xml:space="preserve">wo </w:t>
+      </w:r>
+      <w:r>
+        <w:rPr>
+          <w:color w:val="2F759E" w:themeColor="accent1" w:themeShade="BF"/>
+          <w:sz w:val="24"/>
+          <w:szCs w:val="24"/>
+          <w:lang w:val="en-GB"/>
+        </w:rPr>
+        <w:t>different use cases?</w:t>
+      </w:r>
     </w:p>
     <w:p>
       <w:pPr>
@@ -4019,6 +4097,7 @@
           <w:szCs w:val="24"/>
           <w:lang w:val="en-GB"/>
         </w:rPr>
+        <w:lastRenderedPageBreak/>
         <w:t>Every message and every reply must be connected to exactly two users.</w:t>
       </w:r>
     </w:p>
@@ -4037,7 +4116,6 @@
           <w:szCs w:val="24"/>
           <w:lang w:val="en-GB"/>
         </w:rPr>
-        <w:lastRenderedPageBreak/>
         <w:t>2.9 Notes</w:t>
       </w:r>
     </w:p>
@@ -4058,6 +4136,23 @@
           <w:lang w:val="en-GB"/>
         </w:rPr>
         <w:t>Are the two cases (first contact/answering a message) two different use cases?</w:t>
+      </w:r>
+      <w:r>
+        <w:rPr>
+          <w:sz w:val="24"/>
+          <w:szCs w:val="24"/>
+          <w:lang w:val="en-GB"/>
+        </w:rPr>
+        <w:t xml:space="preserve"> </w:t>
+      </w:r>
+      <w:r>
+        <w:rPr>
+          <w:color w:val="2F759E" w:themeColor="accent1" w:themeShade="BF"/>
+          <w:sz w:val="24"/>
+          <w:szCs w:val="24"/>
+          <w:lang w:val="en-GB"/>
+        </w:rPr>
+        <w:t>I would say yes. Although you share common part structures, the case is a different one.</w:t>
       </w:r>
     </w:p>
     <w:p>
@@ -4290,6 +4385,23 @@
         </w:rPr>
         <w:t>s calendar.</w:t>
       </w:r>
+      <w:r>
+        <w:rPr>
+          <w:sz w:val="24"/>
+          <w:szCs w:val="24"/>
+          <w:lang w:val="en-GB"/>
+        </w:rPr>
+        <w:t xml:space="preserve"> </w:t>
+      </w:r>
+      <w:r>
+        <w:rPr>
+          <w:color w:val="2F759E" w:themeColor="accent1" w:themeShade="BF"/>
+          <w:sz w:val="24"/>
+          <w:szCs w:val="24"/>
+          <w:lang w:val="en-GB"/>
+        </w:rPr>
+        <w:t>Who decides that? The users themselves?</w:t>
+      </w:r>
     </w:p>
     <w:p>
       <w:pPr>
@@ -4327,6 +4439,23 @@
           <w:lang w:val="en-GB"/>
         </w:rPr>
         <w:t>3. At least one message must have been sent via the messaging system.</w:t>
+      </w:r>
+      <w:r>
+        <w:rPr>
+          <w:sz w:val="24"/>
+          <w:szCs w:val="24"/>
+          <w:lang w:val="en-GB"/>
+        </w:rPr>
+        <w:t xml:space="preserve"> </w:t>
+      </w:r>
+      <w:r>
+        <w:rPr>
+          <w:color w:val="2F759E" w:themeColor="accent1" w:themeShade="BF"/>
+          <w:sz w:val="24"/>
+          <w:szCs w:val="24"/>
+          <w:lang w:val="en-GB"/>
+        </w:rPr>
+        <w:t>Why?</w:t>
       </w:r>
     </w:p>
     <w:p>
@@ -4461,16 +4590,14 @@
         </w:rPr>
         <w:t xml:space="preserve">. This button is visible in the messaging system and in the </w:t>
       </w:r>
-      <w:proofErr w:type="spellStart"/>
-      <w:r>
-        <w:rPr>
-          <w:sz w:val="24"/>
-          <w:szCs w:val="24"/>
-          <w:lang w:val="en-GB"/>
-        </w:rPr>
-        <w:t>calender</w:t>
-      </w:r>
-      <w:proofErr w:type="spellEnd"/>
+      <w:r>
+        <w:rPr>
+          <w:sz w:val="24"/>
+          <w:szCs w:val="24"/>
+          <w:lang w:val="en-GB"/>
+        </w:rPr>
+        <w:t>calendar</w:t>
+      </w:r>
       <w:r>
         <w:rPr>
           <w:sz w:val="24"/>
@@ -5076,6 +5203,7 @@
           <w:szCs w:val="24"/>
           <w:lang w:val="en-GB"/>
         </w:rPr>
+        <w:lastRenderedPageBreak/>
         <w:t>4.1 Actors</w:t>
       </w:r>
     </w:p>
@@ -5113,7 +5241,6 @@
           <w:szCs w:val="24"/>
           <w:lang w:val="en-GB"/>
         </w:rPr>
-        <w:lastRenderedPageBreak/>
         <w:t>4.2 Description</w:t>
       </w:r>
     </w:p>
@@ -5215,11 +5342,21 @@
           <w:szCs w:val="24"/>
           <w:lang w:val="en-GB"/>
         </w:rPr>
-        <w:t xml:space="preserve"> (</w:t>
+        <w:t xml:space="preserve"> </w:t>
+      </w:r>
+      <w:r>
+        <w:rPr>
+          <w:color w:val="2F759E" w:themeColor="accent1" w:themeShade="BF"/>
+          <w:sz w:val="24"/>
+          <w:szCs w:val="24"/>
+          <w:lang w:val="en-GB"/>
+        </w:rPr>
+        <w:t>(</w:t>
       </w:r>
       <w:proofErr w:type="gramStart"/>
       <w:r>
         <w:rPr>
+          <w:color w:val="2F759E" w:themeColor="accent1" w:themeShade="BF"/>
           <w:sz w:val="24"/>
           <w:szCs w:val="24"/>
           <w:lang w:val="en-GB"/>
@@ -5229,11 +5366,30 @@
       <w:proofErr w:type="gramEnd"/>
       <w:r>
         <w:rPr>
-          <w:sz w:val="24"/>
-          <w:szCs w:val="24"/>
-          <w:lang w:val="en-GB"/>
-        </w:rPr>
-        <w:t xml:space="preserve"> much restriction?)</w:t>
+          <w:color w:val="2F759E" w:themeColor="accent1" w:themeShade="BF"/>
+          <w:sz w:val="24"/>
+          <w:szCs w:val="24"/>
+          <w:lang w:val="en-GB"/>
+        </w:rPr>
+        <w:t xml:space="preserve"> much restriction?</w:t>
+      </w:r>
+      <w:r>
+        <w:rPr>
+          <w:color w:val="2F759E" w:themeColor="accent1" w:themeShade="BF"/>
+          <w:sz w:val="24"/>
+          <w:szCs w:val="24"/>
+          <w:lang w:val="en-GB"/>
+        </w:rPr>
+        <w:t xml:space="preserve"> What about a link</w:t>
+      </w:r>
+      <w:r>
+        <w:rPr>
+          <w:color w:val="2F759E" w:themeColor="accent1" w:themeShade="BF"/>
+          <w:sz w:val="24"/>
+          <w:szCs w:val="24"/>
+          <w:lang w:val="en-GB"/>
+        </w:rPr>
+        <w:t>)</w:t>
       </w:r>
     </w:p>
     <w:p>
@@ -5462,6 +5618,27 @@
     <w:p>
       <w:pPr>
         <w:pStyle w:val="BodyA"/>
+        <w:ind w:left="283"/>
+        <w:rPr>
+          <w:color w:val="2F759E" w:themeColor="accent1" w:themeShade="BF"/>
+          <w:sz w:val="24"/>
+          <w:szCs w:val="24"/>
+          <w:lang w:val="en-GB"/>
+        </w:rPr>
+      </w:pPr>
+      <w:r>
+        <w:rPr>
+          <w:color w:val="2F759E" w:themeColor="accent1" w:themeShade="BF"/>
+          <w:sz w:val="24"/>
+          <w:szCs w:val="24"/>
+          <w:lang w:val="en-GB"/>
+        </w:rPr>
+        <w:t>Retrieving Information from DB not possible. Showing error message and redirecting to the main search window.</w:t>
+      </w:r>
+    </w:p>
+    <w:p>
+      <w:pPr>
+        <w:pStyle w:val="BodyA"/>
         <w:rPr>
           <w:sz w:val="24"/>
           <w:szCs w:val="24"/>
@@ -6062,6 +6239,7 @@
           <w:szCs w:val="24"/>
           <w:lang w:val="en-GB"/>
         </w:rPr>
+        <w:lastRenderedPageBreak/>
         <w:t>6. Bookmark Ads</w:t>
       </w:r>
     </w:p>
@@ -6156,7 +6334,6 @@
           <w:szCs w:val="24"/>
           <w:lang w:val="en-GB"/>
         </w:rPr>
-        <w:lastRenderedPageBreak/>
         <w:t>6.3 Trigger</w:t>
       </w:r>
     </w:p>
@@ -6177,7 +6354,42 @@
           <w:lang w:val="en-GB"/>
         </w:rPr>
         <w:tab/>
-        <w:t xml:space="preserve">In the detailed description of an ad, user clicks on "bookmark ad" </w:t>
+        <w:t>In the detailed description of an a</w:t>
+      </w:r>
+      <w:r>
+        <w:rPr>
+          <w:sz w:val="24"/>
+          <w:szCs w:val="24"/>
+          <w:lang w:val="en-GB"/>
+        </w:rPr>
+        <w:t>d, user clicks on "bookmark ad"/</w:t>
+      </w:r>
+      <w:r>
+        <w:rPr>
+          <w:color w:val="2F759E" w:themeColor="accent1" w:themeShade="BF"/>
+          <w:sz w:val="24"/>
+          <w:szCs w:val="24"/>
+          <w:lang w:val="en-GB"/>
+        </w:rPr>
+        <w:t>“</w:t>
+      </w:r>
+      <w:r>
+        <w:rPr>
+          <w:color w:val="2F759E" w:themeColor="accent1" w:themeShade="BF"/>
+          <w:sz w:val="24"/>
+          <w:szCs w:val="24"/>
+          <w:lang w:val="en-GB"/>
+        </w:rPr>
+        <w:t>safe for later</w:t>
+      </w:r>
+      <w:r>
+        <w:rPr>
+          <w:color w:val="2F759E" w:themeColor="accent1" w:themeShade="BF"/>
+          <w:sz w:val="24"/>
+          <w:szCs w:val="24"/>
+          <w:lang w:val="en-GB"/>
+        </w:rPr>
+        <w:t>”</w:t>
       </w:r>
     </w:p>
     <w:p>
@@ -6245,6 +6457,52 @@
         </w:rPr>
         <w:t>Ad searcher has performed a flat search before.</w:t>
       </w:r>
+      <w:r>
+        <w:rPr>
+          <w:sz w:val="24"/>
+          <w:szCs w:val="24"/>
+          <w:lang w:val="en-GB"/>
+        </w:rPr>
+        <w:t xml:space="preserve"> </w:t>
+      </w:r>
+      <w:r>
+        <w:rPr>
+          <w:color w:val="2F759E" w:themeColor="accent1" w:themeShade="BF"/>
+          <w:sz w:val="24"/>
+          <w:szCs w:val="24"/>
+          <w:lang w:val="en-GB"/>
+        </w:rPr>
+        <w:t>(</w:t>
+      </w:r>
+      <w:proofErr w:type="gramStart"/>
+      <w:r>
+        <w:rPr>
+          <w:color w:val="2F759E" w:themeColor="accent1" w:themeShade="BF"/>
+          <w:sz w:val="24"/>
+          <w:szCs w:val="24"/>
+          <w:lang w:val="en-GB"/>
+        </w:rPr>
+        <w:t>too</w:t>
+      </w:r>
+      <w:proofErr w:type="gramEnd"/>
+      <w:r>
+        <w:rPr>
+          <w:color w:val="2F759E" w:themeColor="accent1" w:themeShade="BF"/>
+          <w:sz w:val="24"/>
+          <w:szCs w:val="24"/>
+          <w:lang w:val="en-GB"/>
+        </w:rPr>
+        <w:t xml:space="preserve"> much restriction?</w:t>
+      </w:r>
+      <w:r>
+        <w:rPr>
+          <w:color w:val="2F759E" w:themeColor="accent1" w:themeShade="BF"/>
+          <w:sz w:val="24"/>
+          <w:szCs w:val="24"/>
+          <w:lang w:val="en-GB"/>
+        </w:rPr>
+        <w:t>)</w:t>
+      </w:r>
     </w:p>
     <w:p>
       <w:pPr>
@@ -6475,6 +6733,43 @@
     <w:p>
       <w:pPr>
         <w:pStyle w:val="BodyB"/>
+        <w:ind w:left="284" w:hanging="284"/>
+        <w:rPr>
+          <w:sz w:val="24"/>
+          <w:szCs w:val="24"/>
+          <w:lang w:val="en-GB"/>
+        </w:rPr>
+      </w:pPr>
+      <w:r>
+        <w:rPr>
+          <w:sz w:val="24"/>
+          <w:szCs w:val="24"/>
+          <w:lang w:val="en-GB"/>
+        </w:rPr>
+        <w:tab/>
+      </w:r>
+      <w:r>
+        <w:rPr>
+          <w:color w:val="2F759E" w:themeColor="accent1" w:themeShade="BF"/>
+          <w:sz w:val="24"/>
+          <w:szCs w:val="24"/>
+          <w:lang w:val="en-GB"/>
+        </w:rPr>
+        <w:t>What about an ad being deleted at the very moment, or if the ad has been deleted 5min ago but no refresh has taken place?</w:t>
+      </w:r>
+      <w:r>
+        <w:rPr>
+          <w:color w:val="2F759E" w:themeColor="accent1" w:themeShade="BF"/>
+          <w:sz w:val="24"/>
+          <w:szCs w:val="24"/>
+          <w:lang w:val="en-GB"/>
+        </w:rPr>
+        <w:t xml:space="preserve"> Show error message and redirect to last window.</w:t>
+      </w:r>
+    </w:p>
+    <w:p>
+      <w:pPr>
+        <w:pStyle w:val="BodyB"/>
         <w:rPr>
           <w:sz w:val="24"/>
           <w:szCs w:val="24"/>
@@ -6577,6 +6872,7 @@
         <w:ind w:left="690" w:hanging="330"/>
         <w:rPr>
           <w:rFonts w:eastAsia="Helvetica" w:hAnsi="Helvetica" w:cs="Helvetica"/>
+          <w:lang w:val="en-GB"/>
         </w:rPr>
       </w:pPr>
       <w:r>
@@ -6587,16 +6883,14 @@
         </w:rPr>
         <w:t xml:space="preserve">Precondition 1: If user is not logged in, we would have to save these </w:t>
       </w:r>
-      <w:proofErr w:type="spellStart"/>
-      <w:r>
-        <w:rPr>
-          <w:sz w:val="24"/>
-          <w:szCs w:val="24"/>
-          <w:lang w:val="en-GB"/>
-        </w:rPr>
-        <w:t>informations</w:t>
-      </w:r>
-      <w:proofErr w:type="spellEnd"/>
+      <w:r>
+        <w:rPr>
+          <w:sz w:val="24"/>
+          <w:szCs w:val="24"/>
+          <w:lang w:val="en-GB"/>
+        </w:rPr>
+        <w:t>information</w:t>
+      </w:r>
       <w:r>
         <w:rPr>
           <w:sz w:val="24"/>
@@ -6609,6 +6903,7 @@
         <w:rPr>
           <w:sz w:val="24"/>
           <w:szCs w:val="24"/>
+          <w:lang w:val="en-GB"/>
         </w:rPr>
         <w:t>(probably complicated)</w:t>
       </w:r>
@@ -6619,6 +6914,7 @@
         <w:rPr>
           <w:sz w:val="24"/>
           <w:szCs w:val="24"/>
+          <w:lang w:val="en-GB"/>
         </w:rPr>
       </w:pPr>
     </w:p>
@@ -7059,6 +7355,7 @@
           <w:szCs w:val="24"/>
           <w:lang w:val="en-GB"/>
         </w:rPr>
+        <w:lastRenderedPageBreak/>
         <w:t>a/b</w:t>
       </w:r>
       <w:proofErr w:type="gramEnd"/>
@@ -7220,7 +7517,6 @@
           <w:szCs w:val="24"/>
           <w:lang w:val="en-GB"/>
         </w:rPr>
-        <w:lastRenderedPageBreak/>
         <w:t>System shows user an input mask where she can specify all the searchable items of the search function. The specifications previously searched by are pre-entered, but changeable.</w:t>
       </w:r>
     </w:p>
@@ -7668,6 +7964,43 @@
           <w:lang w:val="en-GB"/>
         </w:rPr>
         <w:t>We should give some thought to the fact that we now have to almost, but not totally identical use cases (subscribe after search/from main menu). Allow only one? Define a second use case?</w:t>
+      </w:r>
+    </w:p>
+    <w:p>
+      <w:pPr>
+        <w:pStyle w:val="BodyA"/>
+        <w:ind w:left="283"/>
+        <w:rPr>
+          <w:sz w:val="24"/>
+          <w:szCs w:val="24"/>
+          <w:lang w:val="en-GB"/>
+        </w:rPr>
+      </w:pPr>
+      <w:r>
+        <w:rPr>
+          <w:sz w:val="24"/>
+          <w:szCs w:val="24"/>
+          <w:lang w:val="en-GB"/>
+        </w:rPr>
+        <w:t xml:space="preserve">Further it may be a performance issue if we have 1000s of </w:t>
+      </w:r>
+      <w:proofErr w:type="spellStart"/>
+      <w:r>
+        <w:rPr>
+          <w:sz w:val="24"/>
+          <w:szCs w:val="24"/>
+          <w:lang w:val="en-GB"/>
+        </w:rPr>
+        <w:t>subcribers</w:t>
+      </w:r>
+      <w:proofErr w:type="spellEnd"/>
+      <w:r>
+        <w:rPr>
+          <w:sz w:val="24"/>
+          <w:szCs w:val="24"/>
+          <w:lang w:val="en-GB"/>
+        </w:rPr>
+        <w:t xml:space="preserve"> listening to every single new entry. May be we generate a list according to the specs and send it daily to the user?</w:t>
       </w:r>
     </w:p>
     <w:p>
@@ -8052,6 +8385,7 @@
           <w:szCs w:val="24"/>
           <w:lang w:val="en-GB"/>
         </w:rPr>
+        <w:lastRenderedPageBreak/>
         <w:t>User clicks on "place ad"</w:t>
       </w:r>
     </w:p>
@@ -8156,6 +8490,7 @@
         <w:ind w:left="969" w:hanging="260"/>
         <w:rPr>
           <w:rFonts w:eastAsia="Helvetica" w:hAnsi="Helvetica" w:cs="Helvetica"/>
+          <w:lang w:val="en-GB"/>
         </w:rPr>
       </w:pPr>
       <w:r>
@@ -8276,7 +8611,6 @@
           <w:szCs w:val="24"/>
           <w:lang w:val="en-US"/>
         </w:rPr>
-        <w:lastRenderedPageBreak/>
         <w:t>Step 5a: Valid input should remain in the form (must be probably saved and reentered by us)</w:t>
       </w:r>
     </w:p>
@@ -8356,6 +8690,7 @@
         <w:ind w:left="690" w:hanging="330"/>
         <w:rPr>
           <w:rFonts w:eastAsia="Helvetica" w:hAnsi="Helvetica" w:cs="Helvetica"/>
+          <w:lang w:val="en-GB"/>
         </w:rPr>
       </w:pPr>
       <w:r>
@@ -8370,8 +8705,17 @@
         <w:rPr>
           <w:sz w:val="24"/>
           <w:szCs w:val="24"/>
+          <w:lang w:val="en-GB"/>
         </w:rPr>
         <w:t>How do we handle it? Registration mandatory or not?</w:t>
+      </w:r>
+      <w:r>
+        <w:rPr>
+          <w:sz w:val="24"/>
+          <w:szCs w:val="24"/>
+          <w:lang w:val="en-GB"/>
+        </w:rPr>
+        <w:t xml:space="preserve"> If not how do we implement the calendar? Doodle like? Google like?</w:t>
       </w:r>
     </w:p>
     <w:p>
@@ -8570,6 +8914,24 @@
           <w:lang w:val="en-GB"/>
         </w:rPr>
       </w:pPr>
+      <w:r>
+        <w:rPr>
+          <w:sz w:val="24"/>
+          <w:szCs w:val="24"/>
+          <w:lang w:val="en-GB"/>
+        </w:rPr>
+        <w:t>I think we should try not to overload the webpage with functionality. PM system and Calendar should be sufficient?</w:t>
+      </w:r>
+    </w:p>
+    <w:p>
+      <w:pPr>
+        <w:pStyle w:val="BodyA"/>
+        <w:rPr>
+          <w:sz w:val="24"/>
+          <w:szCs w:val="24"/>
+          <w:lang w:val="en-GB"/>
+        </w:rPr>
+      </w:pPr>
     </w:p>
     <w:p>
       <w:pPr>
@@ -8843,6 +9205,7 @@
         <w:pStyle w:val="BodyB"/>
         <w:ind w:left="284" w:hanging="284"/>
         <w:rPr>
+          <w:color w:val="2F759E" w:themeColor="accent1" w:themeShade="BF"/>
           <w:sz w:val="24"/>
           <w:szCs w:val="24"/>
           <w:lang w:val="en-GB"/>
@@ -8863,7 +9226,16 @@
           <w:szCs w:val="24"/>
           <w:lang w:val="en-GB"/>
         </w:rPr>
-        <w:t xml:space="preserve"> (too much restriction?)</w:t>
+        <w:t xml:space="preserve"> </w:t>
+      </w:r>
+      <w:r>
+        <w:rPr>
+          <w:color w:val="2F759E" w:themeColor="accent1" w:themeShade="BF"/>
+          <w:sz w:val="24"/>
+          <w:szCs w:val="24"/>
+          <w:lang w:val="en-GB"/>
+        </w:rPr>
+        <w:t>(too much restriction?)</w:t>
       </w:r>
     </w:p>
     <w:p>
@@ -8928,11 +9300,21 @@
           <w:szCs w:val="24"/>
           <w:lang w:val="en-GB"/>
         </w:rPr>
-        <w:t xml:space="preserve"> (</w:t>
+        <w:t xml:space="preserve"> </w:t>
+      </w:r>
+      <w:r>
+        <w:rPr>
+          <w:color w:val="2F759E" w:themeColor="accent1" w:themeShade="BF"/>
+          <w:sz w:val="24"/>
+          <w:szCs w:val="24"/>
+          <w:lang w:val="en-GB"/>
+        </w:rPr>
+        <w:t>(</w:t>
       </w:r>
       <w:proofErr w:type="gramStart"/>
       <w:r>
         <w:rPr>
+          <w:color w:val="2F759E" w:themeColor="accent1" w:themeShade="BF"/>
           <w:sz w:val="24"/>
           <w:szCs w:val="24"/>
           <w:lang w:val="en-GB"/>
@@ -8942,6 +9324,7 @@
       <w:proofErr w:type="gramEnd"/>
       <w:r>
         <w:rPr>
+          <w:color w:val="2F759E" w:themeColor="accent1" w:themeShade="BF"/>
           <w:sz w:val="24"/>
           <w:szCs w:val="24"/>
           <w:lang w:val="en-GB"/>
@@ -9046,6 +9429,43 @@
         <w:tab/>
         <w:t>a2. User selects a conversation.</w:t>
       </w:r>
+      <w:r>
+        <w:rPr>
+          <w:sz w:val="24"/>
+          <w:szCs w:val="24"/>
+          <w:lang w:val="en-GB"/>
+        </w:rPr>
+        <w:t xml:space="preserve"> </w:t>
+      </w:r>
+      <w:r>
+        <w:rPr>
+          <w:color w:val="2F759E" w:themeColor="accent1" w:themeShade="BF"/>
+          <w:sz w:val="24"/>
+          <w:szCs w:val="24"/>
+          <w:lang w:val="en-GB"/>
+        </w:rPr>
+        <w:t>(</w:t>
+      </w:r>
+      <w:proofErr w:type="gramStart"/>
+      <w:r>
+        <w:rPr>
+          <w:color w:val="2F759E" w:themeColor="accent1" w:themeShade="BF"/>
+          <w:sz w:val="24"/>
+          <w:szCs w:val="24"/>
+          <w:lang w:val="en-GB"/>
+        </w:rPr>
+        <w:t>too</w:t>
+      </w:r>
+      <w:proofErr w:type="gramEnd"/>
+      <w:r>
+        <w:rPr>
+          <w:color w:val="2F759E" w:themeColor="accent1" w:themeShade="BF"/>
+          <w:sz w:val="24"/>
+          <w:szCs w:val="24"/>
+          <w:lang w:val="en-GB"/>
+        </w:rPr>
+        <w:t xml:space="preserve"> much restriction?)</w:t>
+      </w:r>
     </w:p>
     <w:p>
       <w:pPr>
@@ -9182,6 +9602,8 @@
         <w:tab/>
         <w:t>b2. User clicks on "add candidate"</w:t>
       </w:r>
+      <w:bookmarkStart w:id="0" w:name="_GoBack"/>
+      <w:bookmarkEnd w:id="0"/>
     </w:p>
     <w:p>
       <w:pPr>
@@ -9199,6 +9621,7 @@
           <w:szCs w:val="24"/>
           <w:lang w:val="en-GB"/>
         </w:rPr>
+        <w:lastRenderedPageBreak/>
         <w:tab/>
         <w:t>b3. User chooses one of his contacts (only contacts he added or all users he had a conversation with lately?)</w:t>
       </w:r>
@@ -9429,9 +9852,53 @@
           <w:szCs w:val="24"/>
           <w:lang w:val="en-GB"/>
         </w:rPr>
-        <w:lastRenderedPageBreak/>
         <w:tab/>
-        <w:t xml:space="preserve">Are the two cases (add contact in message system/add contact at the advertisement) two different use cases? </w:t>
+        <w:t>Are the two cases (add contact in message system/add contact at the advertis</w:t>
+      </w:r>
+      <w:r>
+        <w:rPr>
+          <w:sz w:val="24"/>
+          <w:szCs w:val="24"/>
+          <w:lang w:val="en-GB"/>
+        </w:rPr>
+        <w:t>ement) two different use cases?</w:t>
+      </w:r>
+    </w:p>
+    <w:p>
+      <w:pPr>
+        <w:pStyle w:val="BodyB"/>
+        <w:ind w:left="284" w:hanging="284"/>
+        <w:rPr>
+          <w:sz w:val="24"/>
+          <w:szCs w:val="24"/>
+          <w:lang w:val="en-GB"/>
+        </w:rPr>
+      </w:pPr>
+      <w:r>
+        <w:rPr>
+          <w:sz w:val="24"/>
+          <w:szCs w:val="24"/>
+          <w:lang w:val="en-GB"/>
+        </w:rPr>
+        <w:tab/>
+      </w:r>
+      <w:r>
+        <w:rPr>
+          <w:color w:val="2F759E" w:themeColor="accent1" w:themeShade="BF"/>
+          <w:sz w:val="24"/>
+          <w:szCs w:val="24"/>
+          <w:lang w:val="en-GB"/>
+        </w:rPr>
+        <w:t xml:space="preserve">Why does it need to go through the message system? I think it should be possible to add people to the favourites by looking at their profile. Otherwise there must </w:t>
+      </w:r>
+      <w:r>
+        <w:rPr>
+          <w:color w:val="2F759E" w:themeColor="accent1" w:themeShade="BF"/>
+          <w:sz w:val="24"/>
+          <w:szCs w:val="24"/>
+          <w:lang w:val="en-GB"/>
+        </w:rPr>
+        <w:t>be irrelevant mails no one really wants.</w:t>
       </w:r>
     </w:p>
     <w:p>
@@ -9730,8 +10197,6 @@
         </w:rPr>
         <w:t>possibility</w:t>
       </w:r>
-      <w:bookmarkStart w:id="0" w:name="_GoBack"/>
-      <w:bookmarkEnd w:id="0"/>
       <w:r>
         <w:rPr>
           <w:rFonts w:ascii="Helvetica"/>

</xml_diff>

<commit_message>
Committing the latest SRS_Team1.docx
nothing really changed
</commit_message>
<xml_diff>
--- a/Documentation/SRS_Team1.docx
+++ b/Documentation/SRS_Team1.docx
@@ -1369,6 +1369,16 @@
       <w:r>
         <w:rPr>
           <w:rFonts w:ascii="Times New Roman Bold" w:eastAsia="Times New Roman Bold" w:hAnsi="Times New Roman Bold" w:cs="Times New Roman Bold"/>
+          <w:sz w:val="32"/>
+          <w:szCs w:val="32"/>
+        </w:rPr>
+        <w:t>S</w:t>
+      </w:r>
+      <w:bookmarkStart w:id="0" w:name="_GoBack"/>
+      <w:bookmarkEnd w:id="0"/>
+      <w:r>
+        <w:rPr>
+          <w:rFonts w:ascii="Times New Roman Bold" w:eastAsia="Times New Roman Bold" w:hAnsi="Times New Roman Bold" w:cs="Times New Roman Bold"/>
           <w:noProof/>
           <w:sz w:val="32"/>
           <w:szCs w:val="32"/>
@@ -9602,8 +9612,6 @@
         <w:tab/>
         <w:t>b2. User clicks on "add candidate"</w:t>
       </w:r>
-      <w:bookmarkStart w:id="0" w:name="_GoBack"/>
-      <w:bookmarkEnd w:id="0"/>
     </w:p>
     <w:p>
       <w:pPr>

</xml_diff>

<commit_message>
Added use cases 11 change passwort and 12 log out
deleted private file with comments

Please enter the commit message for your changes. Lines starting
</commit_message>
<xml_diff>
--- a/Documentation/SRS_Team1.docx
+++ b/Documentation/SRS_Team1.docx
@@ -1374,8 +1374,6 @@
         </w:rPr>
         <w:t>S</w:t>
       </w:r>
-      <w:bookmarkStart w:id="0" w:name="_GoBack"/>
-      <w:bookmarkEnd w:id="0"/>
       <w:r>
         <w:rPr>
           <w:rFonts w:ascii="Times New Roman Bold" w:eastAsia="Times New Roman Bold" w:hAnsi="Times New Roman Bold" w:cs="Times New Roman Bold"/>
@@ -1436,27 +1434,6 @@
     </w:p>
     <w:p>
       <w:pPr>
-        <w:rPr>
-          <w:rFonts w:ascii="Times New Roman Bold" w:eastAsia="Times New Roman Bold" w:hAnsi="Times New Roman Bold" w:cs="Times New Roman Bold"/>
-          <w:sz w:val="32"/>
-          <w:szCs w:val="32"/>
-        </w:rPr>
-      </w:pPr>
-    </w:p>
-    <w:p>
-      <w:pPr>
-        <w:rPr>
-          <w:rFonts w:ascii="Helvetica" w:eastAsia="Helvetica" w:hAnsi="Helvetica" w:cs="Helvetica"/>
-          <w:b/>
-          <w:bCs/>
-          <w:sz w:val="32"/>
-          <w:szCs w:val="32"/>
-          <w:lang w:val="de-DE"/>
-        </w:rPr>
-      </w:pPr>
-    </w:p>
-    <w:p>
-      <w:pPr>
         <w:pStyle w:val="Heading3"/>
         <w:numPr>
           <w:ilvl w:val="2"/>
@@ -1467,6 +1444,7 @@
         </w:tabs>
       </w:pPr>
       <w:r>
+        <w:lastRenderedPageBreak/>
         <w:t>Use Cases</w:t>
       </w:r>
     </w:p>
@@ -2659,7 +2637,6 @@
           <w:szCs w:val="24"/>
           <w:lang w:val="en-GB"/>
         </w:rPr>
-        <w:lastRenderedPageBreak/>
         <w:t>User enters criteria, e.g. location (range), price range, type of rental</w:t>
       </w:r>
     </w:p>
@@ -2716,6 +2693,7 @@
           <w:szCs w:val="24"/>
           <w:lang w:val="en-GB"/>
         </w:rPr>
+        <w:lastRenderedPageBreak/>
         <w:t>System returns matching entries in a list.</w:t>
       </w:r>
     </w:p>
@@ -4107,45 +4085,53 @@
           <w:szCs w:val="24"/>
           <w:lang w:val="en-GB"/>
         </w:rPr>
+        <w:t>Every message and every reply must be connected to exactly two users.</w:t>
+      </w:r>
+    </w:p>
+    <w:p>
+      <w:pPr>
+        <w:pStyle w:val="BodyA"/>
+        <w:rPr>
+          <w:sz w:val="24"/>
+          <w:szCs w:val="24"/>
+          <w:lang w:val="en-GB"/>
+        </w:rPr>
+      </w:pPr>
+      <w:r>
+        <w:rPr>
+          <w:sz w:val="24"/>
+          <w:szCs w:val="24"/>
+          <w:lang w:val="en-GB"/>
+        </w:rPr>
+        <w:t>2.9 Notes</w:t>
+      </w:r>
+    </w:p>
+    <w:p>
+      <w:pPr>
+        <w:pStyle w:val="BodyA"/>
+        <w:ind w:left="283"/>
+        <w:rPr>
+          <w:sz w:val="24"/>
+          <w:szCs w:val="24"/>
+          <w:lang w:val="en-GB"/>
+        </w:rPr>
+      </w:pPr>
+      <w:r>
+        <w:rPr>
+          <w:sz w:val="24"/>
+          <w:szCs w:val="24"/>
+          <w:lang w:val="en-GB"/>
+        </w:rPr>
         <w:lastRenderedPageBreak/>
-        <w:t>Every message and every reply must be connected to exactly two users.</w:t>
-      </w:r>
-    </w:p>
-    <w:p>
-      <w:pPr>
-        <w:pStyle w:val="BodyA"/>
-        <w:rPr>
-          <w:sz w:val="24"/>
-          <w:szCs w:val="24"/>
-          <w:lang w:val="en-GB"/>
-        </w:rPr>
-      </w:pPr>
-      <w:r>
-        <w:rPr>
-          <w:sz w:val="24"/>
-          <w:szCs w:val="24"/>
-          <w:lang w:val="en-GB"/>
-        </w:rPr>
-        <w:t>2.9 Notes</w:t>
-      </w:r>
-    </w:p>
-    <w:p>
-      <w:pPr>
-        <w:pStyle w:val="BodyA"/>
-        <w:ind w:left="283"/>
-        <w:rPr>
-          <w:sz w:val="24"/>
-          <w:szCs w:val="24"/>
-          <w:lang w:val="en-GB"/>
-        </w:rPr>
-      </w:pPr>
-      <w:r>
-        <w:rPr>
-          <w:sz w:val="24"/>
-          <w:szCs w:val="24"/>
-          <w:lang w:val="en-GB"/>
-        </w:rPr>
-        <w:t>Are the two cases (first contact/answering a message) two different use cases?</w:t>
+        <w:t>Ar</w:t>
+      </w:r>
+      <w:r>
+        <w:rPr>
+          <w:sz w:val="24"/>
+          <w:szCs w:val="24"/>
+          <w:lang w:val="en-GB"/>
+        </w:rPr>
+        <w:t>e the two cases (first contact/answering a message) two different use cases?</w:t>
       </w:r>
       <w:r>
         <w:rPr>
@@ -5175,6 +5161,8 @@
           <w:lang w:val="en-GB"/>
         </w:rPr>
       </w:pPr>
+      <w:bookmarkStart w:id="0" w:name="_GoBack"/>
+      <w:bookmarkEnd w:id="0"/>
     </w:p>
     <w:p>
       <w:pPr>
@@ -5213,44 +5201,44 @@
           <w:szCs w:val="24"/>
           <w:lang w:val="en-GB"/>
         </w:rPr>
+        <w:t>4.1 Actors</w:t>
+      </w:r>
+    </w:p>
+    <w:p>
+      <w:pPr>
+        <w:pStyle w:val="BodyA"/>
+        <w:ind w:left="283"/>
+        <w:rPr>
+          <w:sz w:val="24"/>
+          <w:szCs w:val="24"/>
+          <w:lang w:val="en-GB"/>
+        </w:rPr>
+      </w:pPr>
+      <w:r>
+        <w:rPr>
+          <w:sz w:val="24"/>
+          <w:szCs w:val="24"/>
+          <w:lang w:val="en-GB"/>
+        </w:rPr>
+        <w:t>Ad searcher</w:t>
+      </w:r>
+    </w:p>
+    <w:p>
+      <w:pPr>
+        <w:pStyle w:val="BodyA"/>
+        <w:rPr>
+          <w:sz w:val="24"/>
+          <w:szCs w:val="24"/>
+          <w:lang w:val="en-GB"/>
+        </w:rPr>
+      </w:pPr>
+      <w:r>
+        <w:rPr>
+          <w:sz w:val="24"/>
+          <w:szCs w:val="24"/>
+          <w:lang w:val="en-GB"/>
+        </w:rPr>
         <w:lastRenderedPageBreak/>
-        <w:t>4.1 Actors</w:t>
-      </w:r>
-    </w:p>
-    <w:p>
-      <w:pPr>
-        <w:pStyle w:val="BodyA"/>
-        <w:ind w:left="283"/>
-        <w:rPr>
-          <w:sz w:val="24"/>
-          <w:szCs w:val="24"/>
-          <w:lang w:val="en-GB"/>
-        </w:rPr>
-      </w:pPr>
-      <w:r>
-        <w:rPr>
-          <w:sz w:val="24"/>
-          <w:szCs w:val="24"/>
-          <w:lang w:val="en-GB"/>
-        </w:rPr>
-        <w:t>Ad searcher</w:t>
-      </w:r>
-    </w:p>
-    <w:p>
-      <w:pPr>
-        <w:pStyle w:val="BodyA"/>
-        <w:rPr>
-          <w:sz w:val="24"/>
-          <w:szCs w:val="24"/>
-          <w:lang w:val="en-GB"/>
-        </w:rPr>
-      </w:pPr>
-      <w:r>
-        <w:rPr>
-          <w:sz w:val="24"/>
-          <w:szCs w:val="24"/>
-          <w:lang w:val="en-GB"/>
-        </w:rPr>
         <w:t>4.2 Description</w:t>
       </w:r>
     </w:p>
@@ -6249,7 +6237,6 @@
           <w:szCs w:val="24"/>
           <w:lang w:val="en-GB"/>
         </w:rPr>
-        <w:lastRenderedPageBreak/>
         <w:t>6. Bookmark Ads</w:t>
       </w:r>
     </w:p>
@@ -6287,6 +6274,7 @@
           <w:szCs w:val="24"/>
           <w:lang w:val="en-GB"/>
         </w:rPr>
+        <w:lastRenderedPageBreak/>
         <w:tab/>
         <w:t>Ad searcher</w:t>
       </w:r>
@@ -7365,53 +7353,53 @@
           <w:szCs w:val="24"/>
           <w:lang w:val="en-GB"/>
         </w:rPr>
+        <w:t>a/b</w:t>
+      </w:r>
+      <w:proofErr w:type="gramEnd"/>
+      <w:r>
+        <w:rPr>
+          <w:sz w:val="24"/>
+          <w:szCs w:val="24"/>
+          <w:lang w:val="en-GB"/>
+        </w:rPr>
+        <w:t>. User is now subscribed to an alert.</w:t>
+      </w:r>
+    </w:p>
+    <w:p>
+      <w:pPr>
+        <w:pStyle w:val="BodyA"/>
+        <w:rPr>
+          <w:sz w:val="24"/>
+          <w:szCs w:val="24"/>
+          <w:lang w:val="en-GB"/>
+        </w:rPr>
+      </w:pPr>
+      <w:r>
+        <w:rPr>
+          <w:sz w:val="24"/>
+          <w:szCs w:val="24"/>
+          <w:lang w:val="en-GB"/>
+        </w:rPr>
+        <w:t>7.6 Main Scenario</w:t>
+      </w:r>
+    </w:p>
+    <w:p>
+      <w:pPr>
+        <w:pStyle w:val="BodyA"/>
+        <w:ind w:left="283"/>
+        <w:rPr>
+          <w:sz w:val="24"/>
+          <w:szCs w:val="24"/>
+          <w:lang w:val="en-GB"/>
+        </w:rPr>
+      </w:pPr>
+      <w:r>
+        <w:rPr>
+          <w:sz w:val="24"/>
+          <w:szCs w:val="24"/>
+          <w:lang w:val="en-GB"/>
+        </w:rPr>
         <w:lastRenderedPageBreak/>
-        <w:t>a/b</w:t>
-      </w:r>
-      <w:proofErr w:type="gramEnd"/>
-      <w:r>
-        <w:rPr>
-          <w:sz w:val="24"/>
-          <w:szCs w:val="24"/>
-          <w:lang w:val="en-GB"/>
-        </w:rPr>
-        <w:t>. User is now subscribed to an alert.</w:t>
-      </w:r>
-    </w:p>
-    <w:p>
-      <w:pPr>
-        <w:pStyle w:val="BodyA"/>
-        <w:rPr>
-          <w:sz w:val="24"/>
-          <w:szCs w:val="24"/>
-          <w:lang w:val="en-GB"/>
-        </w:rPr>
-      </w:pPr>
-      <w:r>
-        <w:rPr>
-          <w:sz w:val="24"/>
-          <w:szCs w:val="24"/>
-          <w:lang w:val="en-GB"/>
-        </w:rPr>
-        <w:t>7.6 Main Scenario</w:t>
-      </w:r>
-    </w:p>
-    <w:p>
-      <w:pPr>
-        <w:pStyle w:val="BodyA"/>
-        <w:ind w:left="283"/>
-        <w:rPr>
-          <w:sz w:val="24"/>
-          <w:szCs w:val="24"/>
-          <w:lang w:val="en-GB"/>
-        </w:rPr>
-      </w:pPr>
-      <w:r>
-        <w:rPr>
-          <w:sz w:val="24"/>
-          <w:szCs w:val="24"/>
-          <w:lang w:val="en-GB"/>
-        </w:rPr>
         <w:t>7a. User subscribes to an alert identical to a search she just executed.</w:t>
       </w:r>
     </w:p>
@@ -8395,7 +8383,6 @@
           <w:szCs w:val="24"/>
           <w:lang w:val="en-GB"/>
         </w:rPr>
-        <w:lastRenderedPageBreak/>
         <w:t>User clicks on "place ad"</w:t>
       </w:r>
     </w:p>
@@ -8450,6 +8437,7 @@
           <w:szCs w:val="24"/>
           <w:lang w:val="en-GB"/>
         </w:rPr>
+        <w:lastRenderedPageBreak/>
         <w:t>User is shown a confirmation that his ad has been placed</w:t>
       </w:r>
     </w:p>
@@ -9629,7 +9617,6 @@
           <w:szCs w:val="24"/>
           <w:lang w:val="en-GB"/>
         </w:rPr>
-        <w:lastRenderedPageBreak/>
         <w:tab/>
         <w:t>b3. User chooses one of his contacts (only contacts he added or all users he had a conversation with lately?)</w:t>
       </w:r>
@@ -9670,6 +9657,7 @@
           <w:szCs w:val="24"/>
           <w:lang w:val="en-GB"/>
         </w:rPr>
+        <w:lastRenderedPageBreak/>
         <w:t>10.7 Alternative Scenarios</w:t>
       </w:r>
     </w:p>
@@ -9877,6 +9865,7 @@
         <w:pStyle w:val="BodyB"/>
         <w:ind w:left="284" w:hanging="284"/>
         <w:rPr>
+          <w:color w:val="2F759E" w:themeColor="accent1" w:themeShade="BF"/>
           <w:sz w:val="24"/>
           <w:szCs w:val="24"/>
           <w:lang w:val="en-GB"/>
@@ -9908,6 +9897,1311 @@
         </w:rPr>
         <w:t>be irrelevant mails no one really wants.</w:t>
       </w:r>
+    </w:p>
+    <w:p>
+      <w:pPr>
+        <w:pStyle w:val="BodyB"/>
+        <w:ind w:left="284" w:hanging="284"/>
+        <w:rPr>
+          <w:color w:val="2F759E" w:themeColor="accent1" w:themeShade="BF"/>
+          <w:sz w:val="24"/>
+          <w:szCs w:val="24"/>
+          <w:lang w:val="en-GB"/>
+        </w:rPr>
+      </w:pPr>
+    </w:p>
+    <w:p>
+      <w:pPr>
+        <w:pStyle w:val="BodyB"/>
+        <w:ind w:left="284" w:hanging="284"/>
+        <w:rPr>
+          <w:b/>
+          <w:bCs/>
+          <w:sz w:val="24"/>
+          <w:szCs w:val="24"/>
+          <w:lang w:val="en-GB"/>
+        </w:rPr>
+      </w:pPr>
+      <w:r>
+        <w:rPr>
+          <w:b/>
+          <w:bCs/>
+          <w:sz w:val="24"/>
+          <w:szCs w:val="24"/>
+          <w:lang w:val="en-GB"/>
+        </w:rPr>
+        <w:t>11</w:t>
+      </w:r>
+      <w:r>
+        <w:rPr>
+          <w:b/>
+          <w:bCs/>
+          <w:sz w:val="24"/>
+          <w:szCs w:val="24"/>
+          <w:lang w:val="en-GB"/>
+        </w:rPr>
+        <w:t xml:space="preserve">. </w:t>
+      </w:r>
+      <w:r>
+        <w:rPr>
+          <w:b/>
+          <w:bCs/>
+          <w:sz w:val="24"/>
+          <w:szCs w:val="24"/>
+          <w:lang w:val="en-GB"/>
+        </w:rPr>
+        <w:t>Change Password</w:t>
+      </w:r>
+    </w:p>
+    <w:p>
+      <w:pPr>
+        <w:pStyle w:val="BodyB"/>
+        <w:ind w:left="284" w:hanging="284"/>
+        <w:rPr>
+          <w:bCs/>
+          <w:sz w:val="24"/>
+          <w:szCs w:val="24"/>
+          <w:lang w:val="en-GB"/>
+        </w:rPr>
+      </w:pPr>
+      <w:r>
+        <w:rPr>
+          <w:bCs/>
+          <w:sz w:val="24"/>
+          <w:szCs w:val="24"/>
+          <w:lang w:val="en-GB"/>
+        </w:rPr>
+        <w:t>11.1 Actors</w:t>
+      </w:r>
+    </w:p>
+    <w:p>
+      <w:pPr>
+        <w:pStyle w:val="BodyB"/>
+        <w:ind w:left="284" w:hanging="284"/>
+        <w:rPr>
+          <w:bCs/>
+          <w:sz w:val="24"/>
+          <w:szCs w:val="24"/>
+          <w:lang w:val="en-GB"/>
+        </w:rPr>
+      </w:pPr>
+      <w:r>
+        <w:rPr>
+          <w:bCs/>
+          <w:sz w:val="24"/>
+          <w:szCs w:val="24"/>
+          <w:lang w:val="en-GB"/>
+        </w:rPr>
+        <w:tab/>
+        <w:t>User</w:t>
+      </w:r>
+    </w:p>
+    <w:p>
+      <w:pPr>
+        <w:pStyle w:val="BodyB"/>
+        <w:ind w:left="284" w:hanging="284"/>
+        <w:rPr>
+          <w:sz w:val="24"/>
+          <w:szCs w:val="24"/>
+          <w:lang w:val="en-GB"/>
+        </w:rPr>
+      </w:pPr>
+      <w:r>
+        <w:rPr>
+          <w:sz w:val="24"/>
+          <w:szCs w:val="24"/>
+          <w:lang w:val="en-GB"/>
+        </w:rPr>
+        <w:t>11</w:t>
+      </w:r>
+      <w:r>
+        <w:rPr>
+          <w:sz w:val="24"/>
+          <w:szCs w:val="24"/>
+          <w:lang w:val="en-GB"/>
+        </w:rPr>
+        <w:t>.2 Description</w:t>
+      </w:r>
+    </w:p>
+    <w:p>
+      <w:pPr>
+        <w:pStyle w:val="BodyB"/>
+        <w:ind w:left="284" w:hanging="284"/>
+        <w:rPr>
+          <w:sz w:val="24"/>
+          <w:szCs w:val="24"/>
+          <w:lang w:val="en-GB"/>
+        </w:rPr>
+      </w:pPr>
+      <w:r>
+        <w:rPr>
+          <w:sz w:val="24"/>
+          <w:szCs w:val="24"/>
+          <w:lang w:val="en-GB"/>
+        </w:rPr>
+        <w:tab/>
+        <w:t>The user wants to change her password</w:t>
+      </w:r>
+    </w:p>
+    <w:p>
+      <w:pPr>
+        <w:pStyle w:val="BodyB"/>
+        <w:ind w:left="284" w:hanging="284"/>
+        <w:rPr>
+          <w:sz w:val="24"/>
+          <w:szCs w:val="24"/>
+          <w:lang w:val="en-GB"/>
+        </w:rPr>
+      </w:pPr>
+      <w:r>
+        <w:rPr>
+          <w:sz w:val="24"/>
+          <w:szCs w:val="24"/>
+          <w:lang w:val="en-GB"/>
+        </w:rPr>
+        <w:t>11</w:t>
+      </w:r>
+      <w:r>
+        <w:rPr>
+          <w:sz w:val="24"/>
+          <w:szCs w:val="24"/>
+          <w:lang w:val="en-GB"/>
+        </w:rPr>
+        <w:t>.3 Trigger</w:t>
+      </w:r>
+    </w:p>
+    <w:p>
+      <w:pPr>
+        <w:pStyle w:val="BodyB"/>
+        <w:ind w:left="284" w:hanging="284"/>
+        <w:rPr>
+          <w:sz w:val="24"/>
+          <w:szCs w:val="24"/>
+          <w:lang w:val="en-GB"/>
+        </w:rPr>
+      </w:pPr>
+      <w:r>
+        <w:rPr>
+          <w:sz w:val="24"/>
+          <w:szCs w:val="24"/>
+          <w:lang w:val="en-GB"/>
+        </w:rPr>
+        <w:tab/>
+      </w:r>
+      <w:r>
+        <w:rPr>
+          <w:sz w:val="24"/>
+          <w:szCs w:val="24"/>
+          <w:lang w:val="en-GB"/>
+        </w:rPr>
+        <w:t>User enters her personal settings screen where she has the option to change her password</w:t>
+      </w:r>
+    </w:p>
+    <w:p>
+      <w:pPr>
+        <w:pStyle w:val="BodyB"/>
+        <w:ind w:left="284" w:hanging="284"/>
+        <w:rPr>
+          <w:sz w:val="24"/>
+          <w:szCs w:val="24"/>
+          <w:lang w:val="en-GB"/>
+        </w:rPr>
+      </w:pPr>
+      <w:r>
+        <w:rPr>
+          <w:sz w:val="24"/>
+          <w:szCs w:val="24"/>
+          <w:lang w:val="en-GB"/>
+        </w:rPr>
+        <w:t>11</w:t>
+      </w:r>
+      <w:r>
+        <w:rPr>
+          <w:sz w:val="24"/>
+          <w:szCs w:val="24"/>
+          <w:lang w:val="en-GB"/>
+        </w:rPr>
+        <w:t>.4 Pre-conditions</w:t>
+      </w:r>
+    </w:p>
+    <w:p>
+      <w:pPr>
+        <w:pStyle w:val="BodyB"/>
+        <w:ind w:left="284" w:hanging="284"/>
+        <w:rPr>
+          <w:bCs/>
+          <w:sz w:val="24"/>
+          <w:szCs w:val="24"/>
+          <w:lang w:val="en-GB"/>
+        </w:rPr>
+      </w:pPr>
+      <w:r>
+        <w:rPr>
+          <w:bCs/>
+          <w:sz w:val="24"/>
+          <w:szCs w:val="24"/>
+          <w:lang w:val="en-GB"/>
+        </w:rPr>
+        <w:tab/>
+        <w:t>The user needs to have been logged in as current user.</w:t>
+      </w:r>
+    </w:p>
+    <w:p>
+      <w:pPr>
+        <w:pStyle w:val="BodyB"/>
+        <w:ind w:left="284" w:hanging="284"/>
+        <w:rPr>
+          <w:bCs/>
+          <w:sz w:val="24"/>
+          <w:szCs w:val="24"/>
+          <w:lang w:val="en-GB"/>
+        </w:rPr>
+      </w:pPr>
+      <w:r>
+        <w:rPr>
+          <w:bCs/>
+          <w:sz w:val="24"/>
+          <w:szCs w:val="24"/>
+          <w:lang w:val="en-GB"/>
+        </w:rPr>
+        <w:tab/>
+        <w:t>She needs to know her current password.</w:t>
+      </w:r>
+    </w:p>
+    <w:p>
+      <w:pPr>
+        <w:pStyle w:val="BodyB"/>
+        <w:ind w:left="284" w:hanging="284"/>
+        <w:rPr>
+          <w:sz w:val="24"/>
+          <w:szCs w:val="24"/>
+          <w:lang w:val="en-GB"/>
+        </w:rPr>
+      </w:pPr>
+      <w:r>
+        <w:rPr>
+          <w:sz w:val="24"/>
+          <w:szCs w:val="24"/>
+          <w:lang w:val="en-GB"/>
+        </w:rPr>
+        <w:t>11</w:t>
+      </w:r>
+      <w:r>
+        <w:rPr>
+          <w:sz w:val="24"/>
+          <w:szCs w:val="24"/>
+          <w:lang w:val="en-GB"/>
+        </w:rPr>
+        <w:t>.5 Post-conditions</w:t>
+      </w:r>
+    </w:p>
+    <w:p>
+      <w:pPr>
+        <w:pStyle w:val="BodyB"/>
+        <w:ind w:left="284" w:hanging="284"/>
+        <w:rPr>
+          <w:sz w:val="24"/>
+          <w:szCs w:val="24"/>
+          <w:lang w:val="en-GB"/>
+        </w:rPr>
+      </w:pPr>
+      <w:r>
+        <w:rPr>
+          <w:sz w:val="24"/>
+          <w:szCs w:val="24"/>
+          <w:lang w:val="en-GB"/>
+        </w:rPr>
+        <w:tab/>
+      </w:r>
+      <w:r>
+        <w:rPr>
+          <w:sz w:val="24"/>
+          <w:szCs w:val="24"/>
+          <w:lang w:val="en-GB"/>
+        </w:rPr>
+        <w:t>She will have changed her current password to a new one. It is immediately effective.</w:t>
+      </w:r>
+    </w:p>
+    <w:p>
+      <w:pPr>
+        <w:pStyle w:val="BodyB"/>
+        <w:ind w:left="284" w:hanging="284"/>
+        <w:rPr>
+          <w:sz w:val="24"/>
+          <w:szCs w:val="24"/>
+          <w:lang w:val="en-GB"/>
+        </w:rPr>
+      </w:pPr>
+      <w:r>
+        <w:rPr>
+          <w:sz w:val="24"/>
+          <w:szCs w:val="24"/>
+          <w:lang w:val="en-GB"/>
+        </w:rPr>
+        <w:t>11</w:t>
+      </w:r>
+      <w:r>
+        <w:rPr>
+          <w:sz w:val="24"/>
+          <w:szCs w:val="24"/>
+          <w:lang w:val="en-GB"/>
+        </w:rPr>
+        <w:t>.6 Main Scenario</w:t>
+      </w:r>
+    </w:p>
+    <w:p>
+      <w:pPr>
+        <w:pStyle w:val="BodyB"/>
+        <w:ind w:left="284" w:hanging="284"/>
+        <w:rPr>
+          <w:sz w:val="24"/>
+          <w:szCs w:val="24"/>
+          <w:lang w:val="en-GB"/>
+        </w:rPr>
+      </w:pPr>
+      <w:r>
+        <w:rPr>
+          <w:sz w:val="24"/>
+          <w:szCs w:val="24"/>
+          <w:lang w:val="en-GB"/>
+        </w:rPr>
+        <w:tab/>
+        <w:t>1. The user enters her personal settings.</w:t>
+      </w:r>
+    </w:p>
+    <w:p>
+      <w:pPr>
+        <w:pStyle w:val="BodyB"/>
+        <w:ind w:left="284" w:hanging="284"/>
+        <w:rPr>
+          <w:sz w:val="24"/>
+          <w:szCs w:val="24"/>
+          <w:lang w:val="en-GB"/>
+        </w:rPr>
+      </w:pPr>
+      <w:r>
+        <w:rPr>
+          <w:sz w:val="24"/>
+          <w:szCs w:val="24"/>
+          <w:lang w:val="en-GB"/>
+        </w:rPr>
+        <w:tab/>
+        <w:t>2. The user enters the screen where she can change her password.</w:t>
+      </w:r>
+    </w:p>
+    <w:p>
+      <w:pPr>
+        <w:pStyle w:val="BodyB"/>
+        <w:ind w:left="284" w:hanging="284"/>
+        <w:rPr>
+          <w:sz w:val="24"/>
+          <w:szCs w:val="24"/>
+          <w:lang w:val="en-GB"/>
+        </w:rPr>
+      </w:pPr>
+      <w:r>
+        <w:rPr>
+          <w:sz w:val="24"/>
+          <w:szCs w:val="24"/>
+          <w:lang w:val="en-GB"/>
+        </w:rPr>
+        <w:tab/>
+        <w:t>3. She enters her current password</w:t>
+      </w:r>
+    </w:p>
+    <w:p>
+      <w:pPr>
+        <w:pStyle w:val="BodyB"/>
+        <w:ind w:left="284" w:hanging="284"/>
+        <w:rPr>
+          <w:sz w:val="24"/>
+          <w:szCs w:val="24"/>
+          <w:lang w:val="en-GB"/>
+        </w:rPr>
+      </w:pPr>
+      <w:r>
+        <w:rPr>
+          <w:sz w:val="24"/>
+          <w:szCs w:val="24"/>
+          <w:lang w:val="en-GB"/>
+        </w:rPr>
+        <w:tab/>
+        <w:t>4. She enters her new password</w:t>
+      </w:r>
+    </w:p>
+    <w:p>
+      <w:pPr>
+        <w:pStyle w:val="BodyB"/>
+        <w:ind w:left="284" w:hanging="284"/>
+        <w:rPr>
+          <w:sz w:val="24"/>
+          <w:szCs w:val="24"/>
+          <w:lang w:val="en-GB"/>
+        </w:rPr>
+      </w:pPr>
+      <w:r>
+        <w:rPr>
+          <w:sz w:val="24"/>
+          <w:szCs w:val="24"/>
+          <w:lang w:val="en-GB"/>
+        </w:rPr>
+        <w:tab/>
+        <w:t xml:space="preserve">5. </w:t>
+      </w:r>
+      <w:r>
+        <w:rPr>
+          <w:sz w:val="24"/>
+          <w:szCs w:val="24"/>
+          <w:lang w:val="en-GB"/>
+        </w:rPr>
+        <w:t>Re-entering</w:t>
+      </w:r>
+      <w:r>
+        <w:rPr>
+          <w:sz w:val="24"/>
+          <w:szCs w:val="24"/>
+          <w:lang w:val="en-GB"/>
+        </w:rPr>
+        <w:t xml:space="preserve"> the new password is needed.</w:t>
+      </w:r>
+    </w:p>
+    <w:p>
+      <w:pPr>
+        <w:pStyle w:val="BodyB"/>
+        <w:ind w:left="284" w:hanging="284"/>
+        <w:rPr>
+          <w:sz w:val="24"/>
+          <w:szCs w:val="24"/>
+          <w:lang w:val="en-GB"/>
+        </w:rPr>
+      </w:pPr>
+      <w:r>
+        <w:rPr>
+          <w:sz w:val="24"/>
+          <w:szCs w:val="24"/>
+          <w:lang w:val="en-GB"/>
+        </w:rPr>
+        <w:tab/>
+        <w:t>6. Screen appears with the feedback, that the password has been changed successfully.</w:t>
+      </w:r>
+    </w:p>
+    <w:p>
+      <w:pPr>
+        <w:pStyle w:val="BodyB"/>
+        <w:ind w:left="284" w:hanging="284"/>
+        <w:rPr>
+          <w:sz w:val="24"/>
+          <w:szCs w:val="24"/>
+          <w:lang w:val="en-GB"/>
+        </w:rPr>
+      </w:pPr>
+      <w:r>
+        <w:rPr>
+          <w:sz w:val="24"/>
+          <w:szCs w:val="24"/>
+          <w:lang w:val="en-GB"/>
+        </w:rPr>
+        <w:t>11</w:t>
+      </w:r>
+      <w:r>
+        <w:rPr>
+          <w:sz w:val="24"/>
+          <w:szCs w:val="24"/>
+          <w:lang w:val="en-GB"/>
+        </w:rPr>
+        <w:t>.7 Alternative Scenarios</w:t>
+      </w:r>
+    </w:p>
+    <w:p>
+      <w:pPr>
+        <w:pStyle w:val="BodyB"/>
+        <w:ind w:left="284" w:hanging="284"/>
+        <w:rPr>
+          <w:sz w:val="24"/>
+          <w:szCs w:val="24"/>
+          <w:lang w:val="en-GB"/>
+        </w:rPr>
+      </w:pPr>
+      <w:r>
+        <w:rPr>
+          <w:sz w:val="24"/>
+          <w:szCs w:val="24"/>
+          <w:lang w:val="en-GB"/>
+        </w:rPr>
+        <w:tab/>
+        <w:t>The user has forgotten her password or typed it wrong.</w:t>
+      </w:r>
+    </w:p>
+    <w:p>
+      <w:pPr>
+        <w:pStyle w:val="BodyB"/>
+        <w:ind w:left="284" w:hanging="284"/>
+        <w:rPr>
+          <w:sz w:val="24"/>
+          <w:szCs w:val="24"/>
+          <w:lang w:val="en-US"/>
+        </w:rPr>
+      </w:pPr>
+      <w:r>
+        <w:rPr>
+          <w:sz w:val="24"/>
+          <w:szCs w:val="24"/>
+        </w:rPr>
+        <w:t>11</w:t>
+      </w:r>
+      <w:r>
+        <w:rPr>
+          <w:sz w:val="24"/>
+          <w:szCs w:val="24"/>
+        </w:rPr>
+        <w:t xml:space="preserve">.8 Special </w:t>
+      </w:r>
+      <w:r>
+        <w:rPr>
+          <w:sz w:val="24"/>
+          <w:szCs w:val="24"/>
+          <w:lang w:val="en-US"/>
+        </w:rPr>
+        <w:t>Requirements</w:t>
+      </w:r>
+    </w:p>
+    <w:p>
+      <w:pPr>
+        <w:pStyle w:val="BodyB"/>
+        <w:ind w:left="284" w:hanging="284"/>
+        <w:rPr>
+          <w:sz w:val="24"/>
+          <w:szCs w:val="24"/>
+          <w:lang w:val="en-US"/>
+        </w:rPr>
+      </w:pPr>
+      <w:r>
+        <w:rPr>
+          <w:sz w:val="24"/>
+          <w:szCs w:val="24"/>
+          <w:lang w:val="en-US"/>
+        </w:rPr>
+        <w:tab/>
+        <w:t>The password must be changed immediately.</w:t>
+      </w:r>
+    </w:p>
+    <w:p>
+      <w:pPr>
+        <w:pStyle w:val="BodyB"/>
+        <w:ind w:left="284" w:hanging="284"/>
+        <w:rPr>
+          <w:sz w:val="24"/>
+          <w:szCs w:val="24"/>
+          <w:lang w:val="en-US"/>
+        </w:rPr>
+      </w:pPr>
+      <w:r>
+        <w:rPr>
+          <w:sz w:val="24"/>
+          <w:szCs w:val="24"/>
+          <w:lang w:val="en-US"/>
+        </w:rPr>
+        <w:t>11.9 Notes</w:t>
+      </w:r>
+    </w:p>
+    <w:p>
+      <w:pPr>
+        <w:pStyle w:val="BodyB"/>
+        <w:ind w:left="284" w:hanging="284"/>
+        <w:rPr>
+          <w:sz w:val="24"/>
+          <w:szCs w:val="24"/>
+          <w:lang w:val="en-US"/>
+        </w:rPr>
+      </w:pPr>
+      <w:r>
+        <w:rPr>
+          <w:sz w:val="24"/>
+          <w:szCs w:val="24"/>
+          <w:lang w:val="en-US"/>
+        </w:rPr>
+        <w:tab/>
+        <w:t>If the password has been forgotten shall the user get the changed to reset it via email?</w:t>
+      </w:r>
+    </w:p>
+    <w:p>
+      <w:pPr>
+        <w:pStyle w:val="BodyB"/>
+        <w:ind w:left="284" w:hanging="284"/>
+        <w:rPr>
+          <w:sz w:val="24"/>
+          <w:szCs w:val="24"/>
+          <w:lang w:val="en-US"/>
+        </w:rPr>
+      </w:pPr>
+      <w:r>
+        <w:rPr>
+          <w:sz w:val="24"/>
+          <w:szCs w:val="24"/>
+          <w:lang w:val="en-US"/>
+        </w:rPr>
+        <w:tab/>
+        <w:t>Is the user allowed to enter wrong passwords an infinite amount of times?</w:t>
+      </w:r>
+    </w:p>
+    <w:p>
+      <w:pPr>
+        <w:pStyle w:val="BodyB"/>
+        <w:ind w:left="284" w:hanging="284"/>
+        <w:rPr>
+          <w:sz w:val="24"/>
+          <w:szCs w:val="24"/>
+          <w:lang w:val="en-GB"/>
+        </w:rPr>
+      </w:pPr>
+    </w:p>
+    <w:p>
+      <w:pPr>
+        <w:pStyle w:val="BodyB"/>
+        <w:ind w:left="284" w:hanging="284"/>
+        <w:rPr>
+          <w:bCs/>
+          <w:sz w:val="24"/>
+          <w:szCs w:val="24"/>
+          <w:lang w:val="en-GB"/>
+        </w:rPr>
+      </w:pPr>
+    </w:p>
+    <w:p>
+      <w:pPr>
+        <w:pStyle w:val="BodyB"/>
+        <w:ind w:left="284" w:hanging="284"/>
+        <w:rPr>
+          <w:b/>
+          <w:bCs/>
+          <w:sz w:val="24"/>
+          <w:szCs w:val="24"/>
+          <w:lang w:val="en-GB"/>
+        </w:rPr>
+      </w:pPr>
+      <w:r>
+        <w:rPr>
+          <w:b/>
+          <w:bCs/>
+          <w:sz w:val="24"/>
+          <w:szCs w:val="24"/>
+          <w:lang w:val="en-GB"/>
+        </w:rPr>
+        <w:t>12</w:t>
+      </w:r>
+      <w:r>
+        <w:rPr>
+          <w:b/>
+          <w:bCs/>
+          <w:sz w:val="24"/>
+          <w:szCs w:val="24"/>
+          <w:lang w:val="en-GB"/>
+        </w:rPr>
+        <w:t xml:space="preserve">. </w:t>
+      </w:r>
+      <w:r>
+        <w:rPr>
+          <w:b/>
+          <w:bCs/>
+          <w:sz w:val="24"/>
+          <w:szCs w:val="24"/>
+          <w:lang w:val="en-GB"/>
+        </w:rPr>
+        <w:t>Logout</w:t>
+      </w:r>
+    </w:p>
+    <w:p>
+      <w:pPr>
+        <w:pStyle w:val="BodyB"/>
+        <w:ind w:left="284" w:hanging="284"/>
+        <w:rPr>
+          <w:bCs/>
+          <w:sz w:val="24"/>
+          <w:szCs w:val="24"/>
+          <w:lang w:val="en-GB"/>
+        </w:rPr>
+      </w:pPr>
+      <w:r>
+        <w:rPr>
+          <w:bCs/>
+          <w:sz w:val="24"/>
+          <w:szCs w:val="24"/>
+          <w:lang w:val="en-GB"/>
+        </w:rPr>
+        <w:t>12</w:t>
+      </w:r>
+      <w:r>
+        <w:rPr>
+          <w:bCs/>
+          <w:sz w:val="24"/>
+          <w:szCs w:val="24"/>
+          <w:lang w:val="en-GB"/>
+        </w:rPr>
+        <w:t>.1 Actors</w:t>
+      </w:r>
+    </w:p>
+    <w:p>
+      <w:pPr>
+        <w:pStyle w:val="BodyB"/>
+        <w:ind w:left="284" w:hanging="284"/>
+        <w:rPr>
+          <w:bCs/>
+          <w:sz w:val="24"/>
+          <w:szCs w:val="24"/>
+          <w:lang w:val="en-GB"/>
+        </w:rPr>
+      </w:pPr>
+      <w:r>
+        <w:rPr>
+          <w:bCs/>
+          <w:sz w:val="24"/>
+          <w:szCs w:val="24"/>
+          <w:lang w:val="en-GB"/>
+        </w:rPr>
+        <w:tab/>
+        <w:t>User</w:t>
+      </w:r>
+    </w:p>
+    <w:p>
+      <w:pPr>
+        <w:pStyle w:val="BodyB"/>
+        <w:ind w:left="284" w:hanging="284"/>
+        <w:rPr>
+          <w:sz w:val="24"/>
+          <w:szCs w:val="24"/>
+          <w:lang w:val="en-GB"/>
+        </w:rPr>
+      </w:pPr>
+      <w:r>
+        <w:rPr>
+          <w:sz w:val="24"/>
+          <w:szCs w:val="24"/>
+          <w:lang w:val="en-GB"/>
+        </w:rPr>
+        <w:t>12</w:t>
+      </w:r>
+      <w:r>
+        <w:rPr>
+          <w:sz w:val="24"/>
+          <w:szCs w:val="24"/>
+          <w:lang w:val="en-GB"/>
+        </w:rPr>
+        <w:t>.2 Description</w:t>
+      </w:r>
+    </w:p>
+    <w:p>
+      <w:pPr>
+        <w:pStyle w:val="BodyB"/>
+        <w:ind w:left="284" w:hanging="284"/>
+        <w:rPr>
+          <w:sz w:val="24"/>
+          <w:szCs w:val="24"/>
+          <w:lang w:val="en-GB"/>
+        </w:rPr>
+      </w:pPr>
+      <w:r>
+        <w:rPr>
+          <w:sz w:val="24"/>
+          <w:szCs w:val="24"/>
+          <w:lang w:val="en-GB"/>
+        </w:rPr>
+        <w:tab/>
+        <w:t xml:space="preserve">The user </w:t>
+      </w:r>
+      <w:r>
+        <w:rPr>
+          <w:sz w:val="24"/>
+          <w:szCs w:val="24"/>
+          <w:lang w:val="en-GB"/>
+        </w:rPr>
+        <w:t>wants to log out of the current session.</w:t>
+      </w:r>
+    </w:p>
+    <w:p>
+      <w:pPr>
+        <w:pStyle w:val="BodyB"/>
+        <w:ind w:left="284" w:hanging="284"/>
+        <w:rPr>
+          <w:sz w:val="24"/>
+          <w:szCs w:val="24"/>
+          <w:lang w:val="en-GB"/>
+        </w:rPr>
+      </w:pPr>
+      <w:r>
+        <w:rPr>
+          <w:sz w:val="24"/>
+          <w:szCs w:val="24"/>
+          <w:lang w:val="en-GB"/>
+        </w:rPr>
+        <w:t>12</w:t>
+      </w:r>
+      <w:r>
+        <w:rPr>
+          <w:sz w:val="24"/>
+          <w:szCs w:val="24"/>
+          <w:lang w:val="en-GB"/>
+        </w:rPr>
+        <w:t>.3 Trigger</w:t>
+      </w:r>
+    </w:p>
+    <w:p>
+      <w:pPr>
+        <w:pStyle w:val="BodyB"/>
+        <w:ind w:left="284" w:hanging="284"/>
+        <w:rPr>
+          <w:sz w:val="24"/>
+          <w:szCs w:val="24"/>
+          <w:lang w:val="en-GB"/>
+        </w:rPr>
+      </w:pPr>
+      <w:r>
+        <w:rPr>
+          <w:sz w:val="24"/>
+          <w:szCs w:val="24"/>
+          <w:lang w:val="en-GB"/>
+        </w:rPr>
+        <w:tab/>
+      </w:r>
+      <w:r>
+        <w:rPr>
+          <w:sz w:val="24"/>
+          <w:szCs w:val="24"/>
+          <w:lang w:val="en-GB"/>
+        </w:rPr>
+        <w:t>User hits the logout icon/button.</w:t>
+      </w:r>
+    </w:p>
+    <w:p>
+      <w:pPr>
+        <w:pStyle w:val="BodyB"/>
+        <w:ind w:left="284" w:hanging="284"/>
+        <w:rPr>
+          <w:sz w:val="24"/>
+          <w:szCs w:val="24"/>
+          <w:lang w:val="en-GB"/>
+        </w:rPr>
+      </w:pPr>
+      <w:r>
+        <w:rPr>
+          <w:sz w:val="24"/>
+          <w:szCs w:val="24"/>
+          <w:lang w:val="en-GB"/>
+        </w:rPr>
+        <w:lastRenderedPageBreak/>
+        <w:t>12</w:t>
+      </w:r>
+      <w:r>
+        <w:rPr>
+          <w:sz w:val="24"/>
+          <w:szCs w:val="24"/>
+          <w:lang w:val="en-GB"/>
+        </w:rPr>
+        <w:t>.4 Pre-conditions</w:t>
+      </w:r>
+    </w:p>
+    <w:p>
+      <w:pPr>
+        <w:pStyle w:val="BodyB"/>
+        <w:ind w:left="284" w:hanging="284"/>
+        <w:rPr>
+          <w:bCs/>
+          <w:sz w:val="24"/>
+          <w:szCs w:val="24"/>
+          <w:lang w:val="en-GB"/>
+        </w:rPr>
+      </w:pPr>
+      <w:r>
+        <w:rPr>
+          <w:bCs/>
+          <w:sz w:val="24"/>
+          <w:szCs w:val="24"/>
+          <w:lang w:val="en-GB"/>
+        </w:rPr>
+        <w:tab/>
+        <w:t>The user needs to have been logged in as current user.</w:t>
+      </w:r>
+    </w:p>
+    <w:p>
+      <w:pPr>
+        <w:pStyle w:val="BodyB"/>
+        <w:ind w:left="284" w:hanging="284"/>
+        <w:rPr>
+          <w:sz w:val="24"/>
+          <w:szCs w:val="24"/>
+          <w:lang w:val="en-GB"/>
+        </w:rPr>
+      </w:pPr>
+      <w:r>
+        <w:rPr>
+          <w:sz w:val="24"/>
+          <w:szCs w:val="24"/>
+          <w:lang w:val="en-GB"/>
+        </w:rPr>
+        <w:t>12</w:t>
+      </w:r>
+      <w:r>
+        <w:rPr>
+          <w:sz w:val="24"/>
+          <w:szCs w:val="24"/>
+          <w:lang w:val="en-GB"/>
+        </w:rPr>
+        <w:t>.5 Post-conditions</w:t>
+      </w:r>
+    </w:p>
+    <w:p>
+      <w:pPr>
+        <w:pStyle w:val="BodyB"/>
+        <w:ind w:left="284" w:hanging="284"/>
+        <w:rPr>
+          <w:sz w:val="24"/>
+          <w:szCs w:val="24"/>
+          <w:lang w:val="en-GB"/>
+        </w:rPr>
+      </w:pPr>
+      <w:r>
+        <w:rPr>
+          <w:sz w:val="24"/>
+          <w:szCs w:val="24"/>
+          <w:lang w:val="en-GB"/>
+        </w:rPr>
+        <w:tab/>
+      </w:r>
+      <w:r>
+        <w:rPr>
+          <w:sz w:val="24"/>
+          <w:szCs w:val="24"/>
+          <w:lang w:val="en-GB"/>
+        </w:rPr>
+        <w:t>He will have terminated the current session.</w:t>
+      </w:r>
+    </w:p>
+    <w:p>
+      <w:pPr>
+        <w:pStyle w:val="BodyB"/>
+        <w:ind w:left="284" w:hanging="284"/>
+        <w:rPr>
+          <w:sz w:val="24"/>
+          <w:szCs w:val="24"/>
+          <w:lang w:val="en-GB"/>
+        </w:rPr>
+      </w:pPr>
+      <w:r>
+        <w:rPr>
+          <w:sz w:val="24"/>
+          <w:szCs w:val="24"/>
+          <w:lang w:val="en-GB"/>
+        </w:rPr>
+        <w:t>12</w:t>
+      </w:r>
+      <w:r>
+        <w:rPr>
+          <w:sz w:val="24"/>
+          <w:szCs w:val="24"/>
+          <w:lang w:val="en-GB"/>
+        </w:rPr>
+        <w:t>.6 Main Scenario</w:t>
+      </w:r>
+    </w:p>
+    <w:p>
+      <w:pPr>
+        <w:pStyle w:val="BodyB"/>
+        <w:ind w:left="284" w:hanging="284"/>
+        <w:rPr>
+          <w:sz w:val="24"/>
+          <w:szCs w:val="24"/>
+          <w:lang w:val="en-GB"/>
+        </w:rPr>
+      </w:pPr>
+      <w:r>
+        <w:rPr>
+          <w:sz w:val="24"/>
+          <w:szCs w:val="24"/>
+          <w:lang w:val="en-GB"/>
+        </w:rPr>
+        <w:tab/>
+        <w:t xml:space="preserve">1. </w:t>
+      </w:r>
+      <w:r>
+        <w:rPr>
+          <w:sz w:val="24"/>
+          <w:szCs w:val="24"/>
+          <w:lang w:val="en-GB"/>
+        </w:rPr>
+        <w:t>The user is logged as current user</w:t>
+      </w:r>
+    </w:p>
+    <w:p>
+      <w:pPr>
+        <w:pStyle w:val="BodyB"/>
+        <w:ind w:left="284" w:hanging="284"/>
+        <w:rPr>
+          <w:sz w:val="24"/>
+          <w:szCs w:val="24"/>
+          <w:lang w:val="en-GB"/>
+        </w:rPr>
+      </w:pPr>
+      <w:r>
+        <w:rPr>
+          <w:sz w:val="24"/>
+          <w:szCs w:val="24"/>
+          <w:lang w:val="en-GB"/>
+        </w:rPr>
+        <w:tab/>
+        <w:t xml:space="preserve">2. </w:t>
+      </w:r>
+      <w:r>
+        <w:rPr>
+          <w:sz w:val="24"/>
+          <w:szCs w:val="24"/>
+          <w:lang w:val="en-GB"/>
+        </w:rPr>
+        <w:t>He clicks on the account field</w:t>
+      </w:r>
+    </w:p>
+    <w:p>
+      <w:pPr>
+        <w:pStyle w:val="BodyB"/>
+        <w:ind w:left="284" w:hanging="284"/>
+        <w:rPr>
+          <w:sz w:val="24"/>
+          <w:szCs w:val="24"/>
+          <w:lang w:val="en-GB"/>
+        </w:rPr>
+      </w:pPr>
+      <w:r>
+        <w:rPr>
+          <w:sz w:val="24"/>
+          <w:szCs w:val="24"/>
+          <w:lang w:val="en-GB"/>
+        </w:rPr>
+        <w:tab/>
+        <w:t xml:space="preserve">3. </w:t>
+      </w:r>
+      <w:r>
+        <w:rPr>
+          <w:sz w:val="24"/>
+          <w:szCs w:val="24"/>
+          <w:lang w:val="en-GB"/>
+        </w:rPr>
+        <w:t>He then clicks on the logout field</w:t>
+      </w:r>
+    </w:p>
+    <w:p>
+      <w:pPr>
+        <w:pStyle w:val="BodyB"/>
+        <w:ind w:left="284" w:hanging="284"/>
+        <w:rPr>
+          <w:sz w:val="24"/>
+          <w:szCs w:val="24"/>
+          <w:lang w:val="en-GB"/>
+        </w:rPr>
+      </w:pPr>
+      <w:r>
+        <w:rPr>
+          <w:sz w:val="24"/>
+          <w:szCs w:val="24"/>
+          <w:lang w:val="en-GB"/>
+        </w:rPr>
+        <w:tab/>
+        <w:t xml:space="preserve">4. </w:t>
+      </w:r>
+      <w:r>
+        <w:rPr>
+          <w:sz w:val="24"/>
+          <w:szCs w:val="24"/>
+          <w:lang w:val="en-GB"/>
+        </w:rPr>
+        <w:t>The user will be shown a new page with the confirmation that he was logged out correctly.</w:t>
+      </w:r>
+    </w:p>
+    <w:p>
+      <w:pPr>
+        <w:pStyle w:val="BodyB"/>
+        <w:ind w:left="284" w:hanging="284"/>
+        <w:rPr>
+          <w:sz w:val="24"/>
+          <w:szCs w:val="24"/>
+          <w:lang w:val="en-GB"/>
+        </w:rPr>
+      </w:pPr>
+      <w:r>
+        <w:rPr>
+          <w:sz w:val="24"/>
+          <w:szCs w:val="24"/>
+          <w:lang w:val="en-GB"/>
+        </w:rPr>
+        <w:t>1</w:t>
+      </w:r>
+      <w:r>
+        <w:rPr>
+          <w:sz w:val="24"/>
+          <w:szCs w:val="24"/>
+          <w:lang w:val="en-GB"/>
+        </w:rPr>
+        <w:t>2</w:t>
+      </w:r>
+      <w:r>
+        <w:rPr>
+          <w:sz w:val="24"/>
+          <w:szCs w:val="24"/>
+          <w:lang w:val="en-GB"/>
+        </w:rPr>
+        <w:t>.7 Alternative Scenarios</w:t>
+      </w:r>
+    </w:p>
+    <w:p>
+      <w:pPr>
+        <w:pStyle w:val="BodyB"/>
+        <w:ind w:left="284" w:hanging="284"/>
+        <w:rPr>
+          <w:sz w:val="24"/>
+          <w:szCs w:val="24"/>
+          <w:lang w:val="en-GB"/>
+        </w:rPr>
+      </w:pPr>
+      <w:r>
+        <w:rPr>
+          <w:sz w:val="24"/>
+          <w:szCs w:val="24"/>
+          <w:lang w:val="en-GB"/>
+        </w:rPr>
+        <w:tab/>
+      </w:r>
+      <w:r>
+        <w:rPr>
+          <w:sz w:val="24"/>
+          <w:szCs w:val="24"/>
+          <w:lang w:val="en-GB"/>
+        </w:rPr>
+        <w:t>None</w:t>
+      </w:r>
+    </w:p>
+    <w:p>
+      <w:pPr>
+        <w:pStyle w:val="BodyB"/>
+        <w:ind w:left="284" w:hanging="284"/>
+        <w:rPr>
+          <w:sz w:val="24"/>
+          <w:szCs w:val="24"/>
+          <w:lang w:val="en-US"/>
+        </w:rPr>
+      </w:pPr>
+      <w:r>
+        <w:rPr>
+          <w:sz w:val="24"/>
+          <w:szCs w:val="24"/>
+          <w:lang w:val="en-GB"/>
+        </w:rPr>
+        <w:t>12</w:t>
+      </w:r>
+      <w:r>
+        <w:rPr>
+          <w:sz w:val="24"/>
+          <w:szCs w:val="24"/>
+          <w:lang w:val="en-GB"/>
+        </w:rPr>
+        <w:t xml:space="preserve">.8 Special </w:t>
+      </w:r>
+      <w:r>
+        <w:rPr>
+          <w:sz w:val="24"/>
+          <w:szCs w:val="24"/>
+          <w:lang w:val="en-US"/>
+        </w:rPr>
+        <w:t>Requirements</w:t>
+      </w:r>
+    </w:p>
+    <w:p>
+      <w:pPr>
+        <w:pStyle w:val="BodyB"/>
+        <w:ind w:left="284" w:hanging="284"/>
+        <w:rPr>
+          <w:sz w:val="24"/>
+          <w:szCs w:val="24"/>
+          <w:lang w:val="en-US"/>
+        </w:rPr>
+      </w:pPr>
+      <w:r>
+        <w:rPr>
+          <w:sz w:val="24"/>
+          <w:szCs w:val="24"/>
+          <w:lang w:val="en-US"/>
+        </w:rPr>
+        <w:tab/>
+      </w:r>
+      <w:r>
+        <w:rPr>
+          <w:sz w:val="24"/>
+          <w:szCs w:val="24"/>
+          <w:lang w:val="en-US"/>
+        </w:rPr>
+        <w:t>None</w:t>
+      </w:r>
+    </w:p>
+    <w:p>
+      <w:pPr>
+        <w:pStyle w:val="BodyB"/>
+        <w:ind w:left="284" w:hanging="284"/>
+        <w:rPr>
+          <w:sz w:val="24"/>
+          <w:szCs w:val="24"/>
+          <w:lang w:val="en-US"/>
+        </w:rPr>
+      </w:pPr>
+      <w:r>
+        <w:rPr>
+          <w:sz w:val="24"/>
+          <w:szCs w:val="24"/>
+          <w:lang w:val="en-US"/>
+        </w:rPr>
+        <w:t>12</w:t>
+      </w:r>
+      <w:r>
+        <w:rPr>
+          <w:sz w:val="24"/>
+          <w:szCs w:val="24"/>
+          <w:lang w:val="en-US"/>
+        </w:rPr>
+        <w:t>.9 Notes</w:t>
+      </w:r>
+    </w:p>
+    <w:p>
+      <w:pPr>
+        <w:pStyle w:val="BodyB"/>
+        <w:ind w:left="284" w:hanging="284"/>
+        <w:rPr>
+          <w:sz w:val="24"/>
+          <w:szCs w:val="24"/>
+          <w:lang w:val="en-US"/>
+        </w:rPr>
+      </w:pPr>
+      <w:r>
+        <w:rPr>
+          <w:sz w:val="24"/>
+          <w:szCs w:val="24"/>
+          <w:lang w:val="en-US"/>
+        </w:rPr>
+        <w:tab/>
+      </w:r>
+      <w:r>
+        <w:rPr>
+          <w:sz w:val="24"/>
+          <w:szCs w:val="24"/>
+          <w:lang w:val="en-US"/>
+        </w:rPr>
+        <w:t>It need to be defined where and how to get the Logout buttons / icons placed.</w:t>
+      </w:r>
+    </w:p>
+    <w:p>
+      <w:pPr>
+        <w:pStyle w:val="BodyB"/>
+        <w:ind w:left="284" w:hanging="284"/>
+        <w:rPr>
+          <w:sz w:val="24"/>
+          <w:szCs w:val="24"/>
+          <w:lang w:val="en-US"/>
+        </w:rPr>
+      </w:pPr>
     </w:p>
     <w:p>
       <w:pPr>
@@ -10056,10 +11350,6 @@
         <w:br w:type="page"/>
       </w:r>
     </w:p>
-    <w:p/>
-    <w:p/>
-    <w:p/>
-    <w:p/>
     <w:p>
       <w:pPr>
         <w:pStyle w:val="NoSpacing"/>
@@ -10073,6 +11363,7 @@
         <w:ind w:left="720" w:hanging="720"/>
       </w:pPr>
       <w:r>
+        <w:lastRenderedPageBreak/>
         <w:t>Specific requirements</w:t>
       </w:r>
     </w:p>

</xml_diff>

<commit_message>
adding use cases 13 to 15
adding use cases 13 to 15
</commit_message>
<xml_diff>
--- a/Documentation/SRS_Team1.docx
+++ b/Documentation/SRS_Team1.docx
@@ -5161,8 +5161,6 @@
           <w:lang w:val="en-GB"/>
         </w:rPr>
       </w:pPr>
-      <w:bookmarkStart w:id="0" w:name="_GoBack"/>
-      <w:bookmarkEnd w:id="0"/>
     </w:p>
     <w:p>
       <w:pPr>
@@ -10447,14 +10445,7 @@
           <w:sz w:val="24"/>
           <w:szCs w:val="24"/>
         </w:rPr>
-        <w:t>11</w:t>
-      </w:r>
-      <w:r>
-        <w:rPr>
-          <w:sz w:val="24"/>
-          <w:szCs w:val="24"/>
-        </w:rPr>
-        <w:t xml:space="preserve">.8 Special </w:t>
+        <w:t xml:space="preserve">11.8 Special </w:t>
       </w:r>
       <w:r>
         <w:rPr>
@@ -10706,15 +10697,7 @@
           <w:lang w:val="en-GB"/>
         </w:rPr>
         <w:tab/>
-        <w:t xml:space="preserve">The user </w:t>
-      </w:r>
-      <w:r>
-        <w:rPr>
-          <w:sz w:val="24"/>
-          <w:szCs w:val="24"/>
-          <w:lang w:val="en-GB"/>
-        </w:rPr>
-        <w:t>wants to log out of the current session.</w:t>
+        <w:t>The user wants to log out of the current session.</w:t>
       </w:r>
     </w:p>
     <w:p>
@@ -10919,15 +10902,7 @@
           <w:lang w:val="en-GB"/>
         </w:rPr>
         <w:tab/>
-        <w:t xml:space="preserve">1. </w:t>
-      </w:r>
-      <w:r>
-        <w:rPr>
-          <w:sz w:val="24"/>
-          <w:szCs w:val="24"/>
-          <w:lang w:val="en-GB"/>
-        </w:rPr>
-        <w:t>The user is logged as current user</w:t>
+        <w:t>1. The user is logged as current user</w:t>
       </w:r>
     </w:p>
     <w:p>
@@ -10947,15 +10922,7 @@
           <w:lang w:val="en-GB"/>
         </w:rPr>
         <w:tab/>
-        <w:t xml:space="preserve">2. </w:t>
-      </w:r>
-      <w:r>
-        <w:rPr>
-          <w:sz w:val="24"/>
-          <w:szCs w:val="24"/>
-          <w:lang w:val="en-GB"/>
-        </w:rPr>
-        <w:t>He clicks on the account field</w:t>
+        <w:t>2. He clicks on the account field</w:t>
       </w:r>
     </w:p>
     <w:p>
@@ -10975,15 +10942,7 @@
           <w:lang w:val="en-GB"/>
         </w:rPr>
         <w:tab/>
-        <w:t xml:space="preserve">3. </w:t>
-      </w:r>
-      <w:r>
-        <w:rPr>
-          <w:sz w:val="24"/>
-          <w:szCs w:val="24"/>
-          <w:lang w:val="en-GB"/>
-        </w:rPr>
-        <w:t>He then clicks on the logout field</w:t>
+        <w:t>3. He then clicks on the logout field</w:t>
       </w:r>
     </w:p>
     <w:p>
@@ -11003,15 +10962,7 @@
           <w:lang w:val="en-GB"/>
         </w:rPr>
         <w:tab/>
-        <w:t xml:space="preserve">4. </w:t>
-      </w:r>
-      <w:r>
-        <w:rPr>
-          <w:sz w:val="24"/>
-          <w:szCs w:val="24"/>
-          <w:lang w:val="en-GB"/>
-        </w:rPr>
-        <w:t>The user will be shown a new page with the confirmation that he was logged out correctly.</w:t>
+        <w:t>4. The user will be shown a new page with the confirmation that he was logged out correctly.</w:t>
       </w:r>
     </w:p>
     <w:p>
@@ -11030,15 +10981,7 @@
           <w:szCs w:val="24"/>
           <w:lang w:val="en-GB"/>
         </w:rPr>
-        <w:t>1</w:t>
-      </w:r>
-      <w:r>
-        <w:rPr>
-          <w:sz w:val="24"/>
-          <w:szCs w:val="24"/>
-          <w:lang w:val="en-GB"/>
-        </w:rPr>
-        <w:t>2</w:t>
+        <w:t>12</w:t>
       </w:r>
       <w:r>
         <w:rPr>
@@ -11066,13 +11009,6 @@
           <w:lang w:val="en-GB"/>
         </w:rPr>
         <w:tab/>
-      </w:r>
-      <w:r>
-        <w:rPr>
-          <w:sz w:val="24"/>
-          <w:szCs w:val="24"/>
-          <w:lang w:val="en-GB"/>
-        </w:rPr>
         <w:t>None</w:t>
       </w:r>
     </w:p>
@@ -11128,13 +11064,6 @@
           <w:lang w:val="en-US"/>
         </w:rPr>
         <w:tab/>
-      </w:r>
-      <w:r>
-        <w:rPr>
-          <w:sz w:val="24"/>
-          <w:szCs w:val="24"/>
-          <w:lang w:val="en-US"/>
-        </w:rPr>
         <w:t>None</w:t>
       </w:r>
     </w:p>
@@ -11154,15 +11083,7 @@
           <w:szCs w:val="24"/>
           <w:lang w:val="en-US"/>
         </w:rPr>
-        <w:t>12</w:t>
-      </w:r>
-      <w:r>
-        <w:rPr>
-          <w:sz w:val="24"/>
-          <w:szCs w:val="24"/>
-          <w:lang w:val="en-US"/>
-        </w:rPr>
-        <w:t>.9 Notes</w:t>
+        <w:t>12.9 Notes</w:t>
       </w:r>
     </w:p>
     <w:p>
@@ -11182,14 +11103,1984 @@
           <w:lang w:val="en-US"/>
         </w:rPr>
         <w:tab/>
-      </w:r>
-      <w:r>
+        <w:t>It need to be defined where and how to get the Logout buttons / icons placed.</w:t>
+      </w:r>
+    </w:p>
+    <w:p>
+      <w:pPr>
+        <w:pStyle w:val="BodyB"/>
+        <w:ind w:left="284" w:hanging="284"/>
         <w:rPr>
           <w:sz w:val="24"/>
           <w:szCs w:val="24"/>
           <w:lang w:val="en-US"/>
         </w:rPr>
-        <w:t>It need to be defined where and how to get the Logout buttons / icons placed.</w:t>
+      </w:pPr>
+    </w:p>
+    <w:p>
+      <w:pPr>
+        <w:pStyle w:val="BodyB"/>
+        <w:ind w:left="284" w:hanging="284"/>
+        <w:rPr>
+          <w:b/>
+          <w:bCs/>
+          <w:sz w:val="24"/>
+          <w:szCs w:val="24"/>
+          <w:lang w:val="en-GB"/>
+        </w:rPr>
+      </w:pPr>
+      <w:r>
+        <w:rPr>
+          <w:b/>
+          <w:bCs/>
+          <w:sz w:val="24"/>
+          <w:szCs w:val="24"/>
+          <w:lang w:val="en-GB"/>
+        </w:rPr>
+        <w:t>13</w:t>
+      </w:r>
+      <w:r>
+        <w:rPr>
+          <w:b/>
+          <w:bCs/>
+          <w:sz w:val="24"/>
+          <w:szCs w:val="24"/>
+          <w:lang w:val="en-GB"/>
+        </w:rPr>
+        <w:t xml:space="preserve">. </w:t>
+      </w:r>
+      <w:r>
+        <w:rPr>
+          <w:b/>
+          <w:bCs/>
+          <w:sz w:val="24"/>
+          <w:szCs w:val="24"/>
+          <w:lang w:val="en-GB"/>
+        </w:rPr>
+        <w:t>Edit public profile</w:t>
+      </w:r>
+    </w:p>
+    <w:p>
+      <w:pPr>
+        <w:pStyle w:val="BodyB"/>
+        <w:ind w:left="284" w:hanging="284"/>
+        <w:rPr>
+          <w:bCs/>
+          <w:sz w:val="24"/>
+          <w:szCs w:val="24"/>
+          <w:lang w:val="en-GB"/>
+        </w:rPr>
+      </w:pPr>
+      <w:r>
+        <w:rPr>
+          <w:bCs/>
+          <w:sz w:val="24"/>
+          <w:szCs w:val="24"/>
+          <w:lang w:val="en-GB"/>
+        </w:rPr>
+        <w:t>13</w:t>
+      </w:r>
+      <w:r>
+        <w:rPr>
+          <w:bCs/>
+          <w:sz w:val="24"/>
+          <w:szCs w:val="24"/>
+          <w:lang w:val="en-GB"/>
+        </w:rPr>
+        <w:t>.1 Actors</w:t>
+      </w:r>
+    </w:p>
+    <w:p>
+      <w:pPr>
+        <w:pStyle w:val="BodyB"/>
+        <w:ind w:left="284" w:hanging="284"/>
+        <w:rPr>
+          <w:bCs/>
+          <w:sz w:val="24"/>
+          <w:szCs w:val="24"/>
+          <w:lang w:val="en-GB"/>
+        </w:rPr>
+      </w:pPr>
+      <w:r>
+        <w:rPr>
+          <w:bCs/>
+          <w:sz w:val="24"/>
+          <w:szCs w:val="24"/>
+          <w:lang w:val="en-GB"/>
+        </w:rPr>
+        <w:tab/>
+        <w:t>User</w:t>
+      </w:r>
+    </w:p>
+    <w:p>
+      <w:pPr>
+        <w:pStyle w:val="BodyB"/>
+        <w:ind w:left="284" w:hanging="284"/>
+        <w:rPr>
+          <w:sz w:val="24"/>
+          <w:szCs w:val="24"/>
+          <w:lang w:val="en-GB"/>
+        </w:rPr>
+      </w:pPr>
+      <w:r>
+        <w:rPr>
+          <w:sz w:val="24"/>
+          <w:szCs w:val="24"/>
+          <w:lang w:val="en-GB"/>
+        </w:rPr>
+        <w:t>13</w:t>
+      </w:r>
+      <w:r>
+        <w:rPr>
+          <w:sz w:val="24"/>
+          <w:szCs w:val="24"/>
+          <w:lang w:val="en-GB"/>
+        </w:rPr>
+        <w:t>.2 Description</w:t>
+      </w:r>
+    </w:p>
+    <w:p>
+      <w:pPr>
+        <w:pStyle w:val="BodyB"/>
+        <w:ind w:left="284" w:hanging="284"/>
+        <w:rPr>
+          <w:sz w:val="24"/>
+          <w:szCs w:val="24"/>
+          <w:lang w:val="en-GB"/>
+        </w:rPr>
+      </w:pPr>
+      <w:r>
+        <w:rPr>
+          <w:sz w:val="24"/>
+          <w:szCs w:val="24"/>
+          <w:lang w:val="en-GB"/>
+        </w:rPr>
+        <w:tab/>
+        <w:t>The user wants to fill in missing fields or change them inside his private profile</w:t>
+      </w:r>
+    </w:p>
+    <w:p>
+      <w:pPr>
+        <w:pStyle w:val="BodyB"/>
+        <w:ind w:left="284" w:hanging="284"/>
+        <w:rPr>
+          <w:sz w:val="24"/>
+          <w:szCs w:val="24"/>
+          <w:lang w:val="en-GB"/>
+        </w:rPr>
+      </w:pPr>
+      <w:r>
+        <w:rPr>
+          <w:sz w:val="24"/>
+          <w:szCs w:val="24"/>
+          <w:lang w:val="en-GB"/>
+        </w:rPr>
+        <w:t>13</w:t>
+      </w:r>
+      <w:r>
+        <w:rPr>
+          <w:sz w:val="24"/>
+          <w:szCs w:val="24"/>
+          <w:lang w:val="en-GB"/>
+        </w:rPr>
+        <w:t>.3 Trigger</w:t>
+      </w:r>
+    </w:p>
+    <w:p>
+      <w:pPr>
+        <w:pStyle w:val="BodyB"/>
+        <w:tabs>
+          <w:tab w:val="left" w:pos="720"/>
+          <w:tab w:val="left" w:pos="1440"/>
+          <w:tab w:val="left" w:pos="2160"/>
+          <w:tab w:val="left" w:pos="2880"/>
+          <w:tab w:val="left" w:pos="3600"/>
+          <w:tab w:val="left" w:pos="4320"/>
+          <w:tab w:val="left" w:pos="7754"/>
+        </w:tabs>
+        <w:ind w:left="284" w:hanging="284"/>
+        <w:rPr>
+          <w:sz w:val="24"/>
+          <w:szCs w:val="24"/>
+          <w:lang w:val="en-GB"/>
+        </w:rPr>
+      </w:pPr>
+      <w:r>
+        <w:rPr>
+          <w:sz w:val="24"/>
+          <w:szCs w:val="24"/>
+          <w:lang w:val="en-GB"/>
+        </w:rPr>
+        <w:tab/>
+      </w:r>
+      <w:r>
+        <w:rPr>
+          <w:sz w:val="24"/>
+          <w:szCs w:val="24"/>
+          <w:lang w:val="en-GB"/>
+        </w:rPr>
+        <w:t>User enters the private profile screen (possibly needing to click on change to be able to change the fields).</w:t>
+      </w:r>
+    </w:p>
+    <w:p>
+      <w:pPr>
+        <w:pStyle w:val="BodyB"/>
+        <w:ind w:left="284" w:hanging="284"/>
+        <w:rPr>
+          <w:sz w:val="24"/>
+          <w:szCs w:val="24"/>
+          <w:lang w:val="en-GB"/>
+        </w:rPr>
+      </w:pPr>
+      <w:r>
+        <w:rPr>
+          <w:sz w:val="24"/>
+          <w:szCs w:val="24"/>
+          <w:lang w:val="en-GB"/>
+        </w:rPr>
+        <w:t>13</w:t>
+      </w:r>
+      <w:r>
+        <w:rPr>
+          <w:sz w:val="24"/>
+          <w:szCs w:val="24"/>
+          <w:lang w:val="en-GB"/>
+        </w:rPr>
+        <w:t>.4 Pre-conditions</w:t>
+      </w:r>
+    </w:p>
+    <w:p>
+      <w:pPr>
+        <w:pStyle w:val="BodyB"/>
+        <w:ind w:left="284" w:hanging="284"/>
+        <w:rPr>
+          <w:bCs/>
+          <w:sz w:val="24"/>
+          <w:szCs w:val="24"/>
+          <w:lang w:val="en-GB"/>
+        </w:rPr>
+      </w:pPr>
+      <w:r>
+        <w:rPr>
+          <w:bCs/>
+          <w:sz w:val="24"/>
+          <w:szCs w:val="24"/>
+          <w:lang w:val="en-GB"/>
+        </w:rPr>
+        <w:tab/>
+        <w:t>The user is logged in</w:t>
+      </w:r>
+      <w:r>
+        <w:rPr>
+          <w:bCs/>
+          <w:sz w:val="24"/>
+          <w:szCs w:val="24"/>
+          <w:lang w:val="en-GB"/>
+        </w:rPr>
+        <w:t>.</w:t>
+      </w:r>
+    </w:p>
+    <w:p>
+      <w:pPr>
+        <w:pStyle w:val="BodyB"/>
+        <w:ind w:left="284" w:hanging="284"/>
+        <w:rPr>
+          <w:sz w:val="24"/>
+          <w:szCs w:val="24"/>
+          <w:lang w:val="en-GB"/>
+        </w:rPr>
+      </w:pPr>
+      <w:r>
+        <w:rPr>
+          <w:sz w:val="24"/>
+          <w:szCs w:val="24"/>
+          <w:lang w:val="en-GB"/>
+        </w:rPr>
+        <w:t>13</w:t>
+      </w:r>
+      <w:r>
+        <w:rPr>
+          <w:sz w:val="24"/>
+          <w:szCs w:val="24"/>
+          <w:lang w:val="en-GB"/>
+        </w:rPr>
+        <w:t>.5 Post-conditions</w:t>
+      </w:r>
+    </w:p>
+    <w:p>
+      <w:pPr>
+        <w:pStyle w:val="BodyB"/>
+        <w:ind w:left="284" w:hanging="284"/>
+        <w:rPr>
+          <w:sz w:val="24"/>
+          <w:szCs w:val="24"/>
+          <w:lang w:val="en-GB"/>
+        </w:rPr>
+      </w:pPr>
+      <w:r>
+        <w:rPr>
+          <w:sz w:val="24"/>
+          <w:szCs w:val="24"/>
+          <w:lang w:val="en-GB"/>
+        </w:rPr>
+        <w:tab/>
+      </w:r>
+      <w:r>
+        <w:rPr>
+          <w:sz w:val="24"/>
+          <w:szCs w:val="24"/>
+          <w:lang w:val="en-GB"/>
+        </w:rPr>
+        <w:t>He will have updated his profile with the newly entered data.</w:t>
+      </w:r>
+    </w:p>
+    <w:p>
+      <w:pPr>
+        <w:pStyle w:val="BodyB"/>
+        <w:ind w:left="284" w:hanging="284"/>
+        <w:rPr>
+          <w:sz w:val="24"/>
+          <w:szCs w:val="24"/>
+          <w:lang w:val="en-GB"/>
+        </w:rPr>
+      </w:pPr>
+      <w:r>
+        <w:rPr>
+          <w:sz w:val="24"/>
+          <w:szCs w:val="24"/>
+          <w:lang w:val="en-GB"/>
+        </w:rPr>
+        <w:t>13</w:t>
+      </w:r>
+      <w:r>
+        <w:rPr>
+          <w:sz w:val="24"/>
+          <w:szCs w:val="24"/>
+          <w:lang w:val="en-GB"/>
+        </w:rPr>
+        <w:t>.6 Main Scenario</w:t>
+      </w:r>
+    </w:p>
+    <w:p>
+      <w:pPr>
+        <w:pStyle w:val="BodyB"/>
+        <w:ind w:left="284" w:hanging="284"/>
+        <w:rPr>
+          <w:sz w:val="24"/>
+          <w:szCs w:val="24"/>
+          <w:lang w:val="en-GB"/>
+        </w:rPr>
+      </w:pPr>
+      <w:r>
+        <w:rPr>
+          <w:sz w:val="24"/>
+          <w:szCs w:val="24"/>
+          <w:lang w:val="en-GB"/>
+        </w:rPr>
+        <w:tab/>
+        <w:t>1. The user is logged as current user</w:t>
+      </w:r>
+    </w:p>
+    <w:p>
+      <w:pPr>
+        <w:pStyle w:val="BodyB"/>
+        <w:ind w:left="284" w:hanging="284"/>
+        <w:rPr>
+          <w:sz w:val="24"/>
+          <w:szCs w:val="24"/>
+          <w:lang w:val="en-GB"/>
+        </w:rPr>
+      </w:pPr>
+      <w:r>
+        <w:rPr>
+          <w:sz w:val="24"/>
+          <w:szCs w:val="24"/>
+          <w:lang w:val="en-GB"/>
+        </w:rPr>
+        <w:tab/>
+        <w:t>2. He clicks on the account field</w:t>
+      </w:r>
+    </w:p>
+    <w:p>
+      <w:pPr>
+        <w:pStyle w:val="BodyB"/>
+        <w:ind w:left="284" w:hanging="284"/>
+        <w:rPr>
+          <w:sz w:val="24"/>
+          <w:szCs w:val="24"/>
+          <w:lang w:val="en-GB"/>
+        </w:rPr>
+      </w:pPr>
+      <w:r>
+        <w:rPr>
+          <w:sz w:val="24"/>
+          <w:szCs w:val="24"/>
+          <w:lang w:val="en-GB"/>
+        </w:rPr>
+        <w:tab/>
+        <w:t>3. He then enters the private profile screen.</w:t>
+      </w:r>
+    </w:p>
+    <w:p>
+      <w:pPr>
+        <w:pStyle w:val="BodyB"/>
+        <w:ind w:left="284" w:hanging="284"/>
+        <w:rPr>
+          <w:sz w:val="24"/>
+          <w:szCs w:val="24"/>
+          <w:lang w:val="en-GB"/>
+        </w:rPr>
+      </w:pPr>
+      <w:r>
+        <w:rPr>
+          <w:sz w:val="24"/>
+          <w:szCs w:val="24"/>
+          <w:lang w:val="en-GB"/>
+        </w:rPr>
+        <w:tab/>
+        <w:t>4. He may need to enter a new window with modifiable fields.</w:t>
+      </w:r>
+    </w:p>
+    <w:p>
+      <w:pPr>
+        <w:pStyle w:val="BodyB"/>
+        <w:ind w:left="284" w:hanging="284"/>
+        <w:rPr>
+          <w:sz w:val="24"/>
+          <w:szCs w:val="24"/>
+          <w:lang w:val="en-GB"/>
+        </w:rPr>
+      </w:pPr>
+      <w:r>
+        <w:rPr>
+          <w:sz w:val="24"/>
+          <w:szCs w:val="24"/>
+          <w:lang w:val="en-GB"/>
+        </w:rPr>
+        <w:tab/>
+        <w:t>5. The user will fill in or alter the list (yet to be defined).</w:t>
+      </w:r>
+    </w:p>
+    <w:p>
+      <w:pPr>
+        <w:pStyle w:val="BodyB"/>
+        <w:ind w:left="284" w:hanging="284"/>
+        <w:rPr>
+          <w:sz w:val="24"/>
+          <w:szCs w:val="24"/>
+          <w:lang w:val="en-GB"/>
+        </w:rPr>
+      </w:pPr>
+      <w:r>
+        <w:rPr>
+          <w:sz w:val="24"/>
+          <w:szCs w:val="24"/>
+          <w:lang w:val="en-GB"/>
+        </w:rPr>
+        <w:tab/>
+        <w:t>7. Confirming the changes with a submit button will lead to a new window giving the feedback, that all changes have been saved correctly.</w:t>
+      </w:r>
+    </w:p>
+    <w:p>
+      <w:pPr>
+        <w:pStyle w:val="BodyB"/>
+        <w:ind w:left="284" w:hanging="284"/>
+        <w:rPr>
+          <w:sz w:val="24"/>
+          <w:szCs w:val="24"/>
+          <w:lang w:val="en-GB"/>
+        </w:rPr>
+      </w:pPr>
+      <w:r>
+        <w:rPr>
+          <w:sz w:val="24"/>
+          <w:szCs w:val="24"/>
+          <w:lang w:val="en-GB"/>
+        </w:rPr>
+        <w:t>13</w:t>
+      </w:r>
+      <w:r>
+        <w:rPr>
+          <w:sz w:val="24"/>
+          <w:szCs w:val="24"/>
+          <w:lang w:val="en-GB"/>
+        </w:rPr>
+        <w:t>.7 Alternative Scenarios</w:t>
+      </w:r>
+    </w:p>
+    <w:p>
+      <w:pPr>
+        <w:pStyle w:val="BodyB"/>
+        <w:ind w:left="284" w:hanging="284"/>
+        <w:rPr>
+          <w:sz w:val="24"/>
+          <w:szCs w:val="24"/>
+          <w:lang w:val="en-GB"/>
+        </w:rPr>
+      </w:pPr>
+      <w:r>
+        <w:rPr>
+          <w:sz w:val="24"/>
+          <w:szCs w:val="24"/>
+          <w:lang w:val="en-GB"/>
+        </w:rPr>
+        <w:tab/>
+        <w:t>User enters wrong input in fields that are checking the input for correctness. The user will be given feedback, that the input is wrong and that it needs to be re-entered. Submitting the form with wrong input will not be possible</w:t>
+      </w:r>
+    </w:p>
+    <w:p>
+      <w:pPr>
+        <w:pStyle w:val="BodyB"/>
+        <w:ind w:left="284" w:hanging="284"/>
+        <w:rPr>
+          <w:sz w:val="24"/>
+          <w:szCs w:val="24"/>
+          <w:lang w:val="en-US"/>
+        </w:rPr>
+      </w:pPr>
+      <w:r>
+        <w:rPr>
+          <w:sz w:val="24"/>
+          <w:szCs w:val="24"/>
+          <w:lang w:val="en-GB"/>
+        </w:rPr>
+        <w:t>13</w:t>
+      </w:r>
+      <w:r>
+        <w:rPr>
+          <w:sz w:val="24"/>
+          <w:szCs w:val="24"/>
+          <w:lang w:val="en-GB"/>
+        </w:rPr>
+        <w:t xml:space="preserve">.8 Special </w:t>
+      </w:r>
+      <w:r>
+        <w:rPr>
+          <w:sz w:val="24"/>
+          <w:szCs w:val="24"/>
+          <w:lang w:val="en-US"/>
+        </w:rPr>
+        <w:t>Requirements</w:t>
+      </w:r>
+    </w:p>
+    <w:p>
+      <w:pPr>
+        <w:pStyle w:val="BodyB"/>
+        <w:ind w:left="284" w:hanging="284"/>
+        <w:rPr>
+          <w:sz w:val="24"/>
+          <w:szCs w:val="24"/>
+          <w:lang w:val="en-US"/>
+        </w:rPr>
+      </w:pPr>
+      <w:r>
+        <w:rPr>
+          <w:sz w:val="24"/>
+          <w:szCs w:val="24"/>
+          <w:lang w:val="en-US"/>
+        </w:rPr>
+        <w:tab/>
+        <w:t>Checks for specific fields</w:t>
+      </w:r>
+    </w:p>
+    <w:p>
+      <w:pPr>
+        <w:pStyle w:val="BodyB"/>
+        <w:ind w:left="284" w:hanging="284"/>
+        <w:rPr>
+          <w:sz w:val="24"/>
+          <w:szCs w:val="24"/>
+          <w:lang w:val="en-US"/>
+        </w:rPr>
+      </w:pPr>
+      <w:r>
+        <w:rPr>
+          <w:sz w:val="24"/>
+          <w:szCs w:val="24"/>
+          <w:lang w:val="en-US"/>
+        </w:rPr>
+        <w:t>13.9 Notes</w:t>
+      </w:r>
+    </w:p>
+    <w:p>
+      <w:pPr>
+        <w:pStyle w:val="BodyB"/>
+        <w:ind w:left="284" w:hanging="284"/>
+        <w:rPr>
+          <w:sz w:val="24"/>
+          <w:szCs w:val="24"/>
+          <w:lang w:val="en-US"/>
+        </w:rPr>
+      </w:pPr>
+      <w:r>
+        <w:rPr>
+          <w:sz w:val="24"/>
+          <w:szCs w:val="24"/>
+          <w:lang w:val="en-US"/>
+        </w:rPr>
+        <w:tab/>
+        <w:t>Checks for specific fields will need to be discussed.</w:t>
+      </w:r>
+    </w:p>
+    <w:p>
+      <w:pPr>
+        <w:pStyle w:val="BodyB"/>
+        <w:ind w:left="284" w:hanging="284"/>
+        <w:rPr>
+          <w:sz w:val="24"/>
+          <w:szCs w:val="24"/>
+          <w:lang w:val="en-US"/>
+        </w:rPr>
+      </w:pPr>
+    </w:p>
+    <w:p>
+      <w:pPr>
+        <w:pStyle w:val="BodyB"/>
+        <w:ind w:left="284" w:hanging="284"/>
+        <w:rPr>
+          <w:b/>
+          <w:bCs/>
+          <w:sz w:val="24"/>
+          <w:szCs w:val="24"/>
+          <w:lang w:val="en-GB"/>
+        </w:rPr>
+      </w:pPr>
+      <w:r>
+        <w:rPr>
+          <w:b/>
+          <w:bCs/>
+          <w:sz w:val="24"/>
+          <w:szCs w:val="24"/>
+          <w:lang w:val="en-GB"/>
+        </w:rPr>
+        <w:t>14</w:t>
+      </w:r>
+      <w:r>
+        <w:rPr>
+          <w:b/>
+          <w:bCs/>
+          <w:sz w:val="24"/>
+          <w:szCs w:val="24"/>
+          <w:lang w:val="en-GB"/>
+        </w:rPr>
+        <w:t xml:space="preserve">. </w:t>
+      </w:r>
+      <w:r>
+        <w:rPr>
+          <w:b/>
+          <w:bCs/>
+          <w:sz w:val="24"/>
+          <w:szCs w:val="24"/>
+          <w:lang w:val="en-GB"/>
+        </w:rPr>
+        <w:t>Delete Bookmarks</w:t>
+      </w:r>
+    </w:p>
+    <w:p>
+      <w:pPr>
+        <w:pStyle w:val="BodyB"/>
+        <w:ind w:left="284" w:hanging="284"/>
+        <w:rPr>
+          <w:bCs/>
+          <w:sz w:val="24"/>
+          <w:szCs w:val="24"/>
+          <w:lang w:val="en-GB"/>
+        </w:rPr>
+      </w:pPr>
+      <w:r>
+        <w:rPr>
+          <w:bCs/>
+          <w:sz w:val="24"/>
+          <w:szCs w:val="24"/>
+          <w:lang w:val="en-GB"/>
+        </w:rPr>
+        <w:t>14</w:t>
+      </w:r>
+      <w:r>
+        <w:rPr>
+          <w:bCs/>
+          <w:sz w:val="24"/>
+          <w:szCs w:val="24"/>
+          <w:lang w:val="en-GB"/>
+        </w:rPr>
+        <w:t>.1 Actors</w:t>
+      </w:r>
+    </w:p>
+    <w:p>
+      <w:pPr>
+        <w:pStyle w:val="BodyB"/>
+        <w:ind w:left="284" w:hanging="284"/>
+        <w:rPr>
+          <w:bCs/>
+          <w:sz w:val="24"/>
+          <w:szCs w:val="24"/>
+          <w:lang w:val="en-GB"/>
+        </w:rPr>
+      </w:pPr>
+      <w:r>
+        <w:rPr>
+          <w:bCs/>
+          <w:sz w:val="24"/>
+          <w:szCs w:val="24"/>
+          <w:lang w:val="en-GB"/>
+        </w:rPr>
+        <w:tab/>
+        <w:t>User</w:t>
+      </w:r>
+    </w:p>
+    <w:p>
+      <w:pPr>
+        <w:pStyle w:val="BodyB"/>
+        <w:ind w:left="284" w:hanging="284"/>
+        <w:rPr>
+          <w:sz w:val="24"/>
+          <w:szCs w:val="24"/>
+          <w:lang w:val="en-GB"/>
+        </w:rPr>
+      </w:pPr>
+      <w:r>
+        <w:rPr>
+          <w:sz w:val="24"/>
+          <w:szCs w:val="24"/>
+          <w:lang w:val="en-GB"/>
+        </w:rPr>
+        <w:t>14</w:t>
+      </w:r>
+      <w:r>
+        <w:rPr>
+          <w:sz w:val="24"/>
+          <w:szCs w:val="24"/>
+          <w:lang w:val="en-GB"/>
+        </w:rPr>
+        <w:t>.2 Description</w:t>
+      </w:r>
+    </w:p>
+    <w:p>
+      <w:pPr>
+        <w:pStyle w:val="BodyB"/>
+        <w:ind w:left="284" w:hanging="284"/>
+        <w:rPr>
+          <w:sz w:val="24"/>
+          <w:szCs w:val="24"/>
+          <w:lang w:val="en-GB"/>
+        </w:rPr>
+      </w:pPr>
+      <w:r>
+        <w:rPr>
+          <w:sz w:val="24"/>
+          <w:szCs w:val="24"/>
+          <w:lang w:val="en-GB"/>
+        </w:rPr>
+        <w:tab/>
+        <w:t xml:space="preserve">The user wants </w:t>
+      </w:r>
+      <w:r>
+        <w:rPr>
+          <w:sz w:val="24"/>
+          <w:szCs w:val="24"/>
+          <w:lang w:val="en-GB"/>
+        </w:rPr>
+        <w:t>to delete one or several bookmarked ads.</w:t>
+      </w:r>
+    </w:p>
+    <w:p>
+      <w:pPr>
+        <w:pStyle w:val="BodyB"/>
+        <w:ind w:left="284" w:hanging="284"/>
+        <w:rPr>
+          <w:sz w:val="24"/>
+          <w:szCs w:val="24"/>
+          <w:lang w:val="en-GB"/>
+        </w:rPr>
+      </w:pPr>
+      <w:r>
+        <w:rPr>
+          <w:sz w:val="24"/>
+          <w:szCs w:val="24"/>
+          <w:lang w:val="en-GB"/>
+        </w:rPr>
+        <w:t>14</w:t>
+      </w:r>
+      <w:r>
+        <w:rPr>
+          <w:sz w:val="24"/>
+          <w:szCs w:val="24"/>
+          <w:lang w:val="en-GB"/>
+        </w:rPr>
+        <w:t>.3 Trigger</w:t>
+      </w:r>
+    </w:p>
+    <w:p>
+      <w:pPr>
+        <w:pStyle w:val="BodyB"/>
+        <w:ind w:left="284" w:hanging="284"/>
+        <w:rPr>
+          <w:sz w:val="24"/>
+          <w:szCs w:val="24"/>
+          <w:lang w:val="en-GB"/>
+        </w:rPr>
+      </w:pPr>
+      <w:r>
+        <w:rPr>
+          <w:sz w:val="24"/>
+          <w:szCs w:val="24"/>
+          <w:lang w:val="en-GB"/>
+        </w:rPr>
+        <w:lastRenderedPageBreak/>
+        <w:tab/>
+        <w:t>In the overview of all bookmarked ads, the user calls the function to delete a/several bookmark/s.</w:t>
+      </w:r>
+    </w:p>
+    <w:p>
+      <w:pPr>
+        <w:pStyle w:val="BodyB"/>
+        <w:ind w:left="284" w:hanging="284"/>
+        <w:rPr>
+          <w:sz w:val="24"/>
+          <w:szCs w:val="24"/>
+          <w:lang w:val="en-GB"/>
+        </w:rPr>
+      </w:pPr>
+      <w:r>
+        <w:rPr>
+          <w:sz w:val="24"/>
+          <w:szCs w:val="24"/>
+          <w:lang w:val="en-GB"/>
+        </w:rPr>
+        <w:t>14</w:t>
+      </w:r>
+      <w:r>
+        <w:rPr>
+          <w:sz w:val="24"/>
+          <w:szCs w:val="24"/>
+          <w:lang w:val="en-GB"/>
+        </w:rPr>
+        <w:t>.4 Pre-conditions</w:t>
+      </w:r>
+    </w:p>
+    <w:p>
+      <w:pPr>
+        <w:pStyle w:val="BodyB"/>
+        <w:ind w:left="284" w:hanging="284"/>
+        <w:rPr>
+          <w:bCs/>
+          <w:sz w:val="24"/>
+          <w:szCs w:val="24"/>
+          <w:lang w:val="en-GB"/>
+        </w:rPr>
+      </w:pPr>
+      <w:r>
+        <w:rPr>
+          <w:bCs/>
+          <w:sz w:val="24"/>
+          <w:szCs w:val="24"/>
+          <w:lang w:val="en-GB"/>
+        </w:rPr>
+        <w:tab/>
+        <w:t>The user is logged in</w:t>
+      </w:r>
+      <w:r>
+        <w:rPr>
+          <w:bCs/>
+          <w:sz w:val="24"/>
+          <w:szCs w:val="24"/>
+          <w:lang w:val="en-GB"/>
+        </w:rPr>
+        <w:t xml:space="preserve"> as valid user.</w:t>
+      </w:r>
+    </w:p>
+    <w:p>
+      <w:pPr>
+        <w:pStyle w:val="BodyB"/>
+        <w:ind w:left="284" w:hanging="284"/>
+        <w:rPr>
+          <w:bCs/>
+          <w:sz w:val="24"/>
+          <w:szCs w:val="24"/>
+          <w:lang w:val="en-GB"/>
+        </w:rPr>
+      </w:pPr>
+      <w:r>
+        <w:rPr>
+          <w:bCs/>
+          <w:sz w:val="24"/>
+          <w:szCs w:val="24"/>
+          <w:lang w:val="en-GB"/>
+        </w:rPr>
+        <w:tab/>
+        <w:t>The user has bookmarked ads in his DB.</w:t>
+      </w:r>
+    </w:p>
+    <w:p>
+      <w:pPr>
+        <w:pStyle w:val="BodyB"/>
+        <w:ind w:left="284" w:hanging="284"/>
+        <w:rPr>
+          <w:sz w:val="24"/>
+          <w:szCs w:val="24"/>
+          <w:lang w:val="en-GB"/>
+        </w:rPr>
+      </w:pPr>
+      <w:r>
+        <w:rPr>
+          <w:sz w:val="24"/>
+          <w:szCs w:val="24"/>
+          <w:lang w:val="en-GB"/>
+        </w:rPr>
+        <w:t>14</w:t>
+      </w:r>
+      <w:r>
+        <w:rPr>
+          <w:sz w:val="24"/>
+          <w:szCs w:val="24"/>
+          <w:lang w:val="en-GB"/>
+        </w:rPr>
+        <w:t>.5 Post-conditions</w:t>
+      </w:r>
+    </w:p>
+    <w:p>
+      <w:pPr>
+        <w:pStyle w:val="BodyB"/>
+        <w:ind w:left="284" w:hanging="284"/>
+        <w:rPr>
+          <w:sz w:val="24"/>
+          <w:szCs w:val="24"/>
+          <w:lang w:val="en-GB"/>
+        </w:rPr>
+      </w:pPr>
+      <w:r>
+        <w:rPr>
+          <w:sz w:val="24"/>
+          <w:szCs w:val="24"/>
+          <w:lang w:val="en-GB"/>
+        </w:rPr>
+        <w:tab/>
+      </w:r>
+      <w:r>
+        <w:rPr>
+          <w:sz w:val="24"/>
+          <w:szCs w:val="24"/>
+          <w:lang w:val="en-GB"/>
+        </w:rPr>
+        <w:t>She will get her bookmarks reduced/updated in her DB</w:t>
+      </w:r>
+    </w:p>
+    <w:p>
+      <w:pPr>
+        <w:pStyle w:val="BodyB"/>
+        <w:ind w:left="284" w:hanging="284"/>
+        <w:rPr>
+          <w:sz w:val="24"/>
+          <w:szCs w:val="24"/>
+          <w:lang w:val="en-GB"/>
+        </w:rPr>
+      </w:pPr>
+      <w:r>
+        <w:rPr>
+          <w:sz w:val="24"/>
+          <w:szCs w:val="24"/>
+          <w:lang w:val="en-GB"/>
+        </w:rPr>
+        <w:t>14</w:t>
+      </w:r>
+      <w:r>
+        <w:rPr>
+          <w:sz w:val="24"/>
+          <w:szCs w:val="24"/>
+          <w:lang w:val="en-GB"/>
+        </w:rPr>
+        <w:t>.6 Main Scenario</w:t>
+      </w:r>
+    </w:p>
+    <w:p>
+      <w:pPr>
+        <w:pStyle w:val="BodyB"/>
+        <w:ind w:left="284" w:hanging="284"/>
+        <w:rPr>
+          <w:sz w:val="24"/>
+          <w:szCs w:val="24"/>
+          <w:lang w:val="en-GB"/>
+        </w:rPr>
+      </w:pPr>
+      <w:r>
+        <w:rPr>
+          <w:sz w:val="24"/>
+          <w:szCs w:val="24"/>
+          <w:lang w:val="en-GB"/>
+        </w:rPr>
+        <w:tab/>
+        <w:t>1. The user is logged</w:t>
+      </w:r>
+      <w:r>
+        <w:rPr>
+          <w:sz w:val="24"/>
+          <w:szCs w:val="24"/>
+          <w:lang w:val="en-GB"/>
+        </w:rPr>
+        <w:t xml:space="preserve"> in</w:t>
+      </w:r>
+      <w:r>
+        <w:rPr>
+          <w:sz w:val="24"/>
+          <w:szCs w:val="24"/>
+          <w:lang w:val="en-GB"/>
+        </w:rPr>
+        <w:t xml:space="preserve"> as current user</w:t>
+      </w:r>
+    </w:p>
+    <w:p>
+      <w:pPr>
+        <w:pStyle w:val="BodyB"/>
+        <w:ind w:left="284" w:hanging="284"/>
+        <w:rPr>
+          <w:sz w:val="24"/>
+          <w:szCs w:val="24"/>
+          <w:lang w:val="en-GB"/>
+        </w:rPr>
+      </w:pPr>
+      <w:r>
+        <w:rPr>
+          <w:sz w:val="24"/>
+          <w:szCs w:val="24"/>
+          <w:lang w:val="en-GB"/>
+        </w:rPr>
+        <w:tab/>
+        <w:t xml:space="preserve">2. </w:t>
+      </w:r>
+      <w:r>
+        <w:rPr>
+          <w:sz w:val="24"/>
+          <w:szCs w:val="24"/>
+          <w:lang w:val="en-GB"/>
+        </w:rPr>
+        <w:t>She selects one or more bookmarked ads.</w:t>
+      </w:r>
+    </w:p>
+    <w:p>
+      <w:pPr>
+        <w:pStyle w:val="BodyB"/>
+        <w:ind w:left="284" w:hanging="284"/>
+        <w:rPr>
+          <w:sz w:val="24"/>
+          <w:szCs w:val="24"/>
+          <w:lang w:val="en-GB"/>
+        </w:rPr>
+      </w:pPr>
+      <w:r>
+        <w:rPr>
+          <w:sz w:val="24"/>
+          <w:szCs w:val="24"/>
+          <w:lang w:val="en-GB"/>
+        </w:rPr>
+        <w:tab/>
+        <w:t xml:space="preserve">3. </w:t>
+      </w:r>
+      <w:r>
+        <w:rPr>
+          <w:sz w:val="24"/>
+          <w:szCs w:val="24"/>
+          <w:lang w:val="en-GB"/>
+        </w:rPr>
+        <w:t>She calls the function to delete the bookmark/s.</w:t>
+      </w:r>
+    </w:p>
+    <w:p>
+      <w:pPr>
+        <w:pStyle w:val="BodyB"/>
+        <w:ind w:left="284" w:hanging="284"/>
+        <w:rPr>
+          <w:sz w:val="24"/>
+          <w:szCs w:val="24"/>
+          <w:lang w:val="en-GB"/>
+        </w:rPr>
+      </w:pPr>
+      <w:r>
+        <w:rPr>
+          <w:sz w:val="24"/>
+          <w:szCs w:val="24"/>
+          <w:lang w:val="en-GB"/>
+        </w:rPr>
+        <w:tab/>
+        <w:t xml:space="preserve">4. </w:t>
+      </w:r>
+      <w:r>
+        <w:rPr>
+          <w:sz w:val="24"/>
+          <w:szCs w:val="24"/>
+          <w:lang w:val="en-GB"/>
+        </w:rPr>
+        <w:t>The view with all the bookmarks will be updated immediately giving her the correct feedback.</w:t>
+      </w:r>
+    </w:p>
+    <w:p>
+      <w:pPr>
+        <w:pStyle w:val="BodyB"/>
+        <w:ind w:left="284" w:hanging="284"/>
+        <w:rPr>
+          <w:sz w:val="24"/>
+          <w:szCs w:val="24"/>
+          <w:lang w:val="en-GB"/>
+        </w:rPr>
+      </w:pPr>
+      <w:r>
+        <w:rPr>
+          <w:sz w:val="24"/>
+          <w:szCs w:val="24"/>
+          <w:lang w:val="en-GB"/>
+        </w:rPr>
+        <w:t>1</w:t>
+      </w:r>
+      <w:r>
+        <w:rPr>
+          <w:sz w:val="24"/>
+          <w:szCs w:val="24"/>
+          <w:lang w:val="en-GB"/>
+        </w:rPr>
+        <w:t>4</w:t>
+      </w:r>
+      <w:r>
+        <w:rPr>
+          <w:sz w:val="24"/>
+          <w:szCs w:val="24"/>
+          <w:lang w:val="en-GB"/>
+        </w:rPr>
+        <w:t>.7 Alternative Scenarios</w:t>
+      </w:r>
+    </w:p>
+    <w:p>
+      <w:pPr>
+        <w:pStyle w:val="BodyB"/>
+        <w:ind w:left="284" w:hanging="284"/>
+        <w:rPr>
+          <w:sz w:val="24"/>
+          <w:szCs w:val="24"/>
+          <w:lang w:val="en-GB"/>
+        </w:rPr>
+      </w:pPr>
+      <w:r>
+        <w:rPr>
+          <w:sz w:val="24"/>
+          <w:szCs w:val="24"/>
+          <w:lang w:val="en-GB"/>
+        </w:rPr>
+        <w:tab/>
+      </w:r>
+      <w:r>
+        <w:rPr>
+          <w:sz w:val="24"/>
+          <w:szCs w:val="24"/>
+          <w:lang w:val="en-GB"/>
+        </w:rPr>
+        <w:t xml:space="preserve">User does not select any bookmarked ads and tries to delete. </w:t>
+      </w:r>
+    </w:p>
+    <w:p>
+      <w:pPr>
+        <w:pStyle w:val="BodyB"/>
+        <w:ind w:left="284" w:hanging="284"/>
+        <w:rPr>
+          <w:sz w:val="24"/>
+          <w:szCs w:val="24"/>
+          <w:lang w:val="en-US"/>
+        </w:rPr>
+      </w:pPr>
+      <w:r>
+        <w:rPr>
+          <w:sz w:val="24"/>
+          <w:szCs w:val="24"/>
+          <w:lang w:val="en-GB"/>
+        </w:rPr>
+        <w:t>14</w:t>
+      </w:r>
+      <w:r>
+        <w:rPr>
+          <w:sz w:val="24"/>
+          <w:szCs w:val="24"/>
+          <w:lang w:val="en-GB"/>
+        </w:rPr>
+        <w:t xml:space="preserve">.8 Special </w:t>
+      </w:r>
+      <w:r>
+        <w:rPr>
+          <w:sz w:val="24"/>
+          <w:szCs w:val="24"/>
+          <w:lang w:val="en-US"/>
+        </w:rPr>
+        <w:t>Requirements</w:t>
+      </w:r>
+    </w:p>
+    <w:p>
+      <w:pPr>
+        <w:pStyle w:val="BodyB"/>
+        <w:ind w:left="284" w:hanging="284"/>
+        <w:rPr>
+          <w:sz w:val="24"/>
+          <w:szCs w:val="24"/>
+          <w:lang w:val="en-US"/>
+        </w:rPr>
+      </w:pPr>
+      <w:r>
+        <w:rPr>
+          <w:sz w:val="24"/>
+          <w:szCs w:val="24"/>
+          <w:lang w:val="en-US"/>
+        </w:rPr>
+        <w:tab/>
+        <w:t>None</w:t>
+      </w:r>
+    </w:p>
+    <w:p>
+      <w:pPr>
+        <w:pStyle w:val="BodyB"/>
+        <w:ind w:left="284" w:hanging="284"/>
+        <w:rPr>
+          <w:sz w:val="24"/>
+          <w:szCs w:val="24"/>
+          <w:lang w:val="en-US"/>
+        </w:rPr>
+      </w:pPr>
+      <w:r>
+        <w:rPr>
+          <w:sz w:val="24"/>
+          <w:szCs w:val="24"/>
+          <w:lang w:val="en-US"/>
+        </w:rPr>
+        <w:t>14</w:t>
+      </w:r>
+      <w:r>
+        <w:rPr>
+          <w:sz w:val="24"/>
+          <w:szCs w:val="24"/>
+          <w:lang w:val="en-US"/>
+        </w:rPr>
+        <w:t>.9 Notes</w:t>
+      </w:r>
+    </w:p>
+    <w:p>
+      <w:pPr>
+        <w:pStyle w:val="BodyB"/>
+        <w:ind w:left="284" w:hanging="284"/>
+        <w:rPr>
+          <w:sz w:val="24"/>
+          <w:szCs w:val="24"/>
+          <w:lang w:val="en-US"/>
+        </w:rPr>
+      </w:pPr>
+      <w:r>
+        <w:rPr>
+          <w:sz w:val="24"/>
+          <w:szCs w:val="24"/>
+          <w:lang w:val="en-US"/>
+        </w:rPr>
+        <w:tab/>
+      </w:r>
+      <w:r>
+        <w:rPr>
+          <w:sz w:val="24"/>
+          <w:szCs w:val="24"/>
+          <w:lang w:val="en-US"/>
+        </w:rPr>
+        <w:t>Possible solution to alternative scenario could be greyed out button or an error message popping up informing the user.</w:t>
+      </w:r>
+    </w:p>
+    <w:p>
+      <w:pPr>
+        <w:pStyle w:val="BodyB"/>
+        <w:ind w:left="284" w:hanging="284"/>
+        <w:rPr>
+          <w:sz w:val="24"/>
+          <w:szCs w:val="24"/>
+          <w:lang w:val="en-US"/>
+        </w:rPr>
+      </w:pPr>
+    </w:p>
+    <w:p>
+      <w:pPr>
+        <w:pStyle w:val="BodyB"/>
+        <w:ind w:left="284" w:hanging="284"/>
+        <w:rPr>
+          <w:b/>
+          <w:bCs/>
+          <w:sz w:val="24"/>
+          <w:szCs w:val="24"/>
+          <w:lang w:val="en-GB"/>
+        </w:rPr>
+      </w:pPr>
+      <w:r>
+        <w:rPr>
+          <w:b/>
+          <w:bCs/>
+          <w:sz w:val="24"/>
+          <w:szCs w:val="24"/>
+          <w:lang w:val="en-GB"/>
+        </w:rPr>
+        <w:t>15</w:t>
+      </w:r>
+      <w:r>
+        <w:rPr>
+          <w:b/>
+          <w:bCs/>
+          <w:sz w:val="24"/>
+          <w:szCs w:val="24"/>
+          <w:lang w:val="en-GB"/>
+        </w:rPr>
+        <w:t xml:space="preserve">. </w:t>
+      </w:r>
+      <w:r>
+        <w:rPr>
+          <w:b/>
+          <w:bCs/>
+          <w:sz w:val="24"/>
+          <w:szCs w:val="24"/>
+          <w:lang w:val="en-GB"/>
+        </w:rPr>
+        <w:t xml:space="preserve">Delete </w:t>
+      </w:r>
+      <w:r>
+        <w:rPr>
+          <w:b/>
+          <w:bCs/>
+          <w:sz w:val="24"/>
+          <w:szCs w:val="24"/>
+          <w:lang w:val="en-GB"/>
+        </w:rPr>
+        <w:t>Account</w:t>
+      </w:r>
+    </w:p>
+    <w:p>
+      <w:pPr>
+        <w:pStyle w:val="BodyB"/>
+        <w:ind w:left="284" w:hanging="284"/>
+        <w:rPr>
+          <w:bCs/>
+          <w:sz w:val="24"/>
+          <w:szCs w:val="24"/>
+          <w:lang w:val="en-GB"/>
+        </w:rPr>
+      </w:pPr>
+      <w:r>
+        <w:rPr>
+          <w:bCs/>
+          <w:sz w:val="24"/>
+          <w:szCs w:val="24"/>
+          <w:lang w:val="en-GB"/>
+        </w:rPr>
+        <w:t>15</w:t>
+      </w:r>
+      <w:r>
+        <w:rPr>
+          <w:bCs/>
+          <w:sz w:val="24"/>
+          <w:szCs w:val="24"/>
+          <w:lang w:val="en-GB"/>
+        </w:rPr>
+        <w:t>.1 Actors</w:t>
+      </w:r>
+    </w:p>
+    <w:p>
+      <w:pPr>
+        <w:pStyle w:val="BodyB"/>
+        <w:ind w:left="284" w:hanging="284"/>
+        <w:rPr>
+          <w:bCs/>
+          <w:sz w:val="24"/>
+          <w:szCs w:val="24"/>
+          <w:lang w:val="en-GB"/>
+        </w:rPr>
+      </w:pPr>
+      <w:r>
+        <w:rPr>
+          <w:bCs/>
+          <w:sz w:val="24"/>
+          <w:szCs w:val="24"/>
+          <w:lang w:val="en-GB"/>
+        </w:rPr>
+        <w:tab/>
+        <w:t>User</w:t>
+      </w:r>
+    </w:p>
+    <w:p>
+      <w:pPr>
+        <w:pStyle w:val="BodyB"/>
+        <w:ind w:left="284" w:hanging="284"/>
+        <w:rPr>
+          <w:sz w:val="24"/>
+          <w:szCs w:val="24"/>
+          <w:lang w:val="en-GB"/>
+        </w:rPr>
+      </w:pPr>
+      <w:r>
+        <w:rPr>
+          <w:sz w:val="24"/>
+          <w:szCs w:val="24"/>
+          <w:lang w:val="en-GB"/>
+        </w:rPr>
+        <w:t>15</w:t>
+      </w:r>
+      <w:r>
+        <w:rPr>
+          <w:sz w:val="24"/>
+          <w:szCs w:val="24"/>
+          <w:lang w:val="en-GB"/>
+        </w:rPr>
+        <w:t>.2 Description</w:t>
+      </w:r>
+    </w:p>
+    <w:p>
+      <w:pPr>
+        <w:pStyle w:val="BodyB"/>
+        <w:ind w:left="284" w:hanging="284"/>
+        <w:rPr>
+          <w:sz w:val="24"/>
+          <w:szCs w:val="24"/>
+          <w:lang w:val="en-GB"/>
+        </w:rPr>
+      </w:pPr>
+      <w:r>
+        <w:rPr>
+          <w:sz w:val="24"/>
+          <w:szCs w:val="24"/>
+          <w:lang w:val="en-GB"/>
+        </w:rPr>
+        <w:tab/>
+        <w:t xml:space="preserve">The user wants to delete </w:t>
+      </w:r>
+      <w:r>
+        <w:rPr>
+          <w:sz w:val="24"/>
+          <w:szCs w:val="24"/>
+          <w:lang w:val="en-GB"/>
+        </w:rPr>
+        <w:t>his account.</w:t>
+      </w:r>
+    </w:p>
+    <w:p>
+      <w:pPr>
+        <w:pStyle w:val="BodyB"/>
+        <w:ind w:left="284" w:hanging="284"/>
+        <w:rPr>
+          <w:sz w:val="24"/>
+          <w:szCs w:val="24"/>
+          <w:lang w:val="en-GB"/>
+        </w:rPr>
+      </w:pPr>
+      <w:r>
+        <w:rPr>
+          <w:sz w:val="24"/>
+          <w:szCs w:val="24"/>
+          <w:lang w:val="en-GB"/>
+        </w:rPr>
+        <w:t>15</w:t>
+      </w:r>
+      <w:r>
+        <w:rPr>
+          <w:sz w:val="24"/>
+          <w:szCs w:val="24"/>
+          <w:lang w:val="en-GB"/>
+        </w:rPr>
+        <w:t>.3 Trigger</w:t>
+      </w:r>
+    </w:p>
+    <w:p>
+      <w:pPr>
+        <w:pStyle w:val="BodyB"/>
+        <w:ind w:left="284" w:hanging="284"/>
+        <w:rPr>
+          <w:sz w:val="24"/>
+          <w:szCs w:val="24"/>
+          <w:lang w:val="en-GB"/>
+        </w:rPr>
+      </w:pPr>
+      <w:r>
+        <w:rPr>
+          <w:sz w:val="24"/>
+          <w:szCs w:val="24"/>
+          <w:lang w:val="en-GB"/>
+        </w:rPr>
+        <w:tab/>
+      </w:r>
+      <w:r>
+        <w:rPr>
+          <w:sz w:val="24"/>
+          <w:szCs w:val="24"/>
+          <w:lang w:val="en-GB"/>
+        </w:rPr>
+        <w:t>In the settings to his account he calls the function to delete his account.</w:t>
+      </w:r>
+    </w:p>
+    <w:p>
+      <w:pPr>
+        <w:pStyle w:val="BodyB"/>
+        <w:ind w:left="284" w:hanging="284"/>
+        <w:rPr>
+          <w:sz w:val="24"/>
+          <w:szCs w:val="24"/>
+          <w:lang w:val="en-GB"/>
+        </w:rPr>
+      </w:pPr>
+      <w:r>
+        <w:rPr>
+          <w:sz w:val="24"/>
+          <w:szCs w:val="24"/>
+          <w:lang w:val="en-GB"/>
+        </w:rPr>
+        <w:t>15</w:t>
+      </w:r>
+      <w:r>
+        <w:rPr>
+          <w:sz w:val="24"/>
+          <w:szCs w:val="24"/>
+          <w:lang w:val="en-GB"/>
+        </w:rPr>
+        <w:t>.4 Pre-conditions</w:t>
+      </w:r>
+    </w:p>
+    <w:p>
+      <w:pPr>
+        <w:pStyle w:val="BodyB"/>
+        <w:ind w:left="284" w:hanging="284"/>
+        <w:rPr>
+          <w:bCs/>
+          <w:sz w:val="24"/>
+          <w:szCs w:val="24"/>
+          <w:lang w:val="en-GB"/>
+        </w:rPr>
+      </w:pPr>
+      <w:r>
+        <w:rPr>
+          <w:bCs/>
+          <w:sz w:val="24"/>
+          <w:szCs w:val="24"/>
+          <w:lang w:val="en-GB"/>
+        </w:rPr>
+        <w:tab/>
+        <w:t>The user is logged in as valid user.</w:t>
+      </w:r>
+    </w:p>
+    <w:p>
+      <w:pPr>
+        <w:pStyle w:val="BodyB"/>
+        <w:ind w:left="284" w:hanging="284"/>
+        <w:rPr>
+          <w:bCs/>
+          <w:sz w:val="24"/>
+          <w:szCs w:val="24"/>
+          <w:lang w:val="en-GB"/>
+        </w:rPr>
+      </w:pPr>
+      <w:r>
+        <w:rPr>
+          <w:bCs/>
+          <w:sz w:val="24"/>
+          <w:szCs w:val="24"/>
+          <w:lang w:val="en-GB"/>
+        </w:rPr>
+        <w:tab/>
+      </w:r>
+      <w:r>
+        <w:rPr>
+          <w:bCs/>
+          <w:sz w:val="24"/>
+          <w:szCs w:val="24"/>
+          <w:lang w:val="en-GB"/>
+        </w:rPr>
+        <w:t>The user has enough rights.</w:t>
+      </w:r>
+    </w:p>
+    <w:p>
+      <w:pPr>
+        <w:pStyle w:val="BodyB"/>
+        <w:ind w:left="284" w:hanging="284"/>
+        <w:rPr>
+          <w:sz w:val="24"/>
+          <w:szCs w:val="24"/>
+          <w:lang w:val="en-GB"/>
+        </w:rPr>
+      </w:pPr>
+      <w:r>
+        <w:rPr>
+          <w:sz w:val="24"/>
+          <w:szCs w:val="24"/>
+          <w:lang w:val="en-GB"/>
+        </w:rPr>
+        <w:t>15</w:t>
+      </w:r>
+      <w:r>
+        <w:rPr>
+          <w:sz w:val="24"/>
+          <w:szCs w:val="24"/>
+          <w:lang w:val="en-GB"/>
+        </w:rPr>
+        <w:t>.5 Post-conditions</w:t>
+      </w:r>
+    </w:p>
+    <w:p>
+      <w:pPr>
+        <w:pStyle w:val="BodyB"/>
+        <w:ind w:left="284" w:hanging="284"/>
+        <w:rPr>
+          <w:sz w:val="24"/>
+          <w:szCs w:val="24"/>
+          <w:lang w:val="en-GB"/>
+        </w:rPr>
+      </w:pPr>
+      <w:r>
+        <w:rPr>
+          <w:sz w:val="24"/>
+          <w:szCs w:val="24"/>
+          <w:lang w:val="en-GB"/>
+        </w:rPr>
+        <w:tab/>
+      </w:r>
+      <w:r>
+        <w:rPr>
+          <w:sz w:val="24"/>
+          <w:szCs w:val="24"/>
+          <w:lang w:val="en-GB"/>
+        </w:rPr>
+        <w:t>The account will be deleted and no longer accessible.</w:t>
+      </w:r>
+    </w:p>
+    <w:p>
+      <w:pPr>
+        <w:pStyle w:val="BodyB"/>
+        <w:ind w:left="284" w:hanging="284"/>
+        <w:rPr>
+          <w:sz w:val="24"/>
+          <w:szCs w:val="24"/>
+          <w:lang w:val="en-GB"/>
+        </w:rPr>
+      </w:pPr>
+      <w:r>
+        <w:rPr>
+          <w:sz w:val="24"/>
+          <w:szCs w:val="24"/>
+          <w:lang w:val="en-GB"/>
+        </w:rPr>
+        <w:t>15</w:t>
+      </w:r>
+      <w:r>
+        <w:rPr>
+          <w:sz w:val="24"/>
+          <w:szCs w:val="24"/>
+          <w:lang w:val="en-GB"/>
+        </w:rPr>
+        <w:t>.6 Main Scenario</w:t>
+      </w:r>
+    </w:p>
+    <w:p>
+      <w:pPr>
+        <w:pStyle w:val="BodyB"/>
+        <w:ind w:left="284" w:hanging="284"/>
+        <w:rPr>
+          <w:sz w:val="24"/>
+          <w:szCs w:val="24"/>
+          <w:lang w:val="en-GB"/>
+        </w:rPr>
+      </w:pPr>
+      <w:r>
+        <w:rPr>
+          <w:sz w:val="24"/>
+          <w:szCs w:val="24"/>
+          <w:lang w:val="en-GB"/>
+        </w:rPr>
+        <w:tab/>
+        <w:t>1. The user is logged in as current user</w:t>
+      </w:r>
+    </w:p>
+    <w:p>
+      <w:pPr>
+        <w:pStyle w:val="BodyB"/>
+        <w:ind w:left="284" w:hanging="284"/>
+        <w:rPr>
+          <w:sz w:val="24"/>
+          <w:szCs w:val="24"/>
+          <w:lang w:val="en-GB"/>
+        </w:rPr>
+      </w:pPr>
+      <w:r>
+        <w:rPr>
+          <w:sz w:val="24"/>
+          <w:szCs w:val="24"/>
+          <w:lang w:val="en-GB"/>
+        </w:rPr>
+        <w:tab/>
+        <w:t xml:space="preserve">2. </w:t>
+      </w:r>
+      <w:r>
+        <w:rPr>
+          <w:sz w:val="24"/>
+          <w:szCs w:val="24"/>
+          <w:lang w:val="en-GB"/>
+        </w:rPr>
+        <w:t>In the settings he calls the function to delete the account.</w:t>
+      </w:r>
+    </w:p>
+    <w:p>
+      <w:pPr>
+        <w:pStyle w:val="BodyB"/>
+        <w:ind w:left="284" w:hanging="284"/>
+        <w:rPr>
+          <w:sz w:val="24"/>
+          <w:szCs w:val="24"/>
+          <w:lang w:val="en-GB"/>
+        </w:rPr>
+      </w:pPr>
+      <w:r>
+        <w:rPr>
+          <w:sz w:val="24"/>
+          <w:szCs w:val="24"/>
+          <w:lang w:val="en-GB"/>
+        </w:rPr>
+        <w:tab/>
+        <w:t>3. He will be warned that his data will be lost if he continues.</w:t>
+      </w:r>
+    </w:p>
+    <w:p>
+      <w:pPr>
+        <w:pStyle w:val="BodyB"/>
+        <w:ind w:left="284" w:hanging="284"/>
+        <w:rPr>
+          <w:sz w:val="24"/>
+          <w:szCs w:val="24"/>
+          <w:lang w:val="en-GB"/>
+        </w:rPr>
+      </w:pPr>
+      <w:r>
+        <w:rPr>
+          <w:sz w:val="24"/>
+          <w:szCs w:val="24"/>
+          <w:lang w:val="en-GB"/>
+        </w:rPr>
+        <w:tab/>
+        <w:t xml:space="preserve">3. </w:t>
+      </w:r>
+      <w:r>
+        <w:rPr>
+          <w:sz w:val="24"/>
+          <w:szCs w:val="24"/>
+          <w:lang w:val="en-GB"/>
+        </w:rPr>
+        <w:t>The user confirms his intention.</w:t>
+      </w:r>
+    </w:p>
+    <w:p>
+      <w:pPr>
+        <w:pStyle w:val="BodyB"/>
+        <w:ind w:left="284" w:hanging="284"/>
+        <w:rPr>
+          <w:sz w:val="24"/>
+          <w:szCs w:val="24"/>
+          <w:lang w:val="en-GB"/>
+        </w:rPr>
+      </w:pPr>
+      <w:r>
+        <w:rPr>
+          <w:sz w:val="24"/>
+          <w:szCs w:val="24"/>
+          <w:lang w:val="en-GB"/>
+        </w:rPr>
+        <w:tab/>
+        <w:t xml:space="preserve">4. </w:t>
+      </w:r>
+      <w:r>
+        <w:rPr>
+          <w:sz w:val="24"/>
+          <w:szCs w:val="24"/>
+          <w:lang w:val="en-GB"/>
+        </w:rPr>
+        <w:t>The user will be logged out of his account and redirected to the index page.</w:t>
+      </w:r>
+    </w:p>
+    <w:p>
+      <w:pPr>
+        <w:pStyle w:val="BodyB"/>
+        <w:ind w:left="284" w:hanging="284"/>
+        <w:rPr>
+          <w:sz w:val="24"/>
+          <w:szCs w:val="24"/>
+          <w:lang w:val="en-GB"/>
+        </w:rPr>
+      </w:pPr>
+      <w:r>
+        <w:rPr>
+          <w:sz w:val="24"/>
+          <w:szCs w:val="24"/>
+          <w:lang w:val="en-GB"/>
+        </w:rPr>
+        <w:t>1</w:t>
+      </w:r>
+      <w:r>
+        <w:rPr>
+          <w:sz w:val="24"/>
+          <w:szCs w:val="24"/>
+          <w:lang w:val="en-GB"/>
+        </w:rPr>
+        <w:t>5</w:t>
+      </w:r>
+      <w:r>
+        <w:rPr>
+          <w:sz w:val="24"/>
+          <w:szCs w:val="24"/>
+          <w:lang w:val="en-GB"/>
+        </w:rPr>
+        <w:t>.7 Alternative Scenarios</w:t>
+      </w:r>
+    </w:p>
+    <w:p>
+      <w:pPr>
+        <w:pStyle w:val="BodyB"/>
+        <w:ind w:left="284" w:hanging="284"/>
+        <w:rPr>
+          <w:sz w:val="24"/>
+          <w:szCs w:val="24"/>
+          <w:lang w:val="en-GB"/>
+        </w:rPr>
+      </w:pPr>
+      <w:r>
+        <w:rPr>
+          <w:sz w:val="24"/>
+          <w:szCs w:val="24"/>
+          <w:lang w:val="en-GB"/>
+        </w:rPr>
+        <w:tab/>
+      </w:r>
+      <w:r>
+        <w:rPr>
+          <w:sz w:val="24"/>
+          <w:szCs w:val="24"/>
+          <w:lang w:val="en-GB"/>
+        </w:rPr>
+        <w:t>User changes his mind and cancels the deletion.</w:t>
+      </w:r>
+    </w:p>
+    <w:p>
+      <w:pPr>
+        <w:pStyle w:val="BodyB"/>
+        <w:ind w:left="284" w:hanging="284"/>
+        <w:rPr>
+          <w:sz w:val="24"/>
+          <w:szCs w:val="24"/>
+          <w:lang w:val="en-GB"/>
+        </w:rPr>
+      </w:pPr>
+      <w:r>
+        <w:rPr>
+          <w:sz w:val="24"/>
+          <w:szCs w:val="24"/>
+          <w:lang w:val="en-GB"/>
+        </w:rPr>
+        <w:tab/>
+        <w:t>User may not have enough rights due to other reasons</w:t>
+      </w:r>
+    </w:p>
+    <w:p>
+      <w:pPr>
+        <w:pStyle w:val="BodyB"/>
+        <w:ind w:left="284" w:hanging="284"/>
+        <w:rPr>
+          <w:sz w:val="24"/>
+          <w:szCs w:val="24"/>
+          <w:lang w:val="en-US"/>
+        </w:rPr>
+      </w:pPr>
+      <w:r>
+        <w:rPr>
+          <w:sz w:val="24"/>
+          <w:szCs w:val="24"/>
+          <w:lang w:val="en-GB"/>
+        </w:rPr>
+        <w:t>15</w:t>
+      </w:r>
+      <w:r>
+        <w:rPr>
+          <w:sz w:val="24"/>
+          <w:szCs w:val="24"/>
+          <w:lang w:val="en-GB"/>
+        </w:rPr>
+        <w:t xml:space="preserve">.8 Special </w:t>
+      </w:r>
+      <w:r>
+        <w:rPr>
+          <w:sz w:val="24"/>
+          <w:szCs w:val="24"/>
+          <w:lang w:val="en-US"/>
+        </w:rPr>
+        <w:t>Requirements</w:t>
+      </w:r>
+    </w:p>
+    <w:p>
+      <w:pPr>
+        <w:pStyle w:val="BodyB"/>
+        <w:ind w:left="284" w:hanging="284"/>
+        <w:rPr>
+          <w:sz w:val="24"/>
+          <w:szCs w:val="24"/>
+          <w:lang w:val="en-US"/>
+        </w:rPr>
+      </w:pPr>
+      <w:r>
+        <w:rPr>
+          <w:sz w:val="24"/>
+          <w:szCs w:val="24"/>
+          <w:lang w:val="en-US"/>
+        </w:rPr>
+        <w:tab/>
+        <w:t>None</w:t>
+      </w:r>
+    </w:p>
+    <w:p>
+      <w:pPr>
+        <w:pStyle w:val="BodyB"/>
+        <w:ind w:left="284" w:hanging="284"/>
+        <w:rPr>
+          <w:sz w:val="24"/>
+          <w:szCs w:val="24"/>
+          <w:lang w:val="en-US"/>
+        </w:rPr>
+      </w:pPr>
+      <w:r>
+        <w:rPr>
+          <w:sz w:val="24"/>
+          <w:szCs w:val="24"/>
+          <w:lang w:val="en-US"/>
+        </w:rPr>
+        <w:t>15</w:t>
+      </w:r>
+      <w:r>
+        <w:rPr>
+          <w:sz w:val="24"/>
+          <w:szCs w:val="24"/>
+          <w:lang w:val="en-US"/>
+        </w:rPr>
+        <w:t>.9 Notes</w:t>
+      </w:r>
+    </w:p>
+    <w:p>
+      <w:pPr>
+        <w:pStyle w:val="BodyB"/>
+        <w:ind w:left="284" w:hanging="284"/>
+        <w:rPr>
+          <w:sz w:val="24"/>
+          <w:szCs w:val="24"/>
+          <w:lang w:val="en-US"/>
+        </w:rPr>
+      </w:pPr>
+      <w:r>
+        <w:rPr>
+          <w:sz w:val="24"/>
+          <w:szCs w:val="24"/>
+          <w:lang w:val="en-US"/>
+        </w:rPr>
+        <w:tab/>
+      </w:r>
+      <w:r>
+        <w:rPr>
+          <w:sz w:val="24"/>
+          <w:szCs w:val="24"/>
+          <w:lang w:val="en-US"/>
+        </w:rPr>
+        <w:t>Will an ad placer and an ad searcher be treated equally? What happens to the DB? Will it be stored at some other place temporarily or deleted for good?</w:t>
       </w:r>
     </w:p>
     <w:p>
@@ -11228,7 +13119,10 @@
         <w:t>Actor characteristics</w:t>
       </w:r>
     </w:p>
-    <w:p/>
+    <w:p>
+      <w:bookmarkStart w:id="0" w:name="_GoBack"/>
+      <w:bookmarkEnd w:id="0"/>
+    </w:p>
     <w:p>
       <w:pPr>
         <w:rPr>
@@ -11261,6 +13155,7 @@
         <w:rPr>
           <w:rFonts w:ascii="Helvetica"/>
         </w:rPr>
+        <w:lastRenderedPageBreak/>
         <w:t>Searchers: searchers will probably be mostly students or young adults doing apprenticeships. They cannot spend too much money on an apartment and therefore look for a room in a shared apartment. Most of them will be rather young and thus quite proficient in using the internet. Because of that, an online platform for searching for these rooms is a good fit for this target audience.</w:t>
       </w:r>
     </w:p>

</xml_diff>

<commit_message>
Updated my part in the SRS
</commit_message>
<xml_diff>
--- a/Documentation/SRS_Team1.docx
+++ b/Documentation/SRS_Team1.docx
@@ -143,18 +143,8 @@
           <w:szCs w:val="24"/>
           <w:lang w:val="en-US"/>
         </w:rPr>
-        <w:t xml:space="preserve">Customer: Andrea </w:t>
-      </w:r>
-      <w:proofErr w:type="spellStart"/>
-      <w:r>
-        <w:rPr>
-          <w:sz w:val="24"/>
-          <w:szCs w:val="24"/>
-          <w:lang w:val="en-US"/>
-        </w:rPr>
-        <w:t>Caracciolo</w:t>
-      </w:r>
-      <w:proofErr w:type="spellEnd"/>
+        <w:t>Customer: Andrea Caracciolo</w:t>
+      </w:r>
     </w:p>
     <w:p>
       <w:pPr>
@@ -599,7 +589,7 @@
     </w:p>
     <w:p>
       <w:pPr>
-        <w:pStyle w:val="Heading1"/>
+        <w:pStyle w:val="berschrift1"/>
         <w:numPr>
           <w:ilvl w:val="0"/>
           <w:numId w:val="1"/>
@@ -615,7 +605,7 @@
     <w:p/>
     <w:p>
       <w:pPr>
-        <w:pStyle w:val="Heading2"/>
+        <w:pStyle w:val="berschrift2"/>
         <w:numPr>
           <w:ilvl w:val="1"/>
           <w:numId w:val="2"/>
@@ -665,7 +655,7 @@
         <w:rPr>
           <w:rFonts w:ascii="Helvetica"/>
         </w:rPr>
-        <w:t>It will provide extensive searching capabilities while still making a quick search easily possible. Every user will be able to keep track of scheduled on-site visits.</w:t>
+        <w:t>Through extensive searching capabilities the user should be able to find fitting rooms quickly, while still making a fast search easily possible. With the help of messaging the users will be able to communicate and stay connected.</w:t>
       </w:r>
     </w:p>
     <w:p>
@@ -674,23 +664,12 @@
           <w:rFonts w:ascii="Helvetica" w:eastAsia="Helvetica" w:hAnsi="Helvetica" w:cs="Helvetica"/>
         </w:rPr>
       </w:pPr>
-      <w:r>
-        <w:rPr>
-          <w:rFonts w:ascii="Helvetica"/>
-        </w:rPr>
-        <w:t>Furthermore users will be able to communicate through a messaging system.</w:t>
-      </w:r>
-    </w:p>
-    <w:p>
-      <w:pPr>
-        <w:rPr>
-          <w:rFonts w:ascii="Helvetica" w:eastAsia="Helvetica" w:hAnsi="Helvetica" w:cs="Helvetica"/>
-        </w:rPr>
-      </w:pPr>
-    </w:p>
-    <w:p>
-      <w:pPr>
-        <w:pStyle w:val="Heading2"/>
+      <w:bookmarkStart w:id="0" w:name="_GoBack"/>
+      <w:bookmarkEnd w:id="0"/>
+    </w:p>
+    <w:p>
+      <w:pPr>
+        <w:pStyle w:val="berschrift2"/>
         <w:numPr>
           <w:ilvl w:val="1"/>
           <w:numId w:val="2"/>
@@ -758,16 +737,8 @@
         <w:rPr>
           <w:rFonts w:ascii="Helvetica"/>
         </w:rPr>
-        <w:t xml:space="preserve">The customer. In our case our customer is Andrea </w:t>
-      </w:r>
-      <w:proofErr w:type="spellStart"/>
-      <w:r>
-        <w:rPr>
-          <w:rFonts w:ascii="Helvetica"/>
-        </w:rPr>
-        <w:t>Caracciolo</w:t>
-      </w:r>
-      <w:proofErr w:type="spellEnd"/>
+        <w:t>The customer. In our case our customer is Andrea Caracciolo</w:t>
+      </w:r>
     </w:p>
     <w:p>
       <w:pPr>
@@ -785,7 +756,7 @@
     </w:p>
     <w:p>
       <w:pPr>
-        <w:pStyle w:val="Heading2"/>
+        <w:pStyle w:val="berschrift2"/>
         <w:numPr>
           <w:ilvl w:val="1"/>
           <w:numId w:val="2"/>
@@ -879,7 +850,7 @@
     </w:p>
     <w:p>
       <w:pPr>
-        <w:pStyle w:val="Heading1"/>
+        <w:pStyle w:val="berschrift1"/>
         <w:numPr>
           <w:ilvl w:val="0"/>
           <w:numId w:val="1"/>
@@ -896,7 +867,7 @@
     <w:p/>
     <w:p>
       <w:pPr>
-        <w:pStyle w:val="Heading2"/>
+        <w:pStyle w:val="berschrift2"/>
         <w:numPr>
           <w:ilvl w:val="1"/>
           <w:numId w:val="3"/>
@@ -912,7 +883,7 @@
     <w:p/>
     <w:p>
       <w:pPr>
-        <w:pStyle w:val="Heading3"/>
+        <w:pStyle w:val="berschrift3"/>
         <w:numPr>
           <w:ilvl w:val="2"/>
           <w:numId w:val="4"/>
@@ -929,7 +900,7 @@
       <w:r>
         <w:rPr>
           <w:noProof/>
-          <w:lang w:val="en-GB" w:eastAsia="en-GB"/>
+          <w:lang w:val="de-CH" w:eastAsia="de-CH"/>
         </w:rPr>
         <w:drawing>
           <wp:inline distT="0" distB="0" distL="0" distR="0" wp14:anchorId="2FCB0CEE" wp14:editId="1BBBC448">
@@ -978,7 +949,7 @@
     <w:p/>
     <w:p>
       <w:pPr>
-        <w:pStyle w:val="Heading3"/>
+        <w:pStyle w:val="berschrift3"/>
         <w:numPr>
           <w:ilvl w:val="2"/>
           <w:numId w:val="4"/>
@@ -1126,25 +1097,7 @@
           <w:szCs w:val="24"/>
           <w:lang w:val="en-GB"/>
         </w:rPr>
-        <w:t xml:space="preserve">We have grouped all the use cases in 5 </w:t>
-      </w:r>
-      <w:proofErr w:type="spellStart"/>
-      <w:r>
-        <w:rPr>
-          <w:sz w:val="24"/>
-          <w:szCs w:val="24"/>
-          <w:lang w:val="en-GB"/>
-        </w:rPr>
-        <w:t>thematical</w:t>
-      </w:r>
-      <w:proofErr w:type="spellEnd"/>
-      <w:r>
-        <w:rPr>
-          <w:sz w:val="24"/>
-          <w:szCs w:val="24"/>
-          <w:lang w:val="en-GB"/>
-        </w:rPr>
-        <w:t xml:space="preserve"> blocks for improved readability and structure.</w:t>
+        <w:t>We have grouped all the use cases in 5 thematical blocks for improved readability and structure.</w:t>
       </w:r>
     </w:p>
     <w:p>
@@ -2270,25 +2223,7 @@
           <w:szCs w:val="24"/>
           <w:lang w:val="en-US"/>
         </w:rPr>
-        <w:t xml:space="preserve">1. User is prompted to enter another email address, or to reset his/her </w:t>
-      </w:r>
-      <w:proofErr w:type="spellStart"/>
-      <w:r>
-        <w:rPr>
-          <w:sz w:val="24"/>
-          <w:szCs w:val="24"/>
-          <w:lang w:val="en-US"/>
-        </w:rPr>
-        <w:t>pwd</w:t>
-      </w:r>
-      <w:proofErr w:type="spellEnd"/>
-      <w:r>
-        <w:rPr>
-          <w:sz w:val="24"/>
-          <w:szCs w:val="24"/>
-          <w:lang w:val="en-US"/>
-        </w:rPr>
-        <w:t xml:space="preserve">. Continue with step 3. </w:t>
+        <w:t xml:space="preserve">1. User is prompted to enter another email address, or to reset his/her pwd. Continue with step 3. </w:t>
       </w:r>
     </w:p>
     <w:p>
@@ -2775,25 +2710,7 @@
           <w:szCs w:val="24"/>
           <w:lang w:val="en-US"/>
         </w:rPr>
-        <w:t xml:space="preserve">A confirmation will be shown to the </w:t>
-      </w:r>
-      <w:proofErr w:type="gramStart"/>
-      <w:r>
-        <w:rPr>
-          <w:sz w:val="24"/>
-          <w:szCs w:val="24"/>
-          <w:lang w:val="en-US"/>
-        </w:rPr>
-        <w:t>user, that</w:t>
-      </w:r>
-      <w:proofErr w:type="gramEnd"/>
-      <w:r>
-        <w:rPr>
-          <w:sz w:val="24"/>
-          <w:szCs w:val="24"/>
-          <w:lang w:val="en-US"/>
-        </w:rPr>
-        <w:t xml:space="preserve"> the information has been saved correctly.</w:t>
+        <w:t>A confirmation will be shown to the user, that the information has been saved correctly.</w:t>
       </w:r>
     </w:p>
     <w:p>
@@ -4689,17 +4606,8 @@
           <w:sz w:val="24"/>
           <w:szCs w:val="24"/>
         </w:rPr>
-        <w:t>1a.5 Post-</w:t>
-      </w:r>
-      <w:proofErr w:type="spellStart"/>
-      <w:r>
-        <w:rPr>
-          <w:sz w:val="24"/>
-          <w:szCs w:val="24"/>
-        </w:rPr>
-        <w:t>conditions</w:t>
-      </w:r>
-      <w:proofErr w:type="spellEnd"/>
+        <w:t>1a.5 Post-conditions</w:t>
+      </w:r>
     </w:p>
     <w:p>
       <w:pPr>
@@ -4756,43 +4664,7 @@
           <w:szCs w:val="24"/>
           <w:lang w:val="en-US"/>
         </w:rPr>
-        <w:t xml:space="preserve">User is shown a list of parameters by which s/he can further </w:t>
-      </w:r>
-      <w:proofErr w:type="spellStart"/>
-      <w:r>
-        <w:rPr>
-          <w:sz w:val="24"/>
-          <w:szCs w:val="24"/>
-          <w:lang w:val="en-US"/>
-        </w:rPr>
-        <w:t>parameterise</w:t>
-      </w:r>
-      <w:proofErr w:type="spellEnd"/>
-      <w:r>
-        <w:rPr>
-          <w:sz w:val="24"/>
-          <w:szCs w:val="24"/>
-          <w:lang w:val="en-US"/>
-        </w:rPr>
-        <w:t xml:space="preserve"> the results. (</w:t>
-      </w:r>
-      <w:proofErr w:type="gramStart"/>
-      <w:r>
-        <w:rPr>
-          <w:sz w:val="24"/>
-          <w:szCs w:val="24"/>
-          <w:lang w:val="en-US"/>
-        </w:rPr>
-        <w:t>see</w:t>
-      </w:r>
-      <w:proofErr w:type="gramEnd"/>
-      <w:r>
-        <w:rPr>
-          <w:sz w:val="24"/>
-          <w:szCs w:val="24"/>
-          <w:lang w:val="en-US"/>
-        </w:rPr>
-        <w:t xml:space="preserve"> use case 1b).</w:t>
+        <w:t>User is shown a list of parameters by which s/he can further parameterise the results. (see use case 1b).</w:t>
       </w:r>
     </w:p>
     <w:p>
@@ -4835,23 +4707,7 @@
           <w:sz w:val="24"/>
           <w:szCs w:val="24"/>
         </w:rPr>
-        <w:t xml:space="preserve">User </w:t>
-      </w:r>
-      <w:proofErr w:type="spellStart"/>
-      <w:r>
-        <w:rPr>
-          <w:sz w:val="24"/>
-          <w:szCs w:val="24"/>
-        </w:rPr>
-        <w:t>clicks</w:t>
-      </w:r>
-      <w:proofErr w:type="spellEnd"/>
-      <w:r>
-        <w:rPr>
-          <w:sz w:val="24"/>
-          <w:szCs w:val="24"/>
-        </w:rPr>
-        <w:t xml:space="preserve"> </w:t>
+        <w:t xml:space="preserve">User clicks </w:t>
       </w:r>
       <w:r>
         <w:rPr>
@@ -4903,25 +4759,7 @@
           <w:szCs w:val="24"/>
           <w:lang w:val="en-US"/>
         </w:rPr>
-        <w:t xml:space="preserve">User enters basic criteria, </w:t>
-      </w:r>
-      <w:proofErr w:type="spellStart"/>
-      <w:r>
-        <w:rPr>
-          <w:sz w:val="24"/>
-          <w:szCs w:val="24"/>
-          <w:lang w:val="en-US"/>
-        </w:rPr>
-        <w:t>i</w:t>
-      </w:r>
-      <w:proofErr w:type="spellEnd"/>
-      <w:r>
-        <w:rPr>
-          <w:sz w:val="24"/>
-          <w:szCs w:val="24"/>
-          <w:lang w:val="en-US"/>
-        </w:rPr>
-        <w:t>. e. type of rental (room or studio), location and a maximum price.</w:t>
+        <w:t>User enters basic criteria, i. e. type of rental (room or studio), location and a maximum price.</w:t>
       </w:r>
     </w:p>
     <w:p>
@@ -6230,25 +6068,7 @@
           <w:szCs w:val="24"/>
           <w:lang w:val="en-US"/>
         </w:rPr>
-        <w:t xml:space="preserve">Criteria shown are: (sure) price, location, floor, square feet, available from/to, </w:t>
-      </w:r>
-      <w:proofErr w:type="spellStart"/>
-      <w:r>
-        <w:rPr>
-          <w:sz w:val="24"/>
-          <w:szCs w:val="24"/>
-          <w:lang w:val="en-US"/>
-        </w:rPr>
-        <w:t>flatmates</w:t>
-      </w:r>
-      <w:proofErr w:type="spellEnd"/>
-      <w:r>
-        <w:rPr>
-          <w:sz w:val="24"/>
-          <w:szCs w:val="24"/>
-          <w:lang w:val="en-US"/>
-        </w:rPr>
-        <w:t xml:space="preserve">, (maybe) diverse categories like </w:t>
+        <w:t xml:space="preserve">Criteria shown are: (sure) price, location, floor, square feet, available from/to, flatmates, (maybe) diverse categories like </w:t>
       </w:r>
       <w:r>
         <w:rPr>
@@ -6493,23 +6313,13 @@
           <w:lang w:val="en-US"/>
         </w:rPr>
       </w:pPr>
-      <w:proofErr w:type="spellStart"/>
-      <w:r>
-        <w:rPr>
-          <w:sz w:val="24"/>
-          <w:szCs w:val="24"/>
-          <w:lang w:val="en-US"/>
-        </w:rPr>
-        <w:t>Flatmate</w:t>
-      </w:r>
-      <w:proofErr w:type="spellEnd"/>
-      <w:r>
-        <w:rPr>
-          <w:sz w:val="24"/>
-          <w:szCs w:val="24"/>
-          <w:lang w:val="en-US"/>
-        </w:rPr>
-        <w:t xml:space="preserve"> profiles now handled; see the next use case.</w:t>
+      <w:r>
+        <w:rPr>
+          <w:sz w:val="24"/>
+          <w:szCs w:val="24"/>
+          <w:lang w:val="en-US"/>
+        </w:rPr>
+        <w:t>Flatmate profiles now handled; see the next use case.</w:t>
       </w:r>
     </w:p>
     <w:p>
@@ -6636,25 +6446,7 @@
           <w:szCs w:val="24"/>
           <w:lang w:val="en-US"/>
         </w:rPr>
-        <w:t xml:space="preserve">A searcher wants to know more about her future roommate(s). And an ad placer wants to know more about </w:t>
-      </w:r>
-      <w:proofErr w:type="spellStart"/>
-      <w:r>
-        <w:rPr>
-          <w:sz w:val="24"/>
-          <w:szCs w:val="24"/>
-          <w:lang w:val="en-US"/>
-        </w:rPr>
-        <w:t>pepople</w:t>
-      </w:r>
-      <w:proofErr w:type="spellEnd"/>
-      <w:r>
-        <w:rPr>
-          <w:sz w:val="24"/>
-          <w:szCs w:val="24"/>
-          <w:lang w:val="en-US"/>
-        </w:rPr>
-        <w:t xml:space="preserve"> applying for visits in the flat. So they have a look at the other</w:t>
+        <w:t>A searcher wants to know more about her future roommate(s). And an ad placer wants to know more about pepople applying for visits in the flat. So they have a look at the other</w:t>
       </w:r>
       <w:r>
         <w:rPr>
@@ -7342,17 +7134,8 @@
           <w:sz w:val="24"/>
           <w:szCs w:val="24"/>
         </w:rPr>
-        <w:t xml:space="preserve">1e.4 </w:t>
-      </w:r>
-      <w:proofErr w:type="spellStart"/>
-      <w:r>
-        <w:rPr>
-          <w:sz w:val="24"/>
-          <w:szCs w:val="24"/>
-        </w:rPr>
-        <w:t>Pre-conditions</w:t>
-      </w:r>
-      <w:proofErr w:type="spellEnd"/>
+        <w:t>1e.4 Pre-conditions</w:t>
+      </w:r>
     </w:p>
     <w:p>
       <w:pPr>
@@ -7394,17 +7177,8 @@
           <w:sz w:val="24"/>
           <w:szCs w:val="24"/>
         </w:rPr>
-        <w:t>1e.5 Post-</w:t>
-      </w:r>
-      <w:proofErr w:type="spellStart"/>
-      <w:r>
-        <w:rPr>
-          <w:sz w:val="24"/>
-          <w:szCs w:val="24"/>
-        </w:rPr>
-        <w:t>conditions</w:t>
-      </w:r>
-      <w:proofErr w:type="spellEnd"/>
+        <w:t>1e.5 Post-conditions</w:t>
+      </w:r>
     </w:p>
     <w:p>
       <w:pPr>
@@ -8151,17 +7925,8 @@
           <w:sz w:val="24"/>
           <w:szCs w:val="24"/>
         </w:rPr>
-        <w:t>2a.5 Post-</w:t>
-      </w:r>
-      <w:proofErr w:type="spellStart"/>
-      <w:r>
-        <w:rPr>
-          <w:sz w:val="24"/>
-          <w:szCs w:val="24"/>
-        </w:rPr>
-        <w:t>conditions</w:t>
-      </w:r>
-      <w:proofErr w:type="spellEnd"/>
+        <w:t>2a.5 Post-conditions</w:t>
+      </w:r>
     </w:p>
     <w:p>
       <w:pPr>
@@ -8638,53 +8403,12 @@
         </w:rPr>
         <w:t xml:space="preserve">System prompts user to enter text in message or subject field. </w:t>
       </w:r>
-      <w:proofErr w:type="spellStart"/>
-      <w:r>
-        <w:rPr>
-          <w:sz w:val="24"/>
-          <w:szCs w:val="24"/>
-        </w:rPr>
-        <w:t>Continue</w:t>
-      </w:r>
-      <w:proofErr w:type="spellEnd"/>
-      <w:r>
-        <w:rPr>
-          <w:sz w:val="24"/>
-          <w:szCs w:val="24"/>
-        </w:rPr>
-        <w:t xml:space="preserve"> </w:t>
-      </w:r>
-      <w:proofErr w:type="spellStart"/>
-      <w:r>
-        <w:rPr>
-          <w:sz w:val="24"/>
-          <w:szCs w:val="24"/>
-        </w:rPr>
-        <w:t>with</w:t>
-      </w:r>
-      <w:proofErr w:type="spellEnd"/>
-      <w:r>
-        <w:rPr>
-          <w:sz w:val="24"/>
-          <w:szCs w:val="24"/>
-        </w:rPr>
-        <w:t xml:space="preserve"> </w:t>
-      </w:r>
-      <w:proofErr w:type="spellStart"/>
-      <w:r>
-        <w:rPr>
-          <w:sz w:val="24"/>
-          <w:szCs w:val="24"/>
-        </w:rPr>
-        <w:t>step</w:t>
-      </w:r>
-      <w:proofErr w:type="spellEnd"/>
-      <w:r>
-        <w:rPr>
-          <w:sz w:val="24"/>
-          <w:szCs w:val="24"/>
-        </w:rPr>
-        <w:t xml:space="preserve"> 3.</w:t>
+      <w:r>
+        <w:rPr>
+          <w:sz w:val="24"/>
+          <w:szCs w:val="24"/>
+        </w:rPr>
+        <w:t>Continue with step 3.</w:t>
       </w:r>
     </w:p>
     <w:p>
@@ -9004,23 +8728,13 @@
         </w:rPr>
         <w:t>U</w:t>
       </w:r>
-      <w:proofErr w:type="spellStart"/>
-      <w:r>
-        <w:rPr>
-          <w:sz w:val="24"/>
-          <w:szCs w:val="24"/>
-          <w:lang w:val="en-US"/>
-        </w:rPr>
-        <w:t>ser</w:t>
-      </w:r>
-      <w:proofErr w:type="spellEnd"/>
-      <w:r>
-        <w:rPr>
-          <w:sz w:val="24"/>
-          <w:szCs w:val="24"/>
-          <w:lang w:val="en-US"/>
-        </w:rPr>
-        <w:t xml:space="preserve"> clicks on </w:t>
+      <w:r>
+        <w:rPr>
+          <w:sz w:val="24"/>
+          <w:szCs w:val="24"/>
+          <w:lang w:val="en-US"/>
+        </w:rPr>
+        <w:t xml:space="preserve">ser clicks on </w:t>
       </w:r>
       <w:r>
         <w:rPr>
@@ -9126,17 +8840,8 @@
           <w:sz w:val="24"/>
           <w:szCs w:val="24"/>
         </w:rPr>
-        <w:t>2b.5 Post-</w:t>
-      </w:r>
-      <w:proofErr w:type="spellStart"/>
-      <w:r>
-        <w:rPr>
-          <w:sz w:val="24"/>
-          <w:szCs w:val="24"/>
-        </w:rPr>
-        <w:t>conditions</w:t>
-      </w:r>
-      <w:proofErr w:type="spellEnd"/>
+        <w:t>2b.5 Post-conditions</w:t>
+      </w:r>
     </w:p>
     <w:p>
       <w:pPr>
@@ -9540,23 +9245,13 @@
           <w:lang w:val="en-US"/>
         </w:rPr>
       </w:pPr>
-      <w:proofErr w:type="gramStart"/>
-      <w:r>
-        <w:rPr>
-          <w:sz w:val="24"/>
-          <w:szCs w:val="24"/>
-          <w:lang w:val="en-US"/>
-        </w:rPr>
-        <w:t>see</w:t>
-      </w:r>
-      <w:proofErr w:type="gramEnd"/>
-      <w:r>
-        <w:rPr>
-          <w:sz w:val="24"/>
-          <w:szCs w:val="24"/>
-          <w:lang w:val="en-US"/>
-        </w:rPr>
-        <w:t xml:space="preserve"> use case 2a.</w:t>
+      <w:r>
+        <w:rPr>
+          <w:sz w:val="24"/>
+          <w:szCs w:val="24"/>
+          <w:lang w:val="en-US"/>
+        </w:rPr>
+        <w:t>see use case 2a.</w:t>
       </w:r>
     </w:p>
     <w:p>
@@ -9587,23 +9282,13 @@
           <w:lang w:val="en-US"/>
         </w:rPr>
       </w:pPr>
-      <w:proofErr w:type="gramStart"/>
-      <w:r>
-        <w:rPr>
-          <w:sz w:val="24"/>
-          <w:szCs w:val="24"/>
-          <w:lang w:val="en-US"/>
-        </w:rPr>
-        <w:t>see</w:t>
-      </w:r>
-      <w:proofErr w:type="gramEnd"/>
-      <w:r>
-        <w:rPr>
-          <w:sz w:val="24"/>
-          <w:szCs w:val="24"/>
-          <w:lang w:val="en-US"/>
-        </w:rPr>
-        <w:t xml:space="preserve"> use case 2a. </w:t>
+      <w:r>
+        <w:rPr>
+          <w:sz w:val="24"/>
+          <w:szCs w:val="24"/>
+          <w:lang w:val="en-US"/>
+        </w:rPr>
+        <w:t xml:space="preserve">see use case 2a. </w:t>
       </w:r>
     </w:p>
     <w:p>
@@ -10405,25 +10090,7 @@
           <w:szCs w:val="24"/>
           <w:lang w:val="en-US"/>
         </w:rPr>
-        <w:t xml:space="preserve">It may be a performance issue if we have 1000s of </w:t>
-      </w:r>
-      <w:proofErr w:type="spellStart"/>
-      <w:r>
-        <w:rPr>
-          <w:sz w:val="24"/>
-          <w:szCs w:val="24"/>
-          <w:lang w:val="en-US"/>
-        </w:rPr>
-        <w:t>subcribers</w:t>
-      </w:r>
-      <w:proofErr w:type="spellEnd"/>
-      <w:r>
-        <w:rPr>
-          <w:sz w:val="24"/>
-          <w:szCs w:val="24"/>
-          <w:lang w:val="en-US"/>
-        </w:rPr>
-        <w:t xml:space="preserve"> listening to every single new entry. May be we generate a list according to the specs and send it daily to the user?</w:t>
+        <w:t>It may be a performance issue if we have 1000s of subcribers listening to every single new entry. May be we generate a list according to the specs and send it daily to the user?</w:t>
       </w:r>
     </w:p>
     <w:p>
@@ -10820,25 +10487,7 @@
           <w:szCs w:val="24"/>
           <w:lang w:val="en-US"/>
         </w:rPr>
-        <w:t xml:space="preserve">User is now </w:t>
-      </w:r>
-      <w:proofErr w:type="spellStart"/>
-      <w:r>
-        <w:rPr>
-          <w:sz w:val="24"/>
-          <w:szCs w:val="24"/>
-          <w:lang w:val="en-US"/>
-        </w:rPr>
-        <w:t>unubscribed</w:t>
-      </w:r>
-      <w:proofErr w:type="spellEnd"/>
-      <w:r>
-        <w:rPr>
-          <w:sz w:val="24"/>
-          <w:szCs w:val="24"/>
-          <w:lang w:val="en-US"/>
-        </w:rPr>
-        <w:t xml:space="preserve"> from alert.</w:t>
+        <w:t>User is now unubscribed from alert.</w:t>
       </w:r>
     </w:p>
     <w:p>
@@ -11496,17 +11145,8 @@
           <w:sz w:val="24"/>
           <w:szCs w:val="24"/>
         </w:rPr>
-        <w:t xml:space="preserve">4a.4 </w:t>
-      </w:r>
-      <w:proofErr w:type="spellStart"/>
-      <w:r>
-        <w:rPr>
-          <w:sz w:val="24"/>
-          <w:szCs w:val="24"/>
-        </w:rPr>
-        <w:t>Pre-conditions</w:t>
-      </w:r>
-      <w:proofErr w:type="spellEnd"/>
+        <w:t>4a.4 Pre-conditions</w:t>
+      </w:r>
     </w:p>
     <w:p>
       <w:pPr>
@@ -11526,39 +11166,7 @@
           <w:sz w:val="24"/>
           <w:szCs w:val="24"/>
         </w:rPr>
-        <w:t xml:space="preserve">User </w:t>
-      </w:r>
-      <w:proofErr w:type="spellStart"/>
-      <w:r>
-        <w:rPr>
-          <w:sz w:val="24"/>
-          <w:szCs w:val="24"/>
-        </w:rPr>
-        <w:t>is</w:t>
-      </w:r>
-      <w:proofErr w:type="spellEnd"/>
-      <w:r>
-        <w:rPr>
-          <w:sz w:val="24"/>
-          <w:szCs w:val="24"/>
-        </w:rPr>
-        <w:t xml:space="preserve"> </w:t>
-      </w:r>
-      <w:proofErr w:type="spellStart"/>
-      <w:r>
-        <w:rPr>
-          <w:sz w:val="24"/>
-          <w:szCs w:val="24"/>
-        </w:rPr>
-        <w:t>logged</w:t>
-      </w:r>
-      <w:proofErr w:type="spellEnd"/>
-      <w:r>
-        <w:rPr>
-          <w:sz w:val="24"/>
-          <w:szCs w:val="24"/>
-        </w:rPr>
-        <w:t xml:space="preserve"> in</w:t>
+        <w:t>User is logged in</w:t>
       </w:r>
     </w:p>
     <w:p>
@@ -11599,17 +11207,8 @@
           <w:sz w:val="24"/>
           <w:szCs w:val="24"/>
         </w:rPr>
-        <w:t>4a.5 Post-</w:t>
-      </w:r>
-      <w:proofErr w:type="spellStart"/>
-      <w:r>
-        <w:rPr>
-          <w:sz w:val="24"/>
-          <w:szCs w:val="24"/>
-        </w:rPr>
-        <w:t>conditions</w:t>
-      </w:r>
-      <w:proofErr w:type="spellEnd"/>
+        <w:t>4a.5 Post-conditions</w:t>
+      </w:r>
     </w:p>
     <w:p>
       <w:pPr>
@@ -11875,23 +11474,7 @@
           <w:sz w:val="24"/>
           <w:szCs w:val="24"/>
         </w:rPr>
-        <w:t xml:space="preserve">Limit </w:t>
-      </w:r>
-      <w:proofErr w:type="spellStart"/>
-      <w:r>
-        <w:rPr>
-          <w:sz w:val="24"/>
-          <w:szCs w:val="24"/>
-        </w:rPr>
-        <w:t>ads</w:t>
-      </w:r>
-      <w:proofErr w:type="spellEnd"/>
-      <w:r>
-        <w:rPr>
-          <w:sz w:val="24"/>
-          <w:szCs w:val="24"/>
-        </w:rPr>
-        <w:t>?</w:t>
+        <w:t>Limit ads?</w:t>
       </w:r>
     </w:p>
     <w:p>
@@ -12194,24 +11777,7 @@
           <w:lang w:val="en-US"/>
         </w:rPr>
         <w:tab/>
-      </w:r>
-      <w:proofErr w:type="gramStart"/>
-      <w:r>
-        <w:rPr>
-          <w:sz w:val="24"/>
-          <w:szCs w:val="24"/>
-          <w:lang w:val="en-US"/>
-        </w:rPr>
-        <w:t>a4/b1</w:t>
-      </w:r>
-      <w:proofErr w:type="gramEnd"/>
-      <w:r>
-        <w:rPr>
-          <w:sz w:val="24"/>
-          <w:szCs w:val="24"/>
-          <w:lang w:val="en-US"/>
-        </w:rPr>
-        <w:t>. User has at least one advertisement</w:t>
+        <w:t>a4/b1. User has at least one advertisement</w:t>
       </w:r>
     </w:p>
     <w:p>
@@ -12390,25 +11956,7 @@
           <w:lang w:val="en-US"/>
         </w:rPr>
         <w:tab/>
-        <w:t xml:space="preserve">b1. User visits one of his advertisements and browses to the list of </w:t>
-      </w:r>
-      <w:proofErr w:type="spellStart"/>
-      <w:r>
-        <w:rPr>
-          <w:sz w:val="24"/>
-          <w:szCs w:val="24"/>
-          <w:lang w:val="en-US"/>
-        </w:rPr>
-        <w:t>favourite</w:t>
-      </w:r>
-      <w:proofErr w:type="spellEnd"/>
-      <w:r>
-        <w:rPr>
-          <w:sz w:val="24"/>
-          <w:szCs w:val="24"/>
-          <w:lang w:val="en-US"/>
-        </w:rPr>
-        <w:t xml:space="preserve"> candidates</w:t>
+        <w:t>b1. User visits one of his advertisements and browses to the list of favourite candidates</w:t>
       </w:r>
     </w:p>
     <w:p>
@@ -12574,24 +12122,7 @@
           <w:lang w:val="en-US"/>
         </w:rPr>
         <w:tab/>
-      </w:r>
-      <w:proofErr w:type="gramStart"/>
-      <w:r>
-        <w:rPr>
-          <w:sz w:val="24"/>
-          <w:szCs w:val="24"/>
-          <w:lang w:val="en-US"/>
-        </w:rPr>
-        <w:t>a5/b5</w:t>
-      </w:r>
-      <w:proofErr w:type="gramEnd"/>
-      <w:r>
-        <w:rPr>
-          <w:sz w:val="24"/>
-          <w:szCs w:val="24"/>
-          <w:lang w:val="en-US"/>
-        </w:rPr>
-        <w:t>: User has been deleted meanwhile</w:t>
+        <w:t>a5/b5: User has been deleted meanwhile</w:t>
       </w:r>
     </w:p>
     <w:p>
@@ -13297,8 +12828,6 @@
         <w:tab/>
         <w:t>Maybe a warning should be considered.</w:t>
       </w:r>
-      <w:bookmarkStart w:id="0" w:name="_GoBack"/>
-      <w:bookmarkEnd w:id="0"/>
     </w:p>
     <w:p>
       <w:pPr>
@@ -13514,25 +13043,7 @@
           <w:szCs w:val="24"/>
           <w:lang w:val="en-US"/>
         </w:rPr>
-        <w:t xml:space="preserve"> on the detailed flat view page (not yet </w:t>
-      </w:r>
-      <w:proofErr w:type="spellStart"/>
-      <w:r>
-        <w:rPr>
-          <w:sz w:val="24"/>
-          <w:szCs w:val="24"/>
-          <w:lang w:val="en-US"/>
-        </w:rPr>
-        <w:t>visibe</w:t>
-      </w:r>
-      <w:proofErr w:type="spellEnd"/>
-      <w:r>
-        <w:rPr>
-          <w:sz w:val="24"/>
-          <w:szCs w:val="24"/>
-          <w:lang w:val="en-US"/>
-        </w:rPr>
-        <w:t xml:space="preserve"> in UI).</w:t>
+        <w:t xml:space="preserve"> on the detailed flat view page (not yet visibe in UI).</w:t>
       </w:r>
     </w:p>
     <w:p>
@@ -14213,25 +13724,7 @@
           <w:szCs w:val="24"/>
           <w:lang w:val="en-US"/>
         </w:rPr>
-        <w:t xml:space="preserve">t have to manage a great deal of visits. We will implement a maximum of 20 visits scheduled at any one time for one </w:t>
-      </w:r>
-      <w:proofErr w:type="gramStart"/>
-      <w:r>
-        <w:rPr>
-          <w:sz w:val="24"/>
-          <w:szCs w:val="24"/>
-          <w:lang w:val="en-US"/>
-        </w:rPr>
-        <w:t>user, that</w:t>
-      </w:r>
-      <w:proofErr w:type="gramEnd"/>
-      <w:r>
-        <w:rPr>
-          <w:sz w:val="24"/>
-          <w:szCs w:val="24"/>
-          <w:lang w:val="en-US"/>
-        </w:rPr>
-        <w:t xml:space="preserve"> should easily suffice.</w:t>
+        <w:t>t have to manage a great deal of visits. We will implement a maximum of 20 visits scheduled at any one time for one user, that should easily suffice.</w:t>
       </w:r>
     </w:p>
     <w:p>
@@ -17383,7 +16876,7 @@
     </w:p>
     <w:p>
       <w:pPr>
-        <w:pStyle w:val="Heading2"/>
+        <w:pStyle w:val="berschrift2"/>
         <w:numPr>
           <w:ilvl w:val="1"/>
           <w:numId w:val="3"/>
@@ -17413,7 +16906,7 @@
     </w:p>
     <w:p>
       <w:pPr>
-        <w:pStyle w:val="ListParagraph"/>
+        <w:pStyle w:val="Listenabsatz"/>
         <w:numPr>
           <w:ilvl w:val="0"/>
           <w:numId w:val="58"/>
@@ -17435,7 +16928,7 @@
     </w:p>
     <w:p>
       <w:pPr>
-        <w:pStyle w:val="ListParagraph"/>
+        <w:pStyle w:val="Listenabsatz"/>
         <w:rPr>
           <w:rFonts w:ascii="Helvetica" w:eastAsia="Helvetica" w:hAnsi="Helvetica" w:cs="Helvetica"/>
         </w:rPr>
@@ -17443,7 +16936,7 @@
     </w:p>
     <w:p>
       <w:pPr>
-        <w:pStyle w:val="ListParagraph"/>
+        <w:pStyle w:val="Listenabsatz"/>
         <w:numPr>
           <w:ilvl w:val="0"/>
           <w:numId w:val="59"/>
@@ -17472,7 +16965,7 @@
     </w:p>
     <w:p>
       <w:pPr>
-        <w:pStyle w:val="ListParagraph"/>
+        <w:pStyle w:val="Listenabsatz"/>
         <w:numPr>
           <w:ilvl w:val="1"/>
           <w:numId w:val="60"/>
@@ -17494,7 +16987,7 @@
     </w:p>
     <w:p>
       <w:pPr>
-        <w:pStyle w:val="ListParagraph"/>
+        <w:pStyle w:val="Listenabsatz"/>
         <w:numPr>
           <w:ilvl w:val="1"/>
           <w:numId w:val="61"/>
@@ -17522,7 +17015,7 @@
     <w:p/>
     <w:p>
       <w:pPr>
-        <w:pStyle w:val="NoSpacing"/>
+        <w:pStyle w:val="KeinLeerraum"/>
         <w:numPr>
           <w:ilvl w:val="0"/>
           <w:numId w:val="1"/>
@@ -17538,7 +17031,7 @@
     </w:p>
     <w:p>
       <w:pPr>
-        <w:pStyle w:val="NoSpacing"/>
+        <w:pStyle w:val="KeinLeerraum"/>
         <w:numPr>
           <w:ilvl w:val="1"/>
           <w:numId w:val="62"/>
@@ -17763,7 +17256,7 @@
     </w:p>
     <w:p>
       <w:pPr>
-        <w:pStyle w:val="NoSpacing"/>
+        <w:pStyle w:val="KeinLeerraum"/>
         <w:numPr>
           <w:ilvl w:val="1"/>
           <w:numId w:val="62"/>
@@ -28264,7 +27757,7 @@
     <w:lsdException w:name="List Table 6 Colorful Accent 6" w:uiPriority="51"/>
     <w:lsdException w:name="List Table 7 Colorful Accent 6" w:uiPriority="52"/>
   </w:latentStyles>
-  <w:style w:type="paragraph" w:default="1" w:styleId="Normal">
+  <w:style w:type="paragraph" w:default="1" w:styleId="Standard">
     <w:name w:val="Normal"/>
     <w:rPr>
       <w:rFonts w:hAnsi="Arial Unicode MS" w:cs="Arial Unicode MS"/>
@@ -28275,9 +27768,9 @@
       <w:lang w:val="en-US" w:eastAsia="en-US"/>
     </w:rPr>
   </w:style>
-  <w:style w:type="paragraph" w:styleId="Heading1">
+  <w:style w:type="paragraph" w:styleId="berschrift1">
     <w:name w:val="heading 1"/>
-    <w:next w:val="Normal"/>
+    <w:next w:val="Standard"/>
     <w:pPr>
       <w:keepNext/>
       <w:keepLines/>
@@ -28296,9 +27789,9 @@
       <w:lang w:val="en-US"/>
     </w:rPr>
   </w:style>
-  <w:style w:type="paragraph" w:styleId="Heading2">
+  <w:style w:type="paragraph" w:styleId="berschrift2">
     <w:name w:val="heading 2"/>
-    <w:next w:val="Normal"/>
+    <w:next w:val="Standard"/>
     <w:pPr>
       <w:ind w:left="567" w:hanging="567"/>
       <w:outlineLvl w:val="1"/>
@@ -28314,9 +27807,9 @@
       <w:lang w:val="en-US"/>
     </w:rPr>
   </w:style>
-  <w:style w:type="paragraph" w:styleId="Heading3">
+  <w:style w:type="paragraph" w:styleId="berschrift3">
     <w:name w:val="heading 3"/>
-    <w:next w:val="Normal"/>
+    <w:next w:val="Standard"/>
     <w:pPr>
       <w:ind w:left="426" w:hanging="426"/>
       <w:outlineLvl w:val="2"/>
@@ -28332,13 +27825,13 @@
       <w:lang w:val="en-US"/>
     </w:rPr>
   </w:style>
-  <w:style w:type="character" w:default="1" w:styleId="DefaultParagraphFont">
+  <w:style w:type="character" w:default="1" w:styleId="Absatz-Standardschriftart">
     <w:name w:val="Default Paragraph Font"/>
     <w:uiPriority w:val="1"/>
     <w:semiHidden/>
     <w:unhideWhenUsed/>
   </w:style>
-  <w:style w:type="table" w:default="1" w:styleId="TableNormal">
+  <w:style w:type="table" w:default="1" w:styleId="NormaleTabelle">
     <w:name w:val="Normal Table"/>
     <w:uiPriority w:val="99"/>
     <w:semiHidden/>
@@ -28353,7 +27846,7 @@
       </w:tblCellMar>
     </w:tblPr>
   </w:style>
-  <w:style w:type="numbering" w:default="1" w:styleId="NoList">
+  <w:style w:type="numbering" w:default="1" w:styleId="KeineListe">
     <w:name w:val="No List"/>
     <w:uiPriority w:val="99"/>
     <w:semiHidden/>
@@ -28861,7 +28354,7 @@
       </w:numPr>
     </w:pPr>
   </w:style>
-  <w:style w:type="paragraph" w:styleId="ListParagraph">
+  <w:style w:type="paragraph" w:styleId="Listenabsatz">
     <w:name w:val="List Paragraph"/>
     <w:pPr>
       <w:ind w:left="720"/>
@@ -28923,7 +28416,7 @@
   <w:style w:type="numbering" w:customStyle="1" w:styleId="ImportedStyle50">
     <w:name w:val="Imported Style 50"/>
   </w:style>
-  <w:style w:type="paragraph" w:styleId="NoSpacing">
+  <w:style w:type="paragraph" w:styleId="KeinLeerraum">
     <w:name w:val="No Spacing"/>
     <w:pPr>
       <w:keepNext/>
@@ -28952,10 +28445,10 @@
       </w:numPr>
     </w:pPr>
   </w:style>
-  <w:style w:type="paragraph" w:styleId="BalloonText">
+  <w:style w:type="paragraph" w:styleId="Sprechblasentext">
     <w:name w:val="Balloon Text"/>
-    <w:basedOn w:val="Normal"/>
-    <w:link w:val="BalloonTextChar"/>
+    <w:basedOn w:val="Standard"/>
+    <w:link w:val="SprechblasentextZchn"/>
     <w:uiPriority w:val="99"/>
     <w:semiHidden/>
     <w:unhideWhenUsed/>
@@ -28966,10 +28459,10 @@
       <w:szCs w:val="18"/>
     </w:rPr>
   </w:style>
-  <w:style w:type="character" w:customStyle="1" w:styleId="BalloonTextChar">
-    <w:name w:val="Balloon Text Char"/>
-    <w:basedOn w:val="DefaultParagraphFont"/>
-    <w:link w:val="BalloonText"/>
+  <w:style w:type="character" w:customStyle="1" w:styleId="SprechblasentextZchn">
+    <w:name w:val="Sprechblasentext Zchn"/>
+    <w:basedOn w:val="Absatz-Standardschriftart"/>
+    <w:link w:val="Sprechblasentext"/>
     <w:uiPriority w:val="99"/>
     <w:semiHidden/>
     <w:rsid w:val="007F69FD"/>

</xml_diff>

<commit_message>
diagram Klappe die 3te
</commit_message>
<xml_diff>
--- a/Documentation/SRS_Team1.docx
+++ b/Documentation/SRS_Team1.docx
@@ -945,16 +945,17 @@
       </w:r>
     </w:p>
     <w:p>
+      <w:bookmarkStart w:id="0" w:name="_GoBack"/>
       <w:r>
         <w:rPr>
           <w:noProof/>
           <w:lang w:val="de-DE" w:eastAsia="de-DE"/>
         </w:rPr>
         <w:drawing>
-          <wp:inline distT="0" distB="0" distL="0" distR="0" wp14:anchorId="2FCB0CEE" wp14:editId="1BBBC448">
-            <wp:extent cx="6116320" cy="7773670"/>
-            <wp:effectExtent l="0" t="0" r="5080" b="0"/>
-            <wp:docPr id="1" name="Bild 1"/>
+          <wp:inline distT="0" distB="0" distL="0" distR="0" wp14:anchorId="73C61B38" wp14:editId="6AF7EDF7">
+            <wp:extent cx="6116320" cy="7177405"/>
+            <wp:effectExtent l="0" t="0" r="5080" b="10795"/>
+            <wp:docPr id="2" name="Bild 2"/>
             <wp:cNvGraphicFramePr>
               <a:graphicFrameLocks xmlns:a="http://schemas.openxmlformats.org/drawingml/2006/main" noChangeAspect="1"/>
             </wp:cNvGraphicFramePr>
@@ -962,7 +963,7 @@
               <a:graphicData uri="http://schemas.openxmlformats.org/drawingml/2006/picture">
                 <pic:pic xmlns:pic="http://schemas.openxmlformats.org/drawingml/2006/picture">
                   <pic:nvPicPr>
-                    <pic:cNvPr id="0" name="User_Classification.png"/>
+                    <pic:cNvPr id="0" name="[neu] Use Cases.png"/>
                     <pic:cNvPicPr/>
                   </pic:nvPicPr>
                   <pic:blipFill>
@@ -980,7 +981,7 @@
                   <pic:spPr>
                     <a:xfrm>
                       <a:off x="0" y="0"/>
-                      <a:ext cx="6116320" cy="7773670"/>
+                      <a:ext cx="6116320" cy="7177405"/>
                     </a:xfrm>
                     <a:prstGeom prst="rect">
                       <a:avLst/>
@@ -992,6 +993,7 @@
           </wp:inline>
         </w:drawing>
       </w:r>
+      <w:bookmarkEnd w:id="0"/>
     </w:p>
     <w:p/>
     <w:p/>
@@ -18797,15 +18799,7 @@
         <w:rPr>
           <w:rFonts w:ascii="Helvetica"/>
         </w:rPr>
-        <w:t xml:space="preserve"> a searcher tries to find an apartment, the initial search should be very easy. There should not be a lot of properties that are mandatory to be entered. Only then can the user, if desired</w:t>
-      </w:r>
-      <w:bookmarkStart w:id="0" w:name="_GoBack"/>
-      <w:bookmarkEnd w:id="0"/>
-      <w:r>
-        <w:rPr>
-          <w:rFonts w:ascii="Helvetica"/>
-        </w:rPr>
-        <w:t>, filter the apartments further</w:t>
+        <w:t xml:space="preserve"> a searcher tries to find an apartment, the initial search should be very easy. There should not be a lot of properties that are mandatory to be entered. Only then can the user, if desired, filter the apartments further</w:t>
       </w:r>
       <w:r>
         <w:t>.</w:t>

</xml_diff>

<commit_message>
updated my part of the srs
</commit_message>
<xml_diff>
--- a/Documentation/SRS_Team1.docx
+++ b/Documentation/SRS_Team1.docx
@@ -952,10 +952,10 @@
           <w:lang w:val="de-DE" w:eastAsia="de-DE"/>
         </w:rPr>
         <w:drawing>
-          <wp:inline distT="0" distB="0" distL="0" distR="0" wp14:anchorId="73C61B38" wp14:editId="6AF7EDF7">
-            <wp:extent cx="6116320" cy="7177405"/>
-            <wp:effectExtent l="0" t="0" r="5080" b="10795"/>
-            <wp:docPr id="2" name="Bild 2"/>
+          <wp:inline distT="0" distB="0" distL="0" distR="0" wp14:anchorId="6BFDB4FB" wp14:editId="4285913D">
+            <wp:extent cx="6116320" cy="7033895"/>
+            <wp:effectExtent l="0" t="0" r="5080" b="1905"/>
+            <wp:docPr id="1" name="Bild 1"/>
             <wp:cNvGraphicFramePr>
               <a:graphicFrameLocks xmlns:a="http://schemas.openxmlformats.org/drawingml/2006/main" noChangeAspect="1"/>
             </wp:cNvGraphicFramePr>
@@ -981,7 +981,7 @@
                   <pic:spPr>
                     <a:xfrm>
                       <a:off x="0" y="0"/>
-                      <a:ext cx="6116320" cy="7177405"/>
+                      <a:ext cx="6116320" cy="7033895"/>
                     </a:xfrm>
                     <a:prstGeom prst="rect">
                       <a:avLst/>
@@ -1616,8 +1616,22 @@
         <w:rPr>
           <w:lang w:val="en-GB"/>
         </w:rPr>
-        <w:t>4b. Bookmark Users</w:t>
-      </w:r>
+        <w:t xml:space="preserve">4b. </w:t>
+      </w:r>
+      <w:r>
+        <w:rPr>
+          <w:lang w:val="en-GB"/>
+        </w:rPr>
+        <w:t xml:space="preserve">Add user to </w:t>
+      </w:r>
+      <w:proofErr w:type="spellStart"/>
+      <w:r>
+        <w:rPr>
+          <w:lang w:val="en-GB"/>
+        </w:rPr>
+        <w:t>favorites</w:t>
+      </w:r>
+      <w:proofErr w:type="spellEnd"/>
     </w:p>
     <w:p>
       <w:pPr>
@@ -12290,7 +12304,17 @@
           <w:szCs w:val="24"/>
           <w:lang w:val="en-US"/>
         </w:rPr>
-        <w:t>4b. Bookmark Users</w:t>
+        <w:t xml:space="preserve">4b. </w:t>
+      </w:r>
+      <w:r>
+        <w:rPr>
+          <w:b/>
+          <w:bCs/>
+          <w:sz w:val="24"/>
+          <w:szCs w:val="24"/>
+          <w:lang w:val="en-US"/>
+        </w:rPr>
+        <w:t>Add user to favorites</w:t>
       </w:r>
     </w:p>
     <w:p>
@@ -12423,7 +12447,15 @@
           <w:lang w:val="en-US"/>
         </w:rPr>
         <w:tab/>
-        <w:t>User clicks on "bookmark user".</w:t>
+        <w:t>User clicks on "Add user to favorites</w:t>
+      </w:r>
+      <w:r>
+        <w:rPr>
+          <w:sz w:val="24"/>
+          <w:szCs w:val="24"/>
+          <w:lang w:val="en-US"/>
+        </w:rPr>
+        <w:t>".</w:t>
       </w:r>
     </w:p>
     <w:p>
@@ -12678,7 +12710,23 @@
           <w:szCs w:val="24"/>
           <w:lang w:val="en-US"/>
         </w:rPr>
-        <w:t>. User clicks on "bookmark user"</w:t>
+        <w:t>. User clicks on "</w:t>
+      </w:r>
+      <w:r>
+        <w:rPr>
+          <w:sz w:val="24"/>
+          <w:szCs w:val="24"/>
+          <w:lang w:val="en-US"/>
+        </w:rPr>
+        <w:t>Add user to favorites</w:t>
+      </w:r>
+      <w:r>
+        <w:rPr>
+          <w:sz w:val="24"/>
+          <w:szCs w:val="24"/>
+          <w:lang w:val="en-US"/>
+        </w:rPr>
+        <w:t>"</w:t>
       </w:r>
     </w:p>
     <w:p>
@@ -12827,25 +12875,23 @@
           <w:szCs w:val="24"/>
           <w:lang w:val="en-US"/>
         </w:rPr>
-        <w:t xml:space="preserve">. User visits one of his advertisements and browses to the list of </w:t>
-      </w:r>
-      <w:proofErr w:type="spellStart"/>
-      <w:r>
-        <w:rPr>
-          <w:sz w:val="24"/>
-          <w:szCs w:val="24"/>
-          <w:lang w:val="en-US"/>
-        </w:rPr>
-        <w:t>favourite</w:t>
-      </w:r>
-      <w:proofErr w:type="spellEnd"/>
-      <w:r>
-        <w:rPr>
-          <w:sz w:val="24"/>
-          <w:szCs w:val="24"/>
-          <w:lang w:val="en-US"/>
-        </w:rPr>
-        <w:t xml:space="preserve"> candidates</w:t>
+        <w:t>. User visits one of his advertisements and browses to the li</w:t>
+      </w:r>
+      <w:r>
+        <w:rPr>
+          <w:sz w:val="24"/>
+          <w:szCs w:val="24"/>
+          <w:lang w:val="en-US"/>
+        </w:rPr>
+        <w:t>st of favo</w:t>
+      </w:r>
+      <w:r>
+        <w:rPr>
+          <w:sz w:val="24"/>
+          <w:szCs w:val="24"/>
+          <w:lang w:val="en-US"/>
+        </w:rPr>
+        <w:t>rite candidates</w:t>
       </w:r>
     </w:p>
     <w:p>

</xml_diff>

<commit_message>
[SRS] replaced username by e-mail, refined diagram
</commit_message>
<xml_diff>
--- a/Documentation/SRS_Team1.docx
+++ b/Documentation/SRS_Team1.docx
@@ -87,7 +87,15 @@
           <w:szCs w:val="24"/>
           <w:lang w:val="en-US"/>
         </w:rPr>
-        <w:t>Project Name: [working title]</w:t>
+        <w:t xml:space="preserve">Project Name: </w:t>
+      </w:r>
+      <w:r>
+        <w:rPr>
+          <w:sz w:val="24"/>
+          <w:szCs w:val="24"/>
+          <w:lang w:val="en-US"/>
+        </w:rPr>
+        <w:t>Our flat search website</w:t>
       </w:r>
     </w:p>
     <w:p>
@@ -524,6 +532,210 @@
           </w:p>
         </w:tc>
       </w:tr>
+      <w:tr>
+        <w:tblPrEx>
+          <w:shd w:val="clear" w:color="auto" w:fill="auto"/>
+        </w:tblPrEx>
+        <w:trPr>
+          <w:trHeight w:val="260"/>
+        </w:trPr>
+        <w:tc>
+          <w:tcPr>
+            <w:tcW w:w="1033" w:type="dxa"/>
+            <w:tcBorders>
+              <w:top w:val="single" w:sz="2" w:space="0" w:color="000000"/>
+              <w:left w:val="single" w:sz="2" w:space="0" w:color="000000"/>
+              <w:bottom w:val="single" w:sz="2" w:space="0" w:color="000000"/>
+              <w:right w:val="single" w:sz="2" w:space="0" w:color="000000"/>
+            </w:tcBorders>
+            <w:shd w:val="clear" w:color="auto" w:fill="FFFFFF"/>
+            <w:tcMar>
+              <w:top w:w="80" w:type="dxa"/>
+              <w:left w:w="80" w:type="dxa"/>
+              <w:bottom w:w="80" w:type="dxa"/>
+              <w:right w:w="80" w:type="dxa"/>
+            </w:tcMar>
+          </w:tcPr>
+          <w:p>
+            <w:pPr>
+              <w:jc w:val="right"/>
+              <w:rPr>
+                <w:rFonts w:ascii="Helvetica"/>
+                <w:sz w:val="20"/>
+                <w:szCs w:val="20"/>
+              </w:rPr>
+            </w:pPr>
+            <w:r>
+              <w:rPr>
+                <w:rFonts w:ascii="Helvetica"/>
+                <w:sz w:val="20"/>
+                <w:szCs w:val="20"/>
+              </w:rPr>
+              <w:t>0.03</w:t>
+            </w:r>
+          </w:p>
+        </w:tc>
+        <w:tc>
+          <w:tcPr>
+            <w:tcW w:w="1230" w:type="dxa"/>
+            <w:tcBorders>
+              <w:top w:val="single" w:sz="2" w:space="0" w:color="000000"/>
+              <w:left w:val="single" w:sz="2" w:space="0" w:color="000000"/>
+              <w:bottom w:val="single" w:sz="2" w:space="0" w:color="000000"/>
+              <w:right w:val="single" w:sz="2" w:space="0" w:color="000000"/>
+            </w:tcBorders>
+            <w:shd w:val="clear" w:color="auto" w:fill="FFFFFF"/>
+            <w:tcMar>
+              <w:top w:w="80" w:type="dxa"/>
+              <w:left w:w="80" w:type="dxa"/>
+              <w:bottom w:w="80" w:type="dxa"/>
+              <w:right w:w="80" w:type="dxa"/>
+            </w:tcMar>
+          </w:tcPr>
+          <w:p>
+            <w:pPr>
+              <w:pStyle w:val="TableStyle2A"/>
+            </w:pPr>
+            <w:r>
+              <w:t>21.10.2014</w:t>
+            </w:r>
+          </w:p>
+        </w:tc>
+        <w:tc>
+          <w:tcPr>
+            <w:tcW w:w="7309" w:type="dxa"/>
+            <w:tcBorders>
+              <w:top w:val="single" w:sz="2" w:space="0" w:color="000000"/>
+              <w:left w:val="single" w:sz="2" w:space="0" w:color="000000"/>
+              <w:bottom w:val="single" w:sz="2" w:space="0" w:color="000000"/>
+              <w:right w:val="single" w:sz="2" w:space="0" w:color="000000"/>
+            </w:tcBorders>
+            <w:shd w:val="clear" w:color="auto" w:fill="FFFFFF"/>
+            <w:tcMar>
+              <w:top w:w="80" w:type="dxa"/>
+              <w:left w:w="80" w:type="dxa"/>
+              <w:bottom w:w="80" w:type="dxa"/>
+              <w:right w:w="80" w:type="dxa"/>
+            </w:tcMar>
+          </w:tcPr>
+          <w:p>
+            <w:pPr>
+              <w:pStyle w:val="TableStyle2A"/>
+              <w:rPr>
+                <w:lang w:val="en-US"/>
+              </w:rPr>
+            </w:pPr>
+            <w:r>
+              <w:rPr>
+                <w:lang w:val="en-US"/>
+              </w:rPr>
+              <w:t>Updated diagram, introduction, specific requirements, and refined use cases according to the suggestions of the customer.</w:t>
+            </w:r>
+          </w:p>
+        </w:tc>
+      </w:tr>
+      <w:tr>
+        <w:tblPrEx>
+          <w:shd w:val="clear" w:color="auto" w:fill="auto"/>
+        </w:tblPrEx>
+        <w:trPr>
+          <w:trHeight w:val="260"/>
+        </w:trPr>
+        <w:tc>
+          <w:tcPr>
+            <w:tcW w:w="1033" w:type="dxa"/>
+            <w:tcBorders>
+              <w:top w:val="single" w:sz="2" w:space="0" w:color="000000"/>
+              <w:left w:val="single" w:sz="2" w:space="0" w:color="000000"/>
+              <w:bottom w:val="single" w:sz="2" w:space="0" w:color="000000"/>
+              <w:right w:val="single" w:sz="2" w:space="0" w:color="000000"/>
+            </w:tcBorders>
+            <w:shd w:val="clear" w:color="auto" w:fill="FFFFFF"/>
+            <w:tcMar>
+              <w:top w:w="80" w:type="dxa"/>
+              <w:left w:w="80" w:type="dxa"/>
+              <w:bottom w:w="80" w:type="dxa"/>
+              <w:right w:w="80" w:type="dxa"/>
+            </w:tcMar>
+          </w:tcPr>
+          <w:p>
+            <w:pPr>
+              <w:jc w:val="right"/>
+              <w:rPr>
+                <w:rFonts w:ascii="Helvetica"/>
+                <w:sz w:val="20"/>
+                <w:szCs w:val="20"/>
+              </w:rPr>
+            </w:pPr>
+            <w:r>
+              <w:rPr>
+                <w:rFonts w:ascii="Helvetica"/>
+                <w:sz w:val="20"/>
+                <w:szCs w:val="20"/>
+              </w:rPr>
+              <w:t>0.04</w:t>
+            </w:r>
+          </w:p>
+        </w:tc>
+        <w:tc>
+          <w:tcPr>
+            <w:tcW w:w="1230" w:type="dxa"/>
+            <w:tcBorders>
+              <w:top w:val="single" w:sz="2" w:space="0" w:color="000000"/>
+              <w:left w:val="single" w:sz="2" w:space="0" w:color="000000"/>
+              <w:bottom w:val="single" w:sz="2" w:space="0" w:color="000000"/>
+              <w:right w:val="single" w:sz="2" w:space="0" w:color="000000"/>
+            </w:tcBorders>
+            <w:shd w:val="clear" w:color="auto" w:fill="FFFFFF"/>
+            <w:tcMar>
+              <w:top w:w="80" w:type="dxa"/>
+              <w:left w:w="80" w:type="dxa"/>
+              <w:bottom w:w="80" w:type="dxa"/>
+              <w:right w:w="80" w:type="dxa"/>
+            </w:tcMar>
+          </w:tcPr>
+          <w:p>
+            <w:pPr>
+              <w:pStyle w:val="TableStyle2A"/>
+            </w:pPr>
+            <w:r>
+              <w:t>28.10.2014</w:t>
+            </w:r>
+          </w:p>
+        </w:tc>
+        <w:tc>
+          <w:tcPr>
+            <w:tcW w:w="7309" w:type="dxa"/>
+            <w:tcBorders>
+              <w:top w:val="single" w:sz="2" w:space="0" w:color="000000"/>
+              <w:left w:val="single" w:sz="2" w:space="0" w:color="000000"/>
+              <w:bottom w:val="single" w:sz="2" w:space="0" w:color="000000"/>
+              <w:right w:val="single" w:sz="2" w:space="0" w:color="000000"/>
+            </w:tcBorders>
+            <w:shd w:val="clear" w:color="auto" w:fill="FFFFFF"/>
+            <w:tcMar>
+              <w:top w:w="80" w:type="dxa"/>
+              <w:left w:w="80" w:type="dxa"/>
+              <w:bottom w:w="80" w:type="dxa"/>
+              <w:right w:w="80" w:type="dxa"/>
+            </w:tcMar>
+          </w:tcPr>
+          <w:p>
+            <w:pPr>
+              <w:pStyle w:val="TableStyle2A"/>
+              <w:rPr>
+                <w:lang w:val="en-US"/>
+              </w:rPr>
+            </w:pPr>
+            <w:r>
+              <w:rPr>
+                <w:lang w:val="en-US"/>
+              </w:rPr>
+              <w:t>Modified diagram, updated everything according to the state of development and the client talks.</w:t>
+            </w:r>
+          </w:p>
+        </w:tc>
+      </w:tr>
     </w:tbl>
     <w:p>
       <w:pPr>
@@ -944,18 +1156,19 @@
         <w:t>Diagram</w:t>
       </w:r>
     </w:p>
-    <w:p>
-      <w:bookmarkStart w:id="0" w:name="_GoBack"/>
+    <w:p/>
+    <w:p/>
+    <w:p>
       <w:r>
         <w:rPr>
           <w:noProof/>
           <w:lang w:val="de-DE" w:eastAsia="de-DE"/>
         </w:rPr>
         <w:drawing>
-          <wp:inline distT="0" distB="0" distL="0" distR="0" wp14:anchorId="6BFDB4FB" wp14:editId="4285913D">
-            <wp:extent cx="6116320" cy="7033895"/>
-            <wp:effectExtent l="0" t="0" r="5080" b="1905"/>
-            <wp:docPr id="1" name="Bild 1"/>
+          <wp:inline distT="0" distB="0" distL="0" distR="0" wp14:anchorId="41431838" wp14:editId="7D0074D0">
+            <wp:extent cx="6116320" cy="6746240"/>
+            <wp:effectExtent l="0" t="0" r="5080" b="10160"/>
+            <wp:docPr id="2" name="Bild 2"/>
             <wp:cNvGraphicFramePr>
               <a:graphicFrameLocks xmlns:a="http://schemas.openxmlformats.org/drawingml/2006/main" noChangeAspect="1"/>
             </wp:cNvGraphicFramePr>
@@ -963,7 +1176,7 @@
               <a:graphicData uri="http://schemas.openxmlformats.org/drawingml/2006/picture">
                 <pic:pic xmlns:pic="http://schemas.openxmlformats.org/drawingml/2006/picture">
                   <pic:nvPicPr>
-                    <pic:cNvPr id="0" name="[neu] Use Cases.png"/>
+                    <pic:cNvPr id="0" name="v3 use cases.png"/>
                     <pic:cNvPicPr/>
                   </pic:nvPicPr>
                   <pic:blipFill>
@@ -981,7 +1194,7 @@
                   <pic:spPr>
                     <a:xfrm>
                       <a:off x="0" y="0"/>
-                      <a:ext cx="6116320" cy="7033895"/>
+                      <a:ext cx="6116320" cy="6746240"/>
                     </a:xfrm>
                     <a:prstGeom prst="rect">
                       <a:avLst/>
@@ -993,6 +1206,7 @@
           </wp:inline>
         </w:drawing>
       </w:r>
+      <w:bookmarkStart w:id="0" w:name="_GoBack"/>
       <w:bookmarkEnd w:id="0"/>
     </w:p>
     <w:p/>
@@ -1999,7 +2213,23 @@
           <w:szCs w:val="24"/>
           <w:lang w:val="en-US"/>
         </w:rPr>
-        <w:t>No account with the same username or email address exists.</w:t>
+        <w:t xml:space="preserve">No account with the same </w:t>
+      </w:r>
+      <w:r>
+        <w:rPr>
+          <w:sz w:val="24"/>
+          <w:szCs w:val="24"/>
+          <w:lang w:val="en-US"/>
+        </w:rPr>
+        <w:t>e-mail</w:t>
+      </w:r>
+      <w:r>
+        <w:rPr>
+          <w:sz w:val="24"/>
+          <w:szCs w:val="24"/>
+          <w:lang w:val="en-US"/>
+        </w:rPr>
+        <w:t xml:space="preserve"> or email address exists.</w:t>
       </w:r>
     </w:p>
     <w:p>
@@ -2188,7 +2418,23 @@
           <w:szCs w:val="24"/>
           <w:lang w:val="en-US"/>
         </w:rPr>
-        <w:t>User enters desired username, real name, email address.</w:t>
+        <w:t xml:space="preserve">User enters desired </w:t>
+      </w:r>
+      <w:r>
+        <w:rPr>
+          <w:sz w:val="24"/>
+          <w:szCs w:val="24"/>
+          <w:lang w:val="en-US"/>
+        </w:rPr>
+        <w:t>e-mail</w:t>
+      </w:r>
+      <w:r>
+        <w:rPr>
+          <w:sz w:val="24"/>
+          <w:szCs w:val="24"/>
+          <w:lang w:val="en-US"/>
+        </w:rPr>
+        <w:t>, real name, email address.</w:t>
       </w:r>
     </w:p>
     <w:p>
@@ -2307,7 +2553,23 @@
           <w:szCs w:val="24"/>
           <w:lang w:val="en-US"/>
         </w:rPr>
-        <w:t>. Username already exists</w:t>
+        <w:t xml:space="preserve">. </w:t>
+      </w:r>
+      <w:r>
+        <w:rPr>
+          <w:sz w:val="24"/>
+          <w:szCs w:val="24"/>
+          <w:lang w:val="en-US"/>
+        </w:rPr>
+        <w:t>E-mail</w:t>
+      </w:r>
+      <w:r>
+        <w:rPr>
+          <w:sz w:val="24"/>
+          <w:szCs w:val="24"/>
+          <w:lang w:val="en-US"/>
+        </w:rPr>
+        <w:t xml:space="preserve"> already exists</w:t>
       </w:r>
     </w:p>
     <w:p>
@@ -2326,7 +2588,23 @@
           <w:szCs w:val="24"/>
           <w:lang w:val="en-US"/>
         </w:rPr>
-        <w:t xml:space="preserve">1. User is prompted to enter another username. </w:t>
+        <w:t xml:space="preserve">1. User is prompted to enter another </w:t>
+      </w:r>
+      <w:r>
+        <w:rPr>
+          <w:sz w:val="24"/>
+          <w:szCs w:val="24"/>
+          <w:lang w:val="en-US"/>
+        </w:rPr>
+        <w:t>e-mail</w:t>
+      </w:r>
+      <w:r>
+        <w:rPr>
+          <w:sz w:val="24"/>
+          <w:szCs w:val="24"/>
+          <w:lang w:val="en-US"/>
+        </w:rPr>
+        <w:t xml:space="preserve">. </w:t>
       </w:r>
       <w:r>
         <w:rPr>
@@ -2491,7 +2769,23 @@
           <w:szCs w:val="24"/>
           <w:lang w:val="en-US"/>
         </w:rPr>
-        <w:t>Which characters are allowed in usernames?</w:t>
+        <w:t xml:space="preserve">Which characters are allowed in </w:t>
+      </w:r>
+      <w:r>
+        <w:rPr>
+          <w:sz w:val="24"/>
+          <w:szCs w:val="24"/>
+          <w:lang w:val="en-US"/>
+        </w:rPr>
+        <w:t>e-mail</w:t>
+      </w:r>
+      <w:r>
+        <w:rPr>
+          <w:sz w:val="24"/>
+          <w:szCs w:val="24"/>
+          <w:lang w:val="en-US"/>
+        </w:rPr>
+        <w:t>s?</w:t>
       </w:r>
     </w:p>
     <w:p>
@@ -6904,7 +7198,23 @@
           <w:szCs w:val="24"/>
           <w:lang w:val="en-US"/>
         </w:rPr>
-        <w:t xml:space="preserve">s username under </w:t>
+        <w:t xml:space="preserve">s </w:t>
+      </w:r>
+      <w:r>
+        <w:rPr>
+          <w:sz w:val="24"/>
+          <w:szCs w:val="24"/>
+          <w:lang w:val="en-US"/>
+        </w:rPr>
+        <w:t>e-mail</w:t>
+      </w:r>
+      <w:r>
+        <w:rPr>
+          <w:sz w:val="24"/>
+          <w:szCs w:val="24"/>
+          <w:lang w:val="en-US"/>
+        </w:rPr>
+        <w:t xml:space="preserve"> under </w:t>
       </w:r>
       <w:r>
         <w:rPr>
@@ -6953,7 +7263,23 @@
           <w:lang w:val="en-US"/>
         </w:rPr>
         <w:lastRenderedPageBreak/>
-        <w:t>Any user is in the message inbox and clicks on the username on one of the messages in the inbox.</w:t>
+        <w:t xml:space="preserve">Any user is in the message inbox and clicks on the </w:t>
+      </w:r>
+      <w:r>
+        <w:rPr>
+          <w:sz w:val="24"/>
+          <w:szCs w:val="24"/>
+          <w:lang w:val="en-US"/>
+        </w:rPr>
+        <w:t>e-mail</w:t>
+      </w:r>
+      <w:r>
+        <w:rPr>
+          <w:sz w:val="24"/>
+          <w:szCs w:val="24"/>
+          <w:lang w:val="en-US"/>
+        </w:rPr>
+        <w:t xml:space="preserve"> on one of the messages in the inbox.</w:t>
       </w:r>
     </w:p>
     <w:p>
@@ -7144,7 +7470,23 @@
           <w:szCs w:val="24"/>
           <w:lang w:val="en-US"/>
         </w:rPr>
-        <w:t>User clicks on the username of some other user.</w:t>
+        <w:t xml:space="preserve">User clicks on the </w:t>
+      </w:r>
+      <w:r>
+        <w:rPr>
+          <w:sz w:val="24"/>
+          <w:szCs w:val="24"/>
+          <w:lang w:val="en-US"/>
+        </w:rPr>
+        <w:t>e-mail</w:t>
+      </w:r>
+      <w:r>
+        <w:rPr>
+          <w:sz w:val="24"/>
+          <w:szCs w:val="24"/>
+          <w:lang w:val="en-US"/>
+        </w:rPr>
+        <w:t xml:space="preserve"> of some other user.</w:t>
       </w:r>
     </w:p>
     <w:p>

</xml_diff>

<commit_message>
adapted SRS to state of development
</commit_message>
<xml_diff>
--- a/Documentation/SRS_Team1.docx
+++ b/Documentation/SRS_Team1.docx
@@ -1206,8 +1206,6 @@
           </wp:inline>
         </w:drawing>
       </w:r>
-      <w:bookmarkStart w:id="0" w:name="_GoBack"/>
-      <w:bookmarkEnd w:id="0"/>
     </w:p>
     <w:p/>
     <w:p/>
@@ -1290,44 +1288,31 @@
           <w:szCs w:val="24"/>
           <w:lang w:val="en-GB"/>
         </w:rPr>
-        <w:t>As can be seen in the preliminary GUI (</w:t>
-      </w:r>
-      <w:hyperlink r:id="rId9" w:history="1">
-        <w:r>
-          <w:rPr>
-            <w:rStyle w:val="Hyperlink0"/>
-            <w:sz w:val="24"/>
-            <w:szCs w:val="24"/>
-            <w:lang w:val="en-GB"/>
-          </w:rPr>
-          <w:t>https://www.fluidui.com/editor/live/preview/p_TdQC0LvCEZNWfFXhgyCLDTJllt7S2bJa.1412955407265</w:t>
-        </w:r>
-      </w:hyperlink>
+        <w:t>Any user</w:t>
+      </w:r>
       <w:r>
         <w:rPr>
           <w:sz w:val="24"/>
           <w:szCs w:val="24"/>
           <w:lang w:val="en-GB"/>
         </w:rPr>
-        <w:t xml:space="preserve">), three menu points are always available: Place, Search, and Account. </w:t>
-      </w:r>
-      <w:proofErr w:type="gramStart"/>
+        <w:t xml:space="preserve"> needs </w:t>
+      </w:r>
       <w:r>
         <w:rPr>
           <w:sz w:val="24"/>
           <w:szCs w:val="24"/>
           <w:lang w:val="en-GB"/>
         </w:rPr>
-        <w:t xml:space="preserve">By far the most functionality can be accessed by clicking on </w:t>
-      </w:r>
-      <w:r>
-        <w:rPr>
-          <w:rFonts w:hAnsi="Helvetica"/>
+        <w:t xml:space="preserve">to be able to perform searches for flats, meaning that the fact whether they're logged in or not makes no difference. After creating an account, logged in users need to be able </w:t>
+      </w:r>
+      <w:r>
+        <w:rPr>
           <w:sz w:val="24"/>
           <w:szCs w:val="24"/>
           <w:lang w:val="en-GB"/>
         </w:rPr>
-        <w:t>“</w:t>
+        <w:t xml:space="preserve">to manage </w:t>
       </w:r>
       <w:r>
         <w:rPr>
@@ -1335,16 +1320,15 @@
           <w:szCs w:val="24"/>
           <w:lang w:val="en-GB"/>
         </w:rPr>
-        <w:t>Account</w:t>
-      </w:r>
-      <w:r>
-        <w:rPr>
-          <w:rFonts w:hAnsi="Helvetica"/>
+        <w:t>their</w:t>
+      </w:r>
+      <w:r>
+        <w:rPr>
           <w:sz w:val="24"/>
           <w:szCs w:val="24"/>
           <w:lang w:val="en-GB"/>
         </w:rPr>
-        <w:t xml:space="preserve">” </w:t>
+        <w:t xml:space="preserve"> advertisements, calendar, alerts, messages, to advertise, edit </w:t>
       </w:r>
       <w:r>
         <w:rPr>
@@ -1352,52 +1336,23 @@
           <w:szCs w:val="24"/>
           <w:lang w:val="en-GB"/>
         </w:rPr>
-        <w:t>and selecting a submenu from the list presented</w:t>
-      </w:r>
-      <w:proofErr w:type="gramEnd"/>
+        <w:t>their</w:t>
+      </w:r>
       <w:r>
         <w:rPr>
           <w:sz w:val="24"/>
           <w:szCs w:val="24"/>
           <w:lang w:val="en-GB"/>
         </w:rPr>
-        <w:t>. It is only the core activities of our product - searching for and advertising flats - that merits a link in the top bar.</w:t>
-      </w:r>
-    </w:p>
-    <w:p>
-      <w:pPr>
-        <w:pStyle w:val="BodyA"/>
+        <w:t xml:space="preserve"> profi</w:t>
+      </w:r>
+      <w:r>
         <w:rPr>
           <w:sz w:val="24"/>
           <w:szCs w:val="24"/>
           <w:lang w:val="en-GB"/>
         </w:rPr>
-      </w:pPr>
-      <w:r>
-        <w:rPr>
-          <w:sz w:val="24"/>
-          <w:szCs w:val="24"/>
-          <w:lang w:val="en-GB"/>
-        </w:rPr>
-        <w:t xml:space="preserve">We have grouped all the use cases in 5 </w:t>
-      </w:r>
-      <w:proofErr w:type="spellStart"/>
-      <w:r>
-        <w:rPr>
-          <w:sz w:val="24"/>
-          <w:szCs w:val="24"/>
-          <w:lang w:val="en-GB"/>
-        </w:rPr>
-        <w:t>thematical</w:t>
-      </w:r>
-      <w:proofErr w:type="spellEnd"/>
-      <w:r>
-        <w:rPr>
-          <w:sz w:val="24"/>
-          <w:szCs w:val="24"/>
-          <w:lang w:val="en-GB"/>
-        </w:rPr>
-        <w:t xml:space="preserve"> blocks for improved readability and structure.</w:t>
+        <w:t>le, change settings and to logout again.</w:t>
       </w:r>
     </w:p>
     <w:p>
@@ -1838,14 +1793,12 @@
         </w:rPr>
         <w:t xml:space="preserve">Add user to </w:t>
       </w:r>
-      <w:proofErr w:type="spellStart"/>
       <w:r>
         <w:rPr>
           <w:lang w:val="en-GB"/>
         </w:rPr>
-        <w:t>favorites</w:t>
-      </w:r>
-      <w:proofErr w:type="spellEnd"/>
+        <w:t>favourites</w:t>
+      </w:r>
     </w:p>
     <w:p>
       <w:pPr>
@@ -2293,7 +2246,23 @@
           <w:szCs w:val="24"/>
           <w:lang w:val="en-US"/>
         </w:rPr>
-        <w:t>New account has been created in the DB.</w:t>
+        <w:t xml:space="preserve">New account has been created in the </w:t>
+      </w:r>
+      <w:r>
+        <w:rPr>
+          <w:sz w:val="24"/>
+          <w:szCs w:val="24"/>
+          <w:lang w:val="en-US"/>
+        </w:rPr>
+        <w:t>System</w:t>
+      </w:r>
+      <w:r>
+        <w:rPr>
+          <w:sz w:val="24"/>
+          <w:szCs w:val="24"/>
+          <w:lang w:val="en-US"/>
+        </w:rPr>
+        <w:t>.</w:t>
       </w:r>
     </w:p>
     <w:p>
@@ -2330,7 +2299,39 @@
           <w:szCs w:val="24"/>
           <w:lang w:val="en-GB"/>
         </w:rPr>
-        <w:t>1. User visits our platform.</w:t>
+        <w:t>1</w:t>
+      </w:r>
+      <w:r>
+        <w:rPr>
+          <w:sz w:val="24"/>
+          <w:szCs w:val="24"/>
+          <w:lang w:val="en-GB"/>
+        </w:rPr>
+        <w:t xml:space="preserve">. </w:t>
+      </w:r>
+      <w:r>
+        <w:rPr>
+          <w:sz w:val="24"/>
+          <w:szCs w:val="24"/>
+          <w:lang w:val="en-US"/>
+        </w:rPr>
+        <w:t xml:space="preserve">User enters desired </w:t>
+      </w:r>
+      <w:r>
+        <w:rPr>
+          <w:sz w:val="24"/>
+          <w:szCs w:val="24"/>
+          <w:lang w:val="en-US"/>
+        </w:rPr>
+        <w:t>e-mail</w:t>
+      </w:r>
+      <w:r>
+        <w:rPr>
+          <w:sz w:val="24"/>
+          <w:szCs w:val="24"/>
+          <w:lang w:val="en-US"/>
+        </w:rPr>
+        <w:t>, real name, email address.</w:t>
       </w:r>
     </w:p>
     <w:p>
@@ -2340,24 +2341,139 @@
         <w:rPr>
           <w:sz w:val="24"/>
           <w:szCs w:val="24"/>
+          <w:lang w:val="en-US"/>
+        </w:rPr>
+      </w:pPr>
+      <w:r>
+        <w:rPr>
+          <w:sz w:val="24"/>
+          <w:szCs w:val="24"/>
           <w:lang w:val="en-GB"/>
         </w:rPr>
-      </w:pPr>
+        <w:t>2</w:t>
+      </w:r>
       <w:r>
         <w:rPr>
           <w:sz w:val="24"/>
           <w:szCs w:val="24"/>
           <w:lang w:val="en-GB"/>
         </w:rPr>
-        <w:t xml:space="preserve">2. </w:t>
-      </w:r>
-      <w:r>
-        <w:rPr>
-          <w:sz w:val="24"/>
-          <w:szCs w:val="24"/>
-          <w:lang w:val="en-US"/>
-        </w:rPr>
-        <w:t xml:space="preserve">User clicks on </w:t>
+        <w:t xml:space="preserve">. </w:t>
+      </w:r>
+      <w:r>
+        <w:rPr>
+          <w:sz w:val="24"/>
+          <w:szCs w:val="24"/>
+          <w:lang w:val="en-US"/>
+        </w:rPr>
+        <w:t>System checks validity of entered data.</w:t>
+      </w:r>
+    </w:p>
+    <w:p>
+      <w:pPr>
+        <w:pStyle w:val="BodyA"/>
+        <w:ind w:left="283"/>
+        <w:rPr>
+          <w:sz w:val="24"/>
+          <w:szCs w:val="24"/>
+          <w:lang w:val="en-US"/>
+        </w:rPr>
+      </w:pPr>
+      <w:r>
+        <w:rPr>
+          <w:sz w:val="24"/>
+          <w:szCs w:val="24"/>
+          <w:lang w:val="en-US"/>
+        </w:rPr>
+        <w:t>3</w:t>
+      </w:r>
+      <w:r>
+        <w:rPr>
+          <w:sz w:val="24"/>
+          <w:szCs w:val="24"/>
+          <w:lang w:val="en-US"/>
+        </w:rPr>
+        <w:t xml:space="preserve">. </w:t>
+      </w:r>
+      <w:r>
+        <w:rPr>
+          <w:sz w:val="24"/>
+          <w:szCs w:val="24"/>
+          <w:lang w:val="en-US"/>
+        </w:rPr>
+        <w:t>The user e</w:t>
+      </w:r>
+      <w:r>
+        <w:rPr>
+          <w:sz w:val="24"/>
+          <w:szCs w:val="24"/>
+          <w:lang w:val="en-US"/>
+        </w:rPr>
+        <w:t>nters all the other relevant information (general information about the person)</w:t>
+      </w:r>
+    </w:p>
+    <w:p>
+      <w:pPr>
+        <w:pStyle w:val="BodyA"/>
+        <w:ind w:left="283"/>
+        <w:rPr>
+          <w:sz w:val="24"/>
+          <w:szCs w:val="24"/>
+          <w:lang w:val="en-US"/>
+        </w:rPr>
+      </w:pPr>
+      <w:r>
+        <w:rPr>
+          <w:sz w:val="24"/>
+          <w:szCs w:val="24"/>
+          <w:lang w:val="en-US"/>
+        </w:rPr>
+        <w:t>4</w:t>
+      </w:r>
+      <w:r>
+        <w:rPr>
+          <w:sz w:val="24"/>
+          <w:szCs w:val="24"/>
+          <w:lang w:val="en-US"/>
+        </w:rPr>
+        <w:t>. User gets redirected to start page, now logged in.</w:t>
+      </w:r>
+    </w:p>
+    <w:p>
+      <w:pPr>
+        <w:pStyle w:val="BodyA"/>
+        <w:rPr>
+          <w:sz w:val="24"/>
+          <w:szCs w:val="24"/>
+          <w:lang w:val="en-US"/>
+        </w:rPr>
+      </w:pPr>
+      <w:r>
+        <w:rPr>
+          <w:sz w:val="24"/>
+          <w:szCs w:val="24"/>
+          <w:lang w:val="en-US"/>
+        </w:rPr>
+        <w:t>0a.7 Alternative Scenarios</w:t>
+      </w:r>
+    </w:p>
+    <w:p>
+      <w:pPr>
+        <w:pStyle w:val="BodyA"/>
+        <w:ind w:left="283"/>
+        <w:rPr>
+          <w:sz w:val="24"/>
+          <w:szCs w:val="24"/>
+          <w:lang w:val="en-US"/>
+        </w:rPr>
+      </w:pPr>
+      <w:r>
+        <w:rPr>
+          <w:sz w:val="24"/>
+          <w:szCs w:val="24"/>
+          <w:lang w:val="en-US"/>
+        </w:rPr>
+        <w:t>0a</w:t>
       </w:r>
       <w:r>
         <w:rPr>
@@ -2366,15 +2482,94 @@
           <w:szCs w:val="24"/>
           <w:lang w:val="en-US"/>
         </w:rPr>
-        <w:t>“</w:t>
-      </w:r>
-      <w:r>
-        <w:rPr>
-          <w:sz w:val="24"/>
-          <w:szCs w:val="24"/>
-          <w:lang w:val="en-US"/>
-        </w:rPr>
-        <w:t>create account</w:t>
+        <w:t>’</w:t>
+      </w:r>
+      <w:r>
+        <w:rPr>
+          <w:sz w:val="24"/>
+          <w:szCs w:val="24"/>
+          <w:lang w:val="en-US"/>
+        </w:rPr>
+        <w:t xml:space="preserve">. </w:t>
+      </w:r>
+      <w:r>
+        <w:rPr>
+          <w:sz w:val="24"/>
+          <w:szCs w:val="24"/>
+          <w:lang w:val="en-US"/>
+        </w:rPr>
+        <w:t>E-mail</w:t>
+      </w:r>
+      <w:r>
+        <w:rPr>
+          <w:sz w:val="24"/>
+          <w:szCs w:val="24"/>
+          <w:lang w:val="en-US"/>
+        </w:rPr>
+        <w:t xml:space="preserve"> already exists</w:t>
+      </w:r>
+    </w:p>
+    <w:p>
+      <w:pPr>
+        <w:pStyle w:val="BodyA"/>
+        <w:ind w:left="567"/>
+        <w:rPr>
+          <w:sz w:val="24"/>
+          <w:szCs w:val="24"/>
+          <w:lang w:val="en-GB"/>
+        </w:rPr>
+      </w:pPr>
+      <w:r>
+        <w:rPr>
+          <w:sz w:val="24"/>
+          <w:szCs w:val="24"/>
+          <w:lang w:val="en-US"/>
+        </w:rPr>
+        <w:t xml:space="preserve">1. User is prompted to enter another </w:t>
+      </w:r>
+      <w:r>
+        <w:rPr>
+          <w:sz w:val="24"/>
+          <w:szCs w:val="24"/>
+          <w:lang w:val="en-US"/>
+        </w:rPr>
+        <w:t>e-mail</w:t>
+      </w:r>
+      <w:r>
+        <w:rPr>
+          <w:sz w:val="24"/>
+          <w:szCs w:val="24"/>
+          <w:lang w:val="en-US"/>
+        </w:rPr>
+        <w:t xml:space="preserve">. </w:t>
+      </w:r>
+      <w:r>
+        <w:rPr>
+          <w:sz w:val="24"/>
+          <w:szCs w:val="24"/>
+          <w:lang w:val="en-GB"/>
+        </w:rPr>
+        <w:t>Continue with step 3.</w:t>
+      </w:r>
+    </w:p>
+    <w:p>
+      <w:pPr>
+        <w:pStyle w:val="BodyA"/>
+        <w:ind w:left="283"/>
+        <w:rPr>
+          <w:sz w:val="24"/>
+          <w:szCs w:val="24"/>
+          <w:lang w:val="en-US"/>
+        </w:rPr>
+      </w:pPr>
+      <w:proofErr w:type="gramStart"/>
+      <w:r>
+        <w:rPr>
+          <w:sz w:val="24"/>
+          <w:szCs w:val="24"/>
+          <w:lang w:val="en-US"/>
+        </w:rPr>
+        <w:t>0a</w:t>
       </w:r>
       <w:r>
         <w:rPr>
@@ -2383,7 +2578,7 @@
           <w:szCs w:val="24"/>
           <w:lang w:val="en-US"/>
         </w:rPr>
-        <w:t>”</w:t>
+        <w:t>’’</w:t>
       </w:r>
       <w:r>
         <w:rPr>
@@ -2393,183 +2588,14 @@
         </w:rPr>
         <w:t>.</w:t>
       </w:r>
-    </w:p>
-    <w:p>
-      <w:pPr>
-        <w:pStyle w:val="BodyA"/>
-        <w:ind w:left="283"/>
-        <w:rPr>
-          <w:sz w:val="24"/>
-          <w:szCs w:val="24"/>
-          <w:lang w:val="en-GB"/>
-        </w:rPr>
-      </w:pPr>
-      <w:r>
-        <w:rPr>
-          <w:sz w:val="24"/>
-          <w:szCs w:val="24"/>
-          <w:lang w:val="en-GB"/>
-        </w:rPr>
-        <w:t xml:space="preserve">3. </w:t>
-      </w:r>
-      <w:r>
-        <w:rPr>
-          <w:sz w:val="24"/>
-          <w:szCs w:val="24"/>
-          <w:lang w:val="en-US"/>
-        </w:rPr>
-        <w:t xml:space="preserve">User enters desired </w:t>
-      </w:r>
-      <w:r>
-        <w:rPr>
-          <w:sz w:val="24"/>
-          <w:szCs w:val="24"/>
-          <w:lang w:val="en-US"/>
-        </w:rPr>
-        <w:t>e-mail</w:t>
-      </w:r>
-      <w:r>
-        <w:rPr>
-          <w:sz w:val="24"/>
-          <w:szCs w:val="24"/>
-          <w:lang w:val="en-US"/>
-        </w:rPr>
-        <w:t>, real name, email address.</w:t>
-      </w:r>
-    </w:p>
-    <w:p>
-      <w:pPr>
-        <w:pStyle w:val="BodyA"/>
-        <w:ind w:left="283"/>
-        <w:rPr>
-          <w:sz w:val="24"/>
-          <w:szCs w:val="24"/>
-          <w:lang w:val="en-US"/>
-        </w:rPr>
-      </w:pPr>
-      <w:r>
-        <w:rPr>
-          <w:sz w:val="24"/>
-          <w:szCs w:val="24"/>
-          <w:lang w:val="en-GB"/>
-        </w:rPr>
-        <w:t xml:space="preserve">4. </w:t>
-      </w:r>
-      <w:r>
-        <w:rPr>
-          <w:sz w:val="24"/>
-          <w:szCs w:val="24"/>
-          <w:lang w:val="en-US"/>
-        </w:rPr>
-        <w:t>System checks validity of entered data.</w:t>
-      </w:r>
-    </w:p>
-    <w:p>
-      <w:pPr>
-        <w:pStyle w:val="BodyA"/>
-        <w:ind w:left="283"/>
-        <w:rPr>
-          <w:sz w:val="24"/>
-          <w:szCs w:val="24"/>
-          <w:lang w:val="en-US"/>
-        </w:rPr>
-      </w:pPr>
-      <w:r>
-        <w:rPr>
-          <w:sz w:val="24"/>
-          <w:szCs w:val="24"/>
-          <w:lang w:val="en-US"/>
-        </w:rPr>
-        <w:t>5. Enters all the other relevant information (general information about the person)</w:t>
-      </w:r>
-    </w:p>
-    <w:p>
-      <w:pPr>
-        <w:pStyle w:val="BodyA"/>
-        <w:ind w:left="283"/>
-        <w:rPr>
-          <w:sz w:val="24"/>
-          <w:szCs w:val="24"/>
-          <w:lang w:val="en-US"/>
-        </w:rPr>
-      </w:pPr>
-      <w:r>
-        <w:rPr>
-          <w:sz w:val="24"/>
-          <w:szCs w:val="24"/>
-          <w:lang w:val="en-US"/>
-        </w:rPr>
-        <w:t>6. User gets redirected to start page, now logged in.</w:t>
-      </w:r>
-    </w:p>
-    <w:p>
-      <w:pPr>
-        <w:pStyle w:val="BodyA"/>
-        <w:rPr>
-          <w:sz w:val="24"/>
-          <w:szCs w:val="24"/>
-          <w:lang w:val="en-US"/>
-        </w:rPr>
-      </w:pPr>
-      <w:r>
-        <w:rPr>
-          <w:sz w:val="24"/>
-          <w:szCs w:val="24"/>
-          <w:lang w:val="en-US"/>
-        </w:rPr>
-        <w:t>0a.7 Alternative Scenarios</w:t>
-      </w:r>
-    </w:p>
-    <w:p>
-      <w:pPr>
-        <w:pStyle w:val="BodyA"/>
-        <w:ind w:left="283"/>
-        <w:rPr>
-          <w:sz w:val="24"/>
-          <w:szCs w:val="24"/>
-          <w:lang w:val="en-US"/>
-        </w:rPr>
-      </w:pPr>
-      <w:r>
-        <w:rPr>
-          <w:sz w:val="24"/>
-          <w:szCs w:val="24"/>
-          <w:lang w:val="en-US"/>
-        </w:rPr>
-        <w:t>0a</w:t>
-      </w:r>
-      <w:r>
-        <w:rPr>
-          <w:rFonts w:hAnsi="Helvetica"/>
-          <w:sz w:val="24"/>
-          <w:szCs w:val="24"/>
-          <w:lang w:val="en-US"/>
-        </w:rPr>
-        <w:t>’</w:t>
-      </w:r>
-      <w:r>
-        <w:rPr>
-          <w:sz w:val="24"/>
-          <w:szCs w:val="24"/>
-          <w:lang w:val="en-US"/>
-        </w:rPr>
-        <w:t xml:space="preserve">. </w:t>
-      </w:r>
-      <w:r>
-        <w:rPr>
-          <w:sz w:val="24"/>
-          <w:szCs w:val="24"/>
-          <w:lang w:val="en-US"/>
-        </w:rPr>
-        <w:t>E-mail</w:t>
-      </w:r>
-      <w:r>
-        <w:rPr>
-          <w:sz w:val="24"/>
-          <w:szCs w:val="24"/>
-          <w:lang w:val="en-US"/>
-        </w:rPr>
-        <w:t xml:space="preserve"> already exists</w:t>
+      <w:proofErr w:type="gramEnd"/>
+      <w:r>
+        <w:rPr>
+          <w:sz w:val="24"/>
+          <w:szCs w:val="24"/>
+          <w:lang w:val="en-US"/>
+        </w:rPr>
+        <w:t xml:space="preserve"> Email address faulty or already taken</w:t>
       </w:r>
     </w:p>
     <w:p>
@@ -2579,95 +2605,6 @@
         <w:rPr>
           <w:sz w:val="24"/>
           <w:szCs w:val="24"/>
-          <w:lang w:val="en-GB"/>
-        </w:rPr>
-      </w:pPr>
-      <w:r>
-        <w:rPr>
-          <w:sz w:val="24"/>
-          <w:szCs w:val="24"/>
-          <w:lang w:val="en-US"/>
-        </w:rPr>
-        <w:t xml:space="preserve">1. User is prompted to enter another </w:t>
-      </w:r>
-      <w:r>
-        <w:rPr>
-          <w:sz w:val="24"/>
-          <w:szCs w:val="24"/>
-          <w:lang w:val="en-US"/>
-        </w:rPr>
-        <w:t>e-mail</w:t>
-      </w:r>
-      <w:r>
-        <w:rPr>
-          <w:sz w:val="24"/>
-          <w:szCs w:val="24"/>
-          <w:lang w:val="en-US"/>
-        </w:rPr>
-        <w:t xml:space="preserve">. </w:t>
-      </w:r>
-      <w:r>
-        <w:rPr>
-          <w:sz w:val="24"/>
-          <w:szCs w:val="24"/>
-          <w:lang w:val="en-GB"/>
-        </w:rPr>
-        <w:t>Continue with step 3.</w:t>
-      </w:r>
-    </w:p>
-    <w:p>
-      <w:pPr>
-        <w:pStyle w:val="BodyA"/>
-        <w:ind w:left="283"/>
-        <w:rPr>
-          <w:sz w:val="24"/>
-          <w:szCs w:val="24"/>
-          <w:lang w:val="en-US"/>
-        </w:rPr>
-      </w:pPr>
-      <w:proofErr w:type="gramStart"/>
-      <w:r>
-        <w:rPr>
-          <w:sz w:val="24"/>
-          <w:szCs w:val="24"/>
-          <w:lang w:val="en-US"/>
-        </w:rPr>
-        <w:t>0a</w:t>
-      </w:r>
-      <w:r>
-        <w:rPr>
-          <w:rFonts w:hAnsi="Helvetica"/>
-          <w:sz w:val="24"/>
-          <w:szCs w:val="24"/>
-          <w:lang w:val="en-US"/>
-        </w:rPr>
-        <w:t>’’</w:t>
-      </w:r>
-      <w:r>
-        <w:rPr>
-          <w:sz w:val="24"/>
-          <w:szCs w:val="24"/>
-          <w:lang w:val="en-US"/>
-        </w:rPr>
-        <w:t>.</w:t>
-      </w:r>
-      <w:proofErr w:type="gramEnd"/>
-      <w:r>
-        <w:rPr>
-          <w:sz w:val="24"/>
-          <w:szCs w:val="24"/>
-          <w:lang w:val="en-US"/>
-        </w:rPr>
-        <w:t xml:space="preserve"> Email address faulty or already taken</w:t>
-      </w:r>
-    </w:p>
-    <w:p>
-      <w:pPr>
-        <w:pStyle w:val="BodyA"/>
-        <w:ind w:left="567"/>
-        <w:rPr>
-          <w:sz w:val="24"/>
-          <w:szCs w:val="24"/>
           <w:lang w:val="en-US"/>
         </w:rPr>
       </w:pPr>
@@ -2679,16 +2616,14 @@
         </w:rPr>
         <w:t xml:space="preserve">1. User is prompted to enter another email address, or to reset his/her </w:t>
       </w:r>
-      <w:proofErr w:type="spellStart"/>
-      <w:r>
-        <w:rPr>
-          <w:sz w:val="24"/>
-          <w:szCs w:val="24"/>
-          <w:lang w:val="en-US"/>
-        </w:rPr>
-        <w:t>pwd</w:t>
-      </w:r>
-      <w:proofErr w:type="spellEnd"/>
+      <w:r>
+        <w:rPr>
+          <w:sz w:val="24"/>
+          <w:szCs w:val="24"/>
+          <w:lang w:val="en-US"/>
+        </w:rPr>
+        <w:t>password</w:t>
+      </w:r>
       <w:r>
         <w:rPr>
           <w:sz w:val="24"/>
@@ -2714,25 +2649,6 @@
           <w:lang w:val="en-US"/>
         </w:rPr>
         <w:t>0a.8 Special Requirements</w:t>
-      </w:r>
-    </w:p>
-    <w:p>
-      <w:pPr>
-        <w:pStyle w:val="BodyA"/>
-        <w:ind w:left="283"/>
-        <w:rPr>
-          <w:sz w:val="24"/>
-          <w:szCs w:val="24"/>
-          <w:lang w:val="en-US"/>
-        </w:rPr>
-      </w:pPr>
-      <w:r>
-        <w:rPr>
-          <w:sz w:val="24"/>
-          <w:szCs w:val="24"/>
-          <w:lang w:val="en-US"/>
-        </w:rPr>
-        <w:t>User validation (Step 4) must not take more than 3 seconds.</w:t>
       </w:r>
     </w:p>
     <w:p>
@@ -3160,9 +3076,45 @@
           <w:szCs w:val="24"/>
           <w:lang w:val="en-US"/>
         </w:rPr>
+        <w:tab/>
+        <w:t>2. The user will save the altered information.</w:t>
+      </w:r>
+    </w:p>
+    <w:p>
+      <w:pPr>
+        <w:pStyle w:val="BodyB"/>
+        <w:ind w:left="284" w:hanging="284"/>
+        <w:rPr>
+          <w:sz w:val="24"/>
+          <w:szCs w:val="24"/>
+          <w:lang w:val="en-US"/>
+        </w:rPr>
+      </w:pPr>
+      <w:r>
+        <w:rPr>
+          <w:sz w:val="24"/>
+          <w:szCs w:val="24"/>
+          <w:lang w:val="en-US"/>
+        </w:rPr>
         <w:lastRenderedPageBreak/>
         <w:tab/>
-        <w:t>2. The user will save the altered information.</w:t>
+        <w:t>3</w:t>
+      </w:r>
+      <w:r>
+        <w:rPr>
+          <w:sz w:val="24"/>
+          <w:szCs w:val="24"/>
+          <w:lang w:val="en-US"/>
+        </w:rPr>
+        <w:t xml:space="preserve">. </w:t>
+      </w:r>
+      <w:r>
+        <w:rPr>
+          <w:sz w:val="24"/>
+          <w:szCs w:val="24"/>
+          <w:lang w:val="en-US"/>
+        </w:rPr>
+        <w:t>A confirmation will be shown to the user, that the information has been saved correctly.</w:t>
       </w:r>
     </w:p>
     <w:p>
@@ -3181,6 +3133,463 @@
           <w:szCs w:val="24"/>
           <w:lang w:val="en-US"/>
         </w:rPr>
+        <w:t>0b.7 Alternative Scenarios</w:t>
+      </w:r>
+    </w:p>
+    <w:p>
+      <w:pPr>
+        <w:pStyle w:val="BodyB"/>
+        <w:ind w:left="284" w:hanging="284"/>
+        <w:rPr>
+          <w:sz w:val="24"/>
+          <w:szCs w:val="24"/>
+          <w:lang w:val="en-US"/>
+        </w:rPr>
+      </w:pPr>
+      <w:r>
+        <w:rPr>
+          <w:sz w:val="24"/>
+          <w:szCs w:val="24"/>
+          <w:lang w:val="en-US"/>
+        </w:rPr>
+        <w:tab/>
+        <w:t>User enters wrong input in fields that are checking the input for correctness. The user will be given feedback, that the input is wrong and that it needs to be re-entered. Submitting the form with wrong input will not be possible</w:t>
+      </w:r>
+    </w:p>
+    <w:p>
+      <w:pPr>
+        <w:pStyle w:val="BodyB"/>
+        <w:ind w:left="284" w:hanging="284"/>
+        <w:rPr>
+          <w:sz w:val="24"/>
+          <w:szCs w:val="24"/>
+          <w:lang w:val="en-US"/>
+        </w:rPr>
+      </w:pPr>
+      <w:r>
+        <w:rPr>
+          <w:sz w:val="24"/>
+          <w:szCs w:val="24"/>
+          <w:lang w:val="en-US"/>
+        </w:rPr>
+        <w:t>0b.8 Special Requirements</w:t>
+      </w:r>
+    </w:p>
+    <w:p>
+      <w:pPr>
+        <w:pStyle w:val="BodyB"/>
+        <w:ind w:left="284" w:hanging="284"/>
+        <w:rPr>
+          <w:sz w:val="24"/>
+          <w:szCs w:val="24"/>
+          <w:lang w:val="en-US"/>
+        </w:rPr>
+      </w:pPr>
+      <w:r>
+        <w:rPr>
+          <w:sz w:val="24"/>
+          <w:szCs w:val="24"/>
+          <w:lang w:val="en-US"/>
+        </w:rPr>
+        <w:tab/>
+        <w:t>Checks for specific fields</w:t>
+      </w:r>
+    </w:p>
+    <w:p>
+      <w:pPr>
+        <w:pStyle w:val="BodyB"/>
+        <w:ind w:left="284" w:hanging="284"/>
+        <w:rPr>
+          <w:sz w:val="24"/>
+          <w:szCs w:val="24"/>
+          <w:lang w:val="en-US"/>
+        </w:rPr>
+      </w:pPr>
+      <w:r>
+        <w:rPr>
+          <w:sz w:val="24"/>
+          <w:szCs w:val="24"/>
+          <w:lang w:val="en-US"/>
+        </w:rPr>
+        <w:t>0b.9 Notes</w:t>
+      </w:r>
+    </w:p>
+    <w:p>
+      <w:pPr>
+        <w:pStyle w:val="BodyB"/>
+        <w:ind w:left="284" w:hanging="284"/>
+        <w:rPr>
+          <w:sz w:val="24"/>
+          <w:szCs w:val="24"/>
+          <w:lang w:val="en-US"/>
+        </w:rPr>
+      </w:pPr>
+      <w:r>
+        <w:rPr>
+          <w:sz w:val="24"/>
+          <w:szCs w:val="24"/>
+          <w:lang w:val="en-US"/>
+        </w:rPr>
+        <w:tab/>
+        <w:t>Checks for specific fields will need to be discussed.</w:t>
+      </w:r>
+    </w:p>
+    <w:p>
+      <w:pPr>
+        <w:pStyle w:val="BodyB"/>
+        <w:ind w:left="284" w:hanging="284"/>
+        <w:rPr>
+          <w:sz w:val="24"/>
+          <w:szCs w:val="24"/>
+          <w:lang w:val="en-US"/>
+        </w:rPr>
+      </w:pPr>
+    </w:p>
+    <w:p>
+      <w:pPr>
+        <w:pStyle w:val="BodyB"/>
+        <w:ind w:left="284" w:hanging="284"/>
+        <w:rPr>
+          <w:b/>
+          <w:bCs/>
+          <w:sz w:val="24"/>
+          <w:szCs w:val="24"/>
+          <w:lang w:val="en-US"/>
+        </w:rPr>
+      </w:pPr>
+      <w:r>
+        <w:rPr>
+          <w:b/>
+          <w:bCs/>
+          <w:sz w:val="24"/>
+          <w:szCs w:val="24"/>
+          <w:lang w:val="en-US"/>
+        </w:rPr>
+        <w:t>0c. Change Password</w:t>
+      </w:r>
+    </w:p>
+    <w:p>
+      <w:pPr>
+        <w:pStyle w:val="BodyB"/>
+        <w:ind w:left="284" w:hanging="284"/>
+        <w:rPr>
+          <w:sz w:val="24"/>
+          <w:szCs w:val="24"/>
+          <w:lang w:val="en-US"/>
+        </w:rPr>
+      </w:pPr>
+      <w:r>
+        <w:rPr>
+          <w:sz w:val="24"/>
+          <w:szCs w:val="24"/>
+          <w:lang w:val="en-US"/>
+        </w:rPr>
+        <w:t>0c.1 Actors</w:t>
+      </w:r>
+    </w:p>
+    <w:p>
+      <w:pPr>
+        <w:pStyle w:val="BodyB"/>
+        <w:ind w:left="284" w:hanging="284"/>
+        <w:rPr>
+          <w:sz w:val="24"/>
+          <w:szCs w:val="24"/>
+          <w:lang w:val="en-US"/>
+        </w:rPr>
+      </w:pPr>
+      <w:r>
+        <w:rPr>
+          <w:sz w:val="24"/>
+          <w:szCs w:val="24"/>
+          <w:lang w:val="en-US"/>
+        </w:rPr>
+        <w:tab/>
+        <w:t>User</w:t>
+      </w:r>
+    </w:p>
+    <w:p>
+      <w:pPr>
+        <w:pStyle w:val="BodyB"/>
+        <w:ind w:left="284" w:hanging="284"/>
+        <w:rPr>
+          <w:sz w:val="24"/>
+          <w:szCs w:val="24"/>
+          <w:lang w:val="en-US"/>
+        </w:rPr>
+      </w:pPr>
+      <w:r>
+        <w:rPr>
+          <w:sz w:val="24"/>
+          <w:szCs w:val="24"/>
+          <w:lang w:val="en-US"/>
+        </w:rPr>
+        <w:t>0c.2 Description</w:t>
+      </w:r>
+    </w:p>
+    <w:p>
+      <w:pPr>
+        <w:pStyle w:val="BodyB"/>
+        <w:ind w:left="284" w:hanging="284"/>
+        <w:rPr>
+          <w:sz w:val="24"/>
+          <w:szCs w:val="24"/>
+          <w:lang w:val="en-US"/>
+        </w:rPr>
+      </w:pPr>
+      <w:r>
+        <w:rPr>
+          <w:sz w:val="24"/>
+          <w:szCs w:val="24"/>
+          <w:lang w:val="en-US"/>
+        </w:rPr>
+        <w:tab/>
+        <w:t>The user wants to change her password</w:t>
+      </w:r>
+    </w:p>
+    <w:p>
+      <w:pPr>
+        <w:pStyle w:val="BodyB"/>
+        <w:ind w:left="284" w:hanging="284"/>
+        <w:rPr>
+          <w:sz w:val="24"/>
+          <w:szCs w:val="24"/>
+          <w:lang w:val="en-US"/>
+        </w:rPr>
+      </w:pPr>
+      <w:r>
+        <w:rPr>
+          <w:sz w:val="24"/>
+          <w:szCs w:val="24"/>
+          <w:lang w:val="en-US"/>
+        </w:rPr>
+        <w:t>0c.3 Trigger</w:t>
+      </w:r>
+    </w:p>
+    <w:p>
+      <w:pPr>
+        <w:pStyle w:val="BodyB"/>
+        <w:ind w:left="284" w:hanging="284"/>
+        <w:rPr>
+          <w:sz w:val="24"/>
+          <w:szCs w:val="24"/>
+          <w:lang w:val="en-US"/>
+        </w:rPr>
+      </w:pPr>
+      <w:r>
+        <w:rPr>
+          <w:sz w:val="24"/>
+          <w:szCs w:val="24"/>
+          <w:lang w:val="en-US"/>
+        </w:rPr>
+        <w:tab/>
+        <w:t>User enters her personal settings screen where she has the option to change her password</w:t>
+      </w:r>
+    </w:p>
+    <w:p>
+      <w:pPr>
+        <w:pStyle w:val="BodyB"/>
+        <w:ind w:left="284" w:hanging="284"/>
+        <w:rPr>
+          <w:sz w:val="24"/>
+          <w:szCs w:val="24"/>
+          <w:lang w:val="en-US"/>
+        </w:rPr>
+      </w:pPr>
+      <w:r>
+        <w:rPr>
+          <w:sz w:val="24"/>
+          <w:szCs w:val="24"/>
+          <w:lang w:val="en-US"/>
+        </w:rPr>
+        <w:t>0c.4 Pre-conditions</w:t>
+      </w:r>
+    </w:p>
+    <w:p>
+      <w:pPr>
+        <w:pStyle w:val="BodyB"/>
+        <w:ind w:left="284" w:hanging="284"/>
+        <w:rPr>
+          <w:sz w:val="24"/>
+          <w:szCs w:val="24"/>
+          <w:lang w:val="en-US"/>
+        </w:rPr>
+      </w:pPr>
+      <w:r>
+        <w:rPr>
+          <w:sz w:val="24"/>
+          <w:szCs w:val="24"/>
+          <w:lang w:val="en-US"/>
+        </w:rPr>
+        <w:tab/>
+        <w:t xml:space="preserve">The user needs to </w:t>
+      </w:r>
+      <w:r>
+        <w:rPr>
+          <w:sz w:val="24"/>
+          <w:szCs w:val="24"/>
+          <w:lang w:val="en-US"/>
+        </w:rPr>
+        <w:t>be</w:t>
+      </w:r>
+      <w:r>
+        <w:rPr>
+          <w:sz w:val="24"/>
+          <w:szCs w:val="24"/>
+          <w:lang w:val="en-US"/>
+        </w:rPr>
+        <w:t xml:space="preserve"> logged in as current user.</w:t>
+      </w:r>
+    </w:p>
+    <w:p>
+      <w:pPr>
+        <w:pStyle w:val="BodyB"/>
+        <w:ind w:left="284" w:hanging="284"/>
+        <w:rPr>
+          <w:sz w:val="24"/>
+          <w:szCs w:val="24"/>
+          <w:lang w:val="en-US"/>
+        </w:rPr>
+      </w:pPr>
+      <w:r>
+        <w:rPr>
+          <w:sz w:val="24"/>
+          <w:szCs w:val="24"/>
+          <w:lang w:val="en-US"/>
+        </w:rPr>
+        <w:tab/>
+        <w:t>She needs to know her current password.</w:t>
+      </w:r>
+    </w:p>
+    <w:p>
+      <w:pPr>
+        <w:pStyle w:val="BodyB"/>
+        <w:ind w:left="284" w:hanging="284"/>
+        <w:rPr>
+          <w:sz w:val="24"/>
+          <w:szCs w:val="24"/>
+          <w:lang w:val="en-US"/>
+        </w:rPr>
+      </w:pPr>
+      <w:r>
+        <w:rPr>
+          <w:sz w:val="24"/>
+          <w:szCs w:val="24"/>
+          <w:lang w:val="en-US"/>
+        </w:rPr>
+        <w:t>0c.5 Post-conditions</w:t>
+      </w:r>
+    </w:p>
+    <w:p>
+      <w:pPr>
+        <w:pStyle w:val="BodyB"/>
+        <w:ind w:left="284" w:hanging="284"/>
+        <w:rPr>
+          <w:sz w:val="24"/>
+          <w:szCs w:val="24"/>
+          <w:lang w:val="en-US"/>
+        </w:rPr>
+      </w:pPr>
+      <w:r>
+        <w:rPr>
+          <w:sz w:val="24"/>
+          <w:szCs w:val="24"/>
+          <w:lang w:val="en-US"/>
+        </w:rPr>
+        <w:tab/>
+        <w:t>She will have changed her current password to a new one. It is immediately effective.</w:t>
+      </w:r>
+    </w:p>
+    <w:p>
+      <w:pPr>
+        <w:pStyle w:val="BodyB"/>
+        <w:ind w:left="284" w:hanging="284"/>
+        <w:rPr>
+          <w:sz w:val="24"/>
+          <w:szCs w:val="24"/>
+          <w:lang w:val="en-US"/>
+        </w:rPr>
+      </w:pPr>
+      <w:r>
+        <w:rPr>
+          <w:sz w:val="24"/>
+          <w:szCs w:val="24"/>
+          <w:lang w:val="en-US"/>
+        </w:rPr>
+        <w:t>0c.6 Main Scenario</w:t>
+      </w:r>
+    </w:p>
+    <w:p>
+      <w:pPr>
+        <w:pStyle w:val="BodyB"/>
+        <w:ind w:left="284" w:hanging="284"/>
+        <w:rPr>
+          <w:sz w:val="24"/>
+          <w:szCs w:val="24"/>
+          <w:lang w:val="en-US"/>
+        </w:rPr>
+      </w:pPr>
+      <w:r>
+        <w:rPr>
+          <w:sz w:val="24"/>
+          <w:szCs w:val="24"/>
+          <w:lang w:val="en-US"/>
+        </w:rPr>
+        <w:tab/>
+        <w:t>1</w:t>
+      </w:r>
+      <w:r>
+        <w:rPr>
+          <w:sz w:val="24"/>
+          <w:szCs w:val="24"/>
+          <w:lang w:val="en-US"/>
+        </w:rPr>
+        <w:t>. The user enters the screen where she can change her password.</w:t>
+      </w:r>
+    </w:p>
+    <w:p>
+      <w:pPr>
+        <w:pStyle w:val="BodyB"/>
+        <w:ind w:left="284" w:hanging="284"/>
+        <w:rPr>
+          <w:sz w:val="24"/>
+          <w:szCs w:val="24"/>
+          <w:lang w:val="en-US"/>
+        </w:rPr>
+      </w:pPr>
+      <w:r>
+        <w:rPr>
+          <w:sz w:val="24"/>
+          <w:szCs w:val="24"/>
+          <w:lang w:val="en-US"/>
+        </w:rPr>
+        <w:tab/>
+        <w:t>2</w:t>
+      </w:r>
+      <w:r>
+        <w:rPr>
+          <w:sz w:val="24"/>
+          <w:szCs w:val="24"/>
+          <w:lang w:val="en-US"/>
+        </w:rPr>
+        <w:t>. She enters her current password</w:t>
+      </w:r>
+    </w:p>
+    <w:p>
+      <w:pPr>
+        <w:pStyle w:val="BodyB"/>
+        <w:ind w:left="284" w:hanging="284"/>
+        <w:rPr>
+          <w:sz w:val="24"/>
+          <w:szCs w:val="24"/>
+          <w:lang w:val="en-US"/>
+        </w:rPr>
+      </w:pPr>
+      <w:r>
+        <w:rPr>
+          <w:sz w:val="24"/>
+          <w:szCs w:val="24"/>
+          <w:lang w:val="en-US"/>
+        </w:rPr>
         <w:tab/>
         <w:t>3</w:t>
       </w:r>
@@ -3190,15 +3599,7 @@
           <w:szCs w:val="24"/>
           <w:lang w:val="en-US"/>
         </w:rPr>
-        <w:t xml:space="preserve">. </w:t>
-      </w:r>
-      <w:r>
-        <w:rPr>
-          <w:sz w:val="24"/>
-          <w:szCs w:val="24"/>
-          <w:lang w:val="en-US"/>
-        </w:rPr>
-        <w:t>A confirmation will be shown to the user, that the information has been saved correctly.</w:t>
+        <w:t>. She enters her new password</w:t>
       </w:r>
     </w:p>
     <w:p>
@@ -3217,7 +3618,16 @@
           <w:szCs w:val="24"/>
           <w:lang w:val="en-US"/>
         </w:rPr>
-        <w:t>0b.7 Alternative Scenarios</w:t>
+        <w:tab/>
+        <w:t>4</w:t>
+      </w:r>
+      <w:r>
+        <w:rPr>
+          <w:sz w:val="24"/>
+          <w:szCs w:val="24"/>
+          <w:lang w:val="en-US"/>
+        </w:rPr>
+        <w:t>. Re-entering the new password is needed.</w:t>
       </w:r>
     </w:p>
     <w:p>
@@ -3237,7 +3647,15 @@
           <w:lang w:val="en-US"/>
         </w:rPr>
         <w:tab/>
-        <w:t>User enters wrong input in fields that are checking the input for correctness. The user will be given feedback, that the input is wrong and that it needs to be re-entered. Submitting the form with wrong input will not be possible</w:t>
+        <w:t>5</w:t>
+      </w:r>
+      <w:r>
+        <w:rPr>
+          <w:sz w:val="24"/>
+          <w:szCs w:val="24"/>
+          <w:lang w:val="en-US"/>
+        </w:rPr>
+        <w:t>. Screen appears with the feedback, that the password has been changed successfully.</w:t>
       </w:r>
     </w:p>
     <w:p>
@@ -3256,7 +3674,7 @@
           <w:szCs w:val="24"/>
           <w:lang w:val="en-US"/>
         </w:rPr>
-        <w:t>0b.8 Special Requirements</w:t>
+        <w:t>0c.7 Alternative Scenarios</w:t>
       </w:r>
     </w:p>
     <w:p>
@@ -3276,7 +3694,23 @@
           <w:lang w:val="en-US"/>
         </w:rPr>
         <w:tab/>
-        <w:t>Checks for specific fields</w:t>
+        <w:t xml:space="preserve">The user has forgotten her </w:t>
+      </w:r>
+      <w:r>
+        <w:rPr>
+          <w:sz w:val="24"/>
+          <w:szCs w:val="24"/>
+          <w:lang w:val="en-US"/>
+        </w:rPr>
+        <w:t xml:space="preserve">current </w:t>
+      </w:r>
+      <w:r>
+        <w:rPr>
+          <w:sz w:val="24"/>
+          <w:szCs w:val="24"/>
+          <w:lang w:val="en-US"/>
+        </w:rPr>
+        <w:t>password or typed it wrong.</w:t>
       </w:r>
     </w:p>
     <w:p>
@@ -3293,9 +3727,17 @@
         <w:rPr>
           <w:sz w:val="24"/>
           <w:szCs w:val="24"/>
-          <w:lang w:val="en-US"/>
-        </w:rPr>
-        <w:t>0b.9 Notes</w:t>
+          <w:lang w:val="en-GB"/>
+        </w:rPr>
+        <w:t xml:space="preserve">0c.8 Special </w:t>
+      </w:r>
+      <w:r>
+        <w:rPr>
+          <w:sz w:val="24"/>
+          <w:szCs w:val="24"/>
+          <w:lang w:val="en-US"/>
+        </w:rPr>
+        <w:t>Requirements</w:t>
       </w:r>
     </w:p>
     <w:p>
@@ -3315,7 +3757,7 @@
           <w:lang w:val="en-US"/>
         </w:rPr>
         <w:tab/>
-        <w:t>Checks for specific fields will need to be discussed.</w:t>
+        <w:t>The password must be changed immediately.</w:t>
       </w:r>
     </w:p>
     <w:p>
@@ -3328,12 +3770,87 @@
           <w:lang w:val="en-US"/>
         </w:rPr>
       </w:pPr>
+      <w:r>
+        <w:rPr>
+          <w:sz w:val="24"/>
+          <w:szCs w:val="24"/>
+          <w:lang w:val="en-US"/>
+        </w:rPr>
+        <w:t>0c.9 Notes</w:t>
+      </w:r>
     </w:p>
     <w:p>
       <w:pPr>
         <w:pStyle w:val="BodyB"/>
         <w:ind w:left="284" w:hanging="284"/>
         <w:rPr>
+          <w:sz w:val="24"/>
+          <w:szCs w:val="24"/>
+          <w:lang w:val="en-US"/>
+        </w:rPr>
+      </w:pPr>
+      <w:r>
+        <w:rPr>
+          <w:sz w:val="24"/>
+          <w:szCs w:val="24"/>
+          <w:lang w:val="en-US"/>
+        </w:rPr>
+        <w:tab/>
+        <w:t>If the password has been forgotten shall the user get the changed to reset it via email?</w:t>
+      </w:r>
+    </w:p>
+    <w:p>
+      <w:pPr>
+        <w:pStyle w:val="BodyB"/>
+        <w:ind w:left="284" w:hanging="284"/>
+        <w:rPr>
+          <w:sz w:val="24"/>
+          <w:szCs w:val="24"/>
+          <w:lang w:val="en-US"/>
+        </w:rPr>
+      </w:pPr>
+      <w:r>
+        <w:rPr>
+          <w:sz w:val="24"/>
+          <w:szCs w:val="24"/>
+          <w:lang w:val="en-US"/>
+        </w:rPr>
+        <w:tab/>
+        <w:t>Is the user allowed to enter wrong passwords an infinite amount of times</w:t>
+      </w:r>
+      <w:r>
+        <w:rPr>
+          <w:sz w:val="24"/>
+          <w:szCs w:val="24"/>
+          <w:lang w:val="en-US"/>
+        </w:rPr>
+        <w:t xml:space="preserve"> or will the account be blocked after 5 tries</w:t>
+      </w:r>
+      <w:r>
+        <w:rPr>
+          <w:sz w:val="24"/>
+          <w:szCs w:val="24"/>
+          <w:lang w:val="en-US"/>
+        </w:rPr>
+        <w:t>?</w:t>
+      </w:r>
+    </w:p>
+    <w:p>
+      <w:pPr>
+        <w:pStyle w:val="BodyB"/>
+        <w:ind w:left="284" w:hanging="284"/>
+        <w:rPr>
+          <w:sz w:val="24"/>
+          <w:szCs w:val="24"/>
+          <w:lang w:val="en-US"/>
+        </w:rPr>
+      </w:pPr>
+    </w:p>
+    <w:p>
+      <w:pPr>
+        <w:pStyle w:val="BodyB"/>
+        <w:ind w:left="284" w:hanging="284"/>
+        <w:rPr>
           <w:b/>
           <w:bCs/>
           <w:sz w:val="24"/>
@@ -3349,7 +3866,7 @@
           <w:szCs w:val="24"/>
           <w:lang w:val="en-US"/>
         </w:rPr>
-        <w:t>0c. Change Password</w:t>
+        <w:t>0d. Logout</w:t>
       </w:r>
     </w:p>
     <w:p>
@@ -3368,7 +3885,7 @@
           <w:szCs w:val="24"/>
           <w:lang w:val="en-US"/>
         </w:rPr>
-        <w:t>0c.1 Actors</w:t>
+        <w:t>0d.1 Actors</w:t>
       </w:r>
     </w:p>
     <w:p>
@@ -3407,7 +3924,7 @@
           <w:szCs w:val="24"/>
           <w:lang w:val="en-US"/>
         </w:rPr>
-        <w:t>0c.2 Description</w:t>
+        <w:t>0d.2 Description</w:t>
       </w:r>
     </w:p>
     <w:p>
@@ -3427,7 +3944,7 @@
           <w:lang w:val="en-US"/>
         </w:rPr>
         <w:tab/>
-        <w:t>The user wants to change her password</w:t>
+        <w:t>The user wants to log out of the current session.</w:t>
       </w:r>
     </w:p>
     <w:p>
@@ -3446,7 +3963,7 @@
           <w:szCs w:val="24"/>
           <w:lang w:val="en-US"/>
         </w:rPr>
-        <w:t>0c.3 Trigger</w:t>
+        <w:t>0d.3 Trigger</w:t>
       </w:r>
     </w:p>
     <w:p>
@@ -3466,7 +3983,7 @@
           <w:lang w:val="en-US"/>
         </w:rPr>
         <w:tab/>
-        <w:t>User enters her personal settings screen where she has the option to change her password</w:t>
+        <w:t>User hits the logout icon/button.</w:t>
       </w:r>
     </w:p>
     <w:p>
@@ -3485,7 +4002,7 @@
           <w:szCs w:val="24"/>
           <w:lang w:val="en-US"/>
         </w:rPr>
-        <w:t>0c.4 Pre-conditions</w:t>
+        <w:t>0d.4 Pre-conditions</w:t>
       </w:r>
     </w:p>
     <w:p>
@@ -3540,8 +4057,7 @@
           <w:szCs w:val="24"/>
           <w:lang w:val="en-US"/>
         </w:rPr>
-        <w:tab/>
-        <w:t>She needs to know her current password.</w:t>
+        <w:t>0d.5 Post-conditions</w:t>
       </w:r>
     </w:p>
     <w:p>
@@ -3560,7 +4076,9 @@
           <w:szCs w:val="24"/>
           <w:lang w:val="en-US"/>
         </w:rPr>
-        <w:t>0c.5 Post-conditions</w:t>
+        <w:lastRenderedPageBreak/>
+        <w:tab/>
+        <w:t>He will have terminated the current session.</w:t>
       </w:r>
     </w:p>
     <w:p>
@@ -3579,9 +4097,18 @@
           <w:szCs w:val="24"/>
           <w:lang w:val="en-US"/>
         </w:rPr>
-        <w:tab/>
-        <w:t>She will have changed her current password to a new one. It is immediately effective.</w:t>
-      </w:r>
+        <w:t>0d.6 Main Scenario</w:t>
+      </w:r>
+    </w:p>
+    <w:p>
+      <w:pPr>
+        <w:pStyle w:val="BodyB"/>
+        <w:rPr>
+          <w:sz w:val="24"/>
+          <w:szCs w:val="24"/>
+          <w:lang w:val="en-US"/>
+        </w:rPr>
+      </w:pPr>
     </w:p>
     <w:p>
       <w:pPr>
@@ -3599,7 +4126,39 @@
           <w:szCs w:val="24"/>
           <w:lang w:val="en-US"/>
         </w:rPr>
-        <w:t>0c.6 Main Scenario</w:t>
+        <w:tab/>
+      </w:r>
+      <w:r>
+        <w:rPr>
+          <w:sz w:val="24"/>
+          <w:szCs w:val="24"/>
+          <w:lang w:val="en-US"/>
+        </w:rPr>
+        <w:t>1</w:t>
+      </w:r>
+      <w:r>
+        <w:rPr>
+          <w:sz w:val="24"/>
+          <w:szCs w:val="24"/>
+          <w:lang w:val="en-US"/>
+        </w:rPr>
+        <w:t xml:space="preserve">. </w:t>
+      </w:r>
+      <w:r>
+        <w:rPr>
+          <w:sz w:val="24"/>
+          <w:szCs w:val="24"/>
+          <w:lang w:val="en-US"/>
+        </w:rPr>
+        <w:t>After hitting the logout icon/button, t</w:t>
+      </w:r>
+      <w:r>
+        <w:rPr>
+          <w:sz w:val="24"/>
+          <w:szCs w:val="24"/>
+          <w:lang w:val="en-US"/>
+        </w:rPr>
+        <w:t>he user will be shown a new page with the confirmation that he was logged out correctly.</w:t>
       </w:r>
     </w:p>
     <w:p>
@@ -3618,16 +4177,7 @@
           <w:szCs w:val="24"/>
           <w:lang w:val="en-US"/>
         </w:rPr>
-        <w:tab/>
-        <w:t>1</w:t>
-      </w:r>
-      <w:r>
-        <w:rPr>
-          <w:sz w:val="24"/>
-          <w:szCs w:val="24"/>
-          <w:lang w:val="en-US"/>
-        </w:rPr>
-        <w:t>. The user enters the screen where she can change her password.</w:t>
+        <w:t>0d.7 Alternative Scenarios</w:t>
       </w:r>
     </w:p>
     <w:p>
@@ -3647,15 +4197,7 @@
           <w:lang w:val="en-US"/>
         </w:rPr>
         <w:tab/>
-        <w:t>2</w:t>
-      </w:r>
-      <w:r>
-        <w:rPr>
-          <w:sz w:val="24"/>
-          <w:szCs w:val="24"/>
-          <w:lang w:val="en-US"/>
-        </w:rPr>
-        <w:t>. She enters her current password</w:t>
+        <w:t>None</w:t>
       </w:r>
     </w:p>
     <w:p>
@@ -3674,6 +4216,395 @@
           <w:szCs w:val="24"/>
           <w:lang w:val="en-US"/>
         </w:rPr>
+        <w:t>0d.8 Special Requirements</w:t>
+      </w:r>
+    </w:p>
+    <w:p>
+      <w:pPr>
+        <w:pStyle w:val="BodyB"/>
+        <w:ind w:left="284" w:hanging="284"/>
+        <w:rPr>
+          <w:sz w:val="24"/>
+          <w:szCs w:val="24"/>
+          <w:lang w:val="en-US"/>
+        </w:rPr>
+      </w:pPr>
+      <w:r>
+        <w:rPr>
+          <w:sz w:val="24"/>
+          <w:szCs w:val="24"/>
+          <w:lang w:val="en-US"/>
+        </w:rPr>
+        <w:tab/>
+        <w:t>None</w:t>
+      </w:r>
+    </w:p>
+    <w:p>
+      <w:pPr>
+        <w:pStyle w:val="BodyB"/>
+        <w:ind w:left="284" w:hanging="284"/>
+        <w:rPr>
+          <w:sz w:val="24"/>
+          <w:szCs w:val="24"/>
+          <w:lang w:val="en-US"/>
+        </w:rPr>
+      </w:pPr>
+      <w:r>
+        <w:rPr>
+          <w:sz w:val="24"/>
+          <w:szCs w:val="24"/>
+          <w:lang w:val="en-US"/>
+        </w:rPr>
+        <w:t>0d.9 Notes</w:t>
+      </w:r>
+    </w:p>
+    <w:p>
+      <w:pPr>
+        <w:pStyle w:val="BodyB"/>
+        <w:ind w:left="284" w:hanging="284"/>
+        <w:rPr>
+          <w:sz w:val="24"/>
+          <w:szCs w:val="24"/>
+          <w:lang w:val="en-US"/>
+        </w:rPr>
+      </w:pPr>
+      <w:r>
+        <w:rPr>
+          <w:sz w:val="24"/>
+          <w:szCs w:val="24"/>
+          <w:lang w:val="en-US"/>
+        </w:rPr>
+        <w:tab/>
+        <w:t>It need to be defined where and how to get the Logout buttons / icons placed.</w:t>
+      </w:r>
+    </w:p>
+    <w:p>
+      <w:pPr>
+        <w:pStyle w:val="BodyB"/>
+        <w:ind w:left="284" w:hanging="284"/>
+        <w:rPr>
+          <w:sz w:val="24"/>
+          <w:szCs w:val="24"/>
+          <w:lang w:val="en-US"/>
+        </w:rPr>
+      </w:pPr>
+    </w:p>
+    <w:p>
+      <w:pPr>
+        <w:pStyle w:val="BodyB"/>
+        <w:ind w:left="284" w:hanging="284"/>
+        <w:rPr>
+          <w:b/>
+          <w:bCs/>
+          <w:sz w:val="24"/>
+          <w:szCs w:val="24"/>
+          <w:lang w:val="en-US"/>
+        </w:rPr>
+      </w:pPr>
+      <w:r>
+        <w:rPr>
+          <w:b/>
+          <w:bCs/>
+          <w:sz w:val="24"/>
+          <w:szCs w:val="24"/>
+          <w:lang w:val="en-US"/>
+        </w:rPr>
+        <w:t>0e. Delete Account</w:t>
+      </w:r>
+    </w:p>
+    <w:p>
+      <w:pPr>
+        <w:pStyle w:val="BodyB"/>
+        <w:ind w:left="284" w:hanging="284"/>
+        <w:rPr>
+          <w:sz w:val="24"/>
+          <w:szCs w:val="24"/>
+          <w:lang w:val="en-US"/>
+        </w:rPr>
+      </w:pPr>
+      <w:r>
+        <w:rPr>
+          <w:sz w:val="24"/>
+          <w:szCs w:val="24"/>
+          <w:lang w:val="en-US"/>
+        </w:rPr>
+        <w:t>0e.1 Actors</w:t>
+      </w:r>
+    </w:p>
+    <w:p>
+      <w:pPr>
+        <w:pStyle w:val="BodyB"/>
+        <w:ind w:left="284" w:hanging="284"/>
+        <w:rPr>
+          <w:sz w:val="24"/>
+          <w:szCs w:val="24"/>
+          <w:lang w:val="en-US"/>
+        </w:rPr>
+      </w:pPr>
+      <w:r>
+        <w:rPr>
+          <w:sz w:val="24"/>
+          <w:szCs w:val="24"/>
+          <w:lang w:val="en-US"/>
+        </w:rPr>
+        <w:tab/>
+        <w:t>User</w:t>
+      </w:r>
+    </w:p>
+    <w:p>
+      <w:pPr>
+        <w:pStyle w:val="BodyB"/>
+        <w:ind w:left="284" w:hanging="284"/>
+        <w:rPr>
+          <w:sz w:val="24"/>
+          <w:szCs w:val="24"/>
+          <w:lang w:val="en-US"/>
+        </w:rPr>
+      </w:pPr>
+      <w:r>
+        <w:rPr>
+          <w:sz w:val="24"/>
+          <w:szCs w:val="24"/>
+          <w:lang w:val="en-US"/>
+        </w:rPr>
+        <w:t>0e.2 Description</w:t>
+      </w:r>
+    </w:p>
+    <w:p>
+      <w:pPr>
+        <w:pStyle w:val="BodyB"/>
+        <w:ind w:left="284" w:hanging="284"/>
+        <w:rPr>
+          <w:sz w:val="24"/>
+          <w:szCs w:val="24"/>
+          <w:lang w:val="en-US"/>
+        </w:rPr>
+      </w:pPr>
+      <w:r>
+        <w:rPr>
+          <w:sz w:val="24"/>
+          <w:szCs w:val="24"/>
+          <w:lang w:val="en-US"/>
+        </w:rPr>
+        <w:tab/>
+        <w:t>The user wants to delete his account.</w:t>
+      </w:r>
+    </w:p>
+    <w:p>
+      <w:pPr>
+        <w:pStyle w:val="BodyB"/>
+        <w:ind w:left="284" w:hanging="284"/>
+        <w:rPr>
+          <w:sz w:val="24"/>
+          <w:szCs w:val="24"/>
+          <w:lang w:val="en-US"/>
+        </w:rPr>
+      </w:pPr>
+      <w:r>
+        <w:rPr>
+          <w:sz w:val="24"/>
+          <w:szCs w:val="24"/>
+          <w:lang w:val="en-US"/>
+        </w:rPr>
+        <w:t>0e.3 Trigger</w:t>
+      </w:r>
+    </w:p>
+    <w:p>
+      <w:pPr>
+        <w:pStyle w:val="BodyB"/>
+        <w:ind w:left="284" w:hanging="284"/>
+        <w:rPr>
+          <w:sz w:val="24"/>
+          <w:szCs w:val="24"/>
+          <w:lang w:val="en-US"/>
+        </w:rPr>
+      </w:pPr>
+      <w:r>
+        <w:rPr>
+          <w:sz w:val="24"/>
+          <w:szCs w:val="24"/>
+          <w:lang w:val="en-US"/>
+        </w:rPr>
+        <w:tab/>
+        <w:t>In the settings to his account he calls the function to delete his account.</w:t>
+      </w:r>
+    </w:p>
+    <w:p>
+      <w:pPr>
+        <w:pStyle w:val="BodyB"/>
+        <w:ind w:left="284" w:hanging="284"/>
+        <w:rPr>
+          <w:sz w:val="24"/>
+          <w:szCs w:val="24"/>
+          <w:lang w:val="en-US"/>
+        </w:rPr>
+      </w:pPr>
+      <w:r>
+        <w:rPr>
+          <w:sz w:val="24"/>
+          <w:szCs w:val="24"/>
+          <w:lang w:val="en-US"/>
+        </w:rPr>
+        <w:t>0e.4 Pre-conditions</w:t>
+      </w:r>
+    </w:p>
+    <w:p>
+      <w:pPr>
+        <w:pStyle w:val="BodyB"/>
+        <w:ind w:left="284" w:hanging="284"/>
+        <w:rPr>
+          <w:sz w:val="24"/>
+          <w:szCs w:val="24"/>
+          <w:lang w:val="en-US"/>
+        </w:rPr>
+      </w:pPr>
+      <w:r>
+        <w:rPr>
+          <w:sz w:val="24"/>
+          <w:szCs w:val="24"/>
+          <w:lang w:val="en-US"/>
+        </w:rPr>
+        <w:tab/>
+        <w:t>The user is logged in as valid user.</w:t>
+      </w:r>
+    </w:p>
+    <w:p>
+      <w:pPr>
+        <w:pStyle w:val="BodyB"/>
+        <w:ind w:left="284" w:hanging="284"/>
+        <w:rPr>
+          <w:sz w:val="24"/>
+          <w:szCs w:val="24"/>
+          <w:lang w:val="en-US"/>
+        </w:rPr>
+      </w:pPr>
+      <w:r>
+        <w:rPr>
+          <w:sz w:val="24"/>
+          <w:szCs w:val="24"/>
+          <w:lang w:val="en-US"/>
+        </w:rPr>
+        <w:t>0e.5 Post-conditions</w:t>
+      </w:r>
+    </w:p>
+    <w:p>
+      <w:pPr>
+        <w:pStyle w:val="BodyB"/>
+        <w:ind w:left="284" w:hanging="284"/>
+        <w:rPr>
+          <w:sz w:val="24"/>
+          <w:szCs w:val="24"/>
+          <w:lang w:val="en-US"/>
+        </w:rPr>
+      </w:pPr>
+      <w:r>
+        <w:rPr>
+          <w:sz w:val="24"/>
+          <w:szCs w:val="24"/>
+          <w:lang w:val="en-US"/>
+        </w:rPr>
+        <w:tab/>
+        <w:t>The account will be deleted and no longer accessible.</w:t>
+      </w:r>
+    </w:p>
+    <w:p>
+      <w:pPr>
+        <w:pStyle w:val="BodyB"/>
+        <w:ind w:left="284" w:hanging="284"/>
+        <w:rPr>
+          <w:sz w:val="24"/>
+          <w:szCs w:val="24"/>
+          <w:lang w:val="en-US"/>
+        </w:rPr>
+      </w:pPr>
+      <w:r>
+        <w:rPr>
+          <w:sz w:val="24"/>
+          <w:szCs w:val="24"/>
+          <w:lang w:val="en-US"/>
+        </w:rPr>
+        <w:t>0e.6 Main Scenario</w:t>
+      </w:r>
+    </w:p>
+    <w:p>
+      <w:pPr>
+        <w:pStyle w:val="BodyB"/>
+        <w:ind w:left="284" w:hanging="284"/>
+        <w:rPr>
+          <w:sz w:val="24"/>
+          <w:szCs w:val="24"/>
+          <w:lang w:val="en-US"/>
+        </w:rPr>
+      </w:pPr>
+      <w:r>
+        <w:rPr>
+          <w:sz w:val="24"/>
+          <w:szCs w:val="24"/>
+          <w:lang w:val="en-US"/>
+        </w:rPr>
+        <w:tab/>
+      </w:r>
+      <w:r>
+        <w:rPr>
+          <w:sz w:val="24"/>
+          <w:szCs w:val="24"/>
+          <w:lang w:val="en-US"/>
+        </w:rPr>
+        <w:t>1. After calling the function to delete the account, the user</w:t>
+      </w:r>
+      <w:r>
+        <w:rPr>
+          <w:sz w:val="24"/>
+          <w:szCs w:val="24"/>
+          <w:lang w:val="en-US"/>
+        </w:rPr>
+        <w:t xml:space="preserve"> will be warned that his data will be lost if he continues.</w:t>
+      </w:r>
+    </w:p>
+    <w:p>
+      <w:pPr>
+        <w:pStyle w:val="BodyB"/>
+        <w:ind w:left="284" w:hanging="284"/>
+        <w:rPr>
+          <w:sz w:val="24"/>
+          <w:szCs w:val="24"/>
+          <w:lang w:val="en-US"/>
+        </w:rPr>
+      </w:pPr>
+      <w:r>
+        <w:rPr>
+          <w:sz w:val="24"/>
+          <w:szCs w:val="24"/>
+          <w:lang w:val="en-US"/>
+        </w:rPr>
+        <w:tab/>
+        <w:t>2</w:t>
+      </w:r>
+      <w:r>
+        <w:rPr>
+          <w:sz w:val="24"/>
+          <w:szCs w:val="24"/>
+          <w:lang w:val="en-US"/>
+        </w:rPr>
+        <w:t>. The user confirms his intention.</w:t>
+      </w:r>
+    </w:p>
+    <w:p>
+      <w:pPr>
+        <w:pStyle w:val="BodyB"/>
+        <w:ind w:left="284" w:hanging="284"/>
+        <w:rPr>
+          <w:sz w:val="24"/>
+          <w:szCs w:val="24"/>
+          <w:lang w:val="en-US"/>
+        </w:rPr>
+      </w:pPr>
+      <w:r>
+        <w:rPr>
+          <w:sz w:val="24"/>
+          <w:szCs w:val="24"/>
+          <w:lang w:val="en-US"/>
+        </w:rPr>
         <w:tab/>
         <w:t>3</w:t>
       </w:r>
@@ -3683,7 +4614,7 @@
           <w:szCs w:val="24"/>
           <w:lang w:val="en-US"/>
         </w:rPr>
-        <w:t>. She enters her new password</w:t>
+        <w:t>. The user will be logged out of his account and redirected to the index page.</w:t>
       </w:r>
     </w:p>
     <w:p>
@@ -3702,16 +4633,7 @@
           <w:szCs w:val="24"/>
           <w:lang w:val="en-US"/>
         </w:rPr>
-        <w:tab/>
-        <w:t>4</w:t>
-      </w:r>
-      <w:r>
-        <w:rPr>
-          <w:sz w:val="24"/>
-          <w:szCs w:val="24"/>
-          <w:lang w:val="en-US"/>
-        </w:rPr>
-        <w:t>. Re-entering the new password is needed.</w:t>
+        <w:t>0e.7 Alternative Scenarios</w:t>
       </w:r>
     </w:p>
     <w:p>
@@ -3731,15 +4653,25 @@
           <w:lang w:val="en-US"/>
         </w:rPr>
         <w:tab/>
-        <w:t>5</w:t>
-      </w:r>
-      <w:r>
-        <w:rPr>
-          <w:sz w:val="24"/>
-          <w:szCs w:val="24"/>
-          <w:lang w:val="en-US"/>
-        </w:rPr>
-        <w:t>. Screen appears with the feedback, that the password has been changed successfully.</w:t>
+        <w:t>User changes his mind and cancels the deletion.</w:t>
+      </w:r>
+    </w:p>
+    <w:p>
+      <w:pPr>
+        <w:pStyle w:val="BodyB"/>
+        <w:rPr>
+          <w:sz w:val="24"/>
+          <w:szCs w:val="24"/>
+          <w:lang w:val="en-US"/>
+        </w:rPr>
+      </w:pPr>
+      <w:r>
+        <w:rPr>
+          <w:sz w:val="24"/>
+          <w:szCs w:val="24"/>
+          <w:lang w:val="en-US"/>
+        </w:rPr>
+        <w:t>0e.8 Special Requirements</w:t>
       </w:r>
     </w:p>
     <w:p>
@@ -3758,7 +4690,8 @@
           <w:szCs w:val="24"/>
           <w:lang w:val="en-US"/>
         </w:rPr>
-        <w:t>0c.7 Alternative Scenarios</w:t>
+        <w:tab/>
+        <w:t>None</w:t>
       </w:r>
     </w:p>
     <w:p>
@@ -3777,24 +4710,7 @@
           <w:szCs w:val="24"/>
           <w:lang w:val="en-US"/>
         </w:rPr>
-        <w:tab/>
-        <w:t xml:space="preserve">The user has forgotten her </w:t>
-      </w:r>
-      <w:r>
-        <w:rPr>
-          <w:sz w:val="24"/>
-          <w:szCs w:val="24"/>
-          <w:lang w:val="en-US"/>
-        </w:rPr>
-        <w:t xml:space="preserve">current </w:t>
-      </w:r>
-      <w:r>
-        <w:rPr>
-          <w:sz w:val="24"/>
-          <w:szCs w:val="24"/>
-          <w:lang w:val="en-US"/>
-        </w:rPr>
-        <w:t>password or typed it wrong.</w:t>
+        <w:t>0e.9 Notes</w:t>
       </w:r>
     </w:p>
     <w:p>
@@ -3802,26 +4718,60 @@
         <w:pStyle w:val="BodyB"/>
         <w:ind w:left="284" w:hanging="284"/>
         <w:rPr>
-          <w:sz w:val="24"/>
-          <w:szCs w:val="24"/>
-          <w:lang w:val="en-US"/>
-        </w:rPr>
-      </w:pPr>
-      <w:r>
-        <w:rPr>
-          <w:sz w:val="24"/>
-          <w:szCs w:val="24"/>
-          <w:lang w:val="en-GB"/>
-        </w:rPr>
-        <w:t xml:space="preserve">0c.8 Special </w:t>
-      </w:r>
-      <w:r>
-        <w:rPr>
-          <w:sz w:val="24"/>
-          <w:szCs w:val="24"/>
-          <w:lang w:val="en-US"/>
-        </w:rPr>
-        <w:t>Requirements</w:t>
+          <w:color w:val="6DC037"/>
+          <w:sz w:val="24"/>
+          <w:szCs w:val="24"/>
+          <w:lang w:val="en-US"/>
+        </w:rPr>
+      </w:pPr>
+      <w:r>
+        <w:rPr>
+          <w:sz w:val="24"/>
+          <w:szCs w:val="24"/>
+          <w:lang w:val="en-US"/>
+        </w:rPr>
+        <w:tab/>
+        <w:t xml:space="preserve">Will an </w:t>
+      </w:r>
+      <w:r>
+        <w:rPr>
+          <w:sz w:val="24"/>
+          <w:szCs w:val="24"/>
+          <w:lang w:val="en-US"/>
+        </w:rPr>
+        <w:t>advertiser</w:t>
+      </w:r>
+      <w:r>
+        <w:rPr>
+          <w:sz w:val="24"/>
+          <w:szCs w:val="24"/>
+          <w:lang w:val="en-US"/>
+        </w:rPr>
+        <w:t xml:space="preserve"> and an ad searcher be treated equally? What happens to the </w:t>
+      </w:r>
+      <w:r>
+        <w:rPr>
+          <w:sz w:val="24"/>
+          <w:szCs w:val="24"/>
+          <w:lang w:val="en-US"/>
+        </w:rPr>
+        <w:t>System</w:t>
+      </w:r>
+      <w:r>
+        <w:rPr>
+          <w:sz w:val="24"/>
+          <w:szCs w:val="24"/>
+          <w:lang w:val="en-US"/>
+        </w:rPr>
+        <w:t>? Will it be stored at some other place temporarily or deleted for good?</w:t>
+      </w:r>
+      <w:r>
+        <w:rPr>
+          <w:sz w:val="24"/>
+          <w:szCs w:val="24"/>
+          <w:lang w:val="en-US"/>
+        </w:rPr>
+        <w:t xml:space="preserve"> </w:t>
       </w:r>
     </w:p>
     <w:p>
@@ -3829,19 +4779,16 @@
         <w:pStyle w:val="BodyB"/>
         <w:ind w:left="284" w:hanging="284"/>
         <w:rPr>
-          <w:sz w:val="24"/>
-          <w:szCs w:val="24"/>
-          <w:lang w:val="en-US"/>
-        </w:rPr>
-      </w:pPr>
-      <w:r>
-        <w:rPr>
-          <w:sz w:val="24"/>
-          <w:szCs w:val="24"/>
-          <w:lang w:val="en-US"/>
-        </w:rPr>
-        <w:tab/>
-        <w:t>The password must be changed immediately.</w:t>
+          <w:lang w:val="en-GB"/>
+        </w:rPr>
+      </w:pPr>
+      <w:r>
+        <w:rPr>
+          <w:sz w:val="24"/>
+          <w:szCs w:val="24"/>
+          <w:lang w:val="en-US"/>
+        </w:rPr>
+        <w:br w:type="page"/>
       </w:r>
     </w:p>
     <w:p>
@@ -3849,18 +4796,23 @@
         <w:pStyle w:val="BodyB"/>
         <w:ind w:left="284" w:hanging="284"/>
         <w:rPr>
-          <w:sz w:val="24"/>
-          <w:szCs w:val="24"/>
-          <w:lang w:val="en-US"/>
-        </w:rPr>
-      </w:pPr>
-      <w:r>
-        <w:rPr>
-          <w:sz w:val="24"/>
-          <w:szCs w:val="24"/>
-          <w:lang w:val="en-US"/>
-        </w:rPr>
-        <w:t>0c.9 Notes</w:t>
+          <w:b/>
+          <w:bCs/>
+          <w:sz w:val="24"/>
+          <w:szCs w:val="24"/>
+          <w:lang w:val="en-US"/>
+        </w:rPr>
+      </w:pPr>
+      <w:r>
+        <w:rPr>
+          <w:b/>
+          <w:bCs/>
+          <w:sz w:val="24"/>
+          <w:szCs w:val="24"/>
+          <w:lang w:val="en-US"/>
+        </w:rPr>
+        <w:lastRenderedPageBreak/>
+        <w:t>1. Searching and Advertising</w:t>
       </w:r>
     </w:p>
     <w:p>
@@ -3873,67 +4825,10 @@
           <w:lang w:val="en-US"/>
         </w:rPr>
       </w:pPr>
-      <w:r>
-        <w:rPr>
-          <w:sz w:val="24"/>
-          <w:szCs w:val="24"/>
-          <w:lang w:val="en-US"/>
-        </w:rPr>
-        <w:tab/>
-        <w:t>If the password has been forgotten shall the user get the changed to reset it via email?</w:t>
-      </w:r>
-    </w:p>
-    <w:p>
-      <w:pPr>
-        <w:pStyle w:val="BodyB"/>
-        <w:ind w:left="284" w:hanging="284"/>
-        <w:rPr>
-          <w:sz w:val="24"/>
-          <w:szCs w:val="24"/>
-          <w:lang w:val="en-US"/>
-        </w:rPr>
-      </w:pPr>
-      <w:r>
-        <w:rPr>
-          <w:sz w:val="24"/>
-          <w:szCs w:val="24"/>
-          <w:lang w:val="en-US"/>
-        </w:rPr>
-        <w:tab/>
-        <w:t>Is the user allowed to enter wrong passwords an infinite amount of times</w:t>
-      </w:r>
-      <w:r>
-        <w:rPr>
-          <w:sz w:val="24"/>
-          <w:szCs w:val="24"/>
-          <w:lang w:val="en-US"/>
-        </w:rPr>
-        <w:t xml:space="preserve"> or will the account be blocked after 5 tries</w:t>
-      </w:r>
-      <w:r>
-        <w:rPr>
-          <w:sz w:val="24"/>
-          <w:szCs w:val="24"/>
-          <w:lang w:val="en-US"/>
-        </w:rPr>
-        <w:t>?</w:t>
-      </w:r>
-    </w:p>
-    <w:p>
-      <w:pPr>
-        <w:pStyle w:val="BodyB"/>
-        <w:ind w:left="284" w:hanging="284"/>
-        <w:rPr>
-          <w:sz w:val="24"/>
-          <w:szCs w:val="24"/>
-          <w:lang w:val="en-US"/>
-        </w:rPr>
-      </w:pPr>
-    </w:p>
-    <w:p>
-      <w:pPr>
-        <w:pStyle w:val="BodyB"/>
-        <w:ind w:left="284" w:hanging="284"/>
+    </w:p>
+    <w:p>
+      <w:pPr>
+        <w:pStyle w:val="BodyA"/>
         <w:rPr>
           <w:b/>
           <w:bCs/>
@@ -3950,969 +4845,6 @@
           <w:szCs w:val="24"/>
           <w:lang w:val="en-US"/>
         </w:rPr>
-        <w:t>0d. Logout</w:t>
-      </w:r>
-    </w:p>
-    <w:p>
-      <w:pPr>
-        <w:pStyle w:val="BodyB"/>
-        <w:ind w:left="284" w:hanging="284"/>
-        <w:rPr>
-          <w:sz w:val="24"/>
-          <w:szCs w:val="24"/>
-          <w:lang w:val="en-US"/>
-        </w:rPr>
-      </w:pPr>
-      <w:r>
-        <w:rPr>
-          <w:sz w:val="24"/>
-          <w:szCs w:val="24"/>
-          <w:lang w:val="en-US"/>
-        </w:rPr>
-        <w:t>0d.1 Actors</w:t>
-      </w:r>
-    </w:p>
-    <w:p>
-      <w:pPr>
-        <w:pStyle w:val="BodyB"/>
-        <w:ind w:left="284" w:hanging="284"/>
-        <w:rPr>
-          <w:sz w:val="24"/>
-          <w:szCs w:val="24"/>
-          <w:lang w:val="en-US"/>
-        </w:rPr>
-      </w:pPr>
-      <w:r>
-        <w:rPr>
-          <w:sz w:val="24"/>
-          <w:szCs w:val="24"/>
-          <w:lang w:val="en-US"/>
-        </w:rPr>
-        <w:tab/>
-        <w:t>User</w:t>
-      </w:r>
-    </w:p>
-    <w:p>
-      <w:pPr>
-        <w:pStyle w:val="BodyB"/>
-        <w:ind w:left="284" w:hanging="284"/>
-        <w:rPr>
-          <w:sz w:val="24"/>
-          <w:szCs w:val="24"/>
-          <w:lang w:val="en-US"/>
-        </w:rPr>
-      </w:pPr>
-      <w:r>
-        <w:rPr>
-          <w:sz w:val="24"/>
-          <w:szCs w:val="24"/>
-          <w:lang w:val="en-US"/>
-        </w:rPr>
-        <w:t>0d.2 Description</w:t>
-      </w:r>
-    </w:p>
-    <w:p>
-      <w:pPr>
-        <w:pStyle w:val="BodyB"/>
-        <w:ind w:left="284" w:hanging="284"/>
-        <w:rPr>
-          <w:sz w:val="24"/>
-          <w:szCs w:val="24"/>
-          <w:lang w:val="en-US"/>
-        </w:rPr>
-      </w:pPr>
-      <w:r>
-        <w:rPr>
-          <w:sz w:val="24"/>
-          <w:szCs w:val="24"/>
-          <w:lang w:val="en-US"/>
-        </w:rPr>
-        <w:tab/>
-        <w:t>The user wants to log out of the current session.</w:t>
-      </w:r>
-    </w:p>
-    <w:p>
-      <w:pPr>
-        <w:pStyle w:val="BodyB"/>
-        <w:ind w:left="284" w:hanging="284"/>
-        <w:rPr>
-          <w:sz w:val="24"/>
-          <w:szCs w:val="24"/>
-          <w:lang w:val="en-US"/>
-        </w:rPr>
-      </w:pPr>
-      <w:r>
-        <w:rPr>
-          <w:sz w:val="24"/>
-          <w:szCs w:val="24"/>
-          <w:lang w:val="en-US"/>
-        </w:rPr>
-        <w:t>0d.3 Trigger</w:t>
-      </w:r>
-    </w:p>
-    <w:p>
-      <w:pPr>
-        <w:pStyle w:val="BodyB"/>
-        <w:ind w:left="284" w:hanging="284"/>
-        <w:rPr>
-          <w:sz w:val="24"/>
-          <w:szCs w:val="24"/>
-          <w:lang w:val="en-US"/>
-        </w:rPr>
-      </w:pPr>
-      <w:r>
-        <w:rPr>
-          <w:sz w:val="24"/>
-          <w:szCs w:val="24"/>
-          <w:lang w:val="en-US"/>
-        </w:rPr>
-        <w:tab/>
-        <w:t>User hits the logout icon/button.</w:t>
-      </w:r>
-    </w:p>
-    <w:p>
-      <w:pPr>
-        <w:pStyle w:val="BodyB"/>
-        <w:ind w:left="284" w:hanging="284"/>
-        <w:rPr>
-          <w:sz w:val="24"/>
-          <w:szCs w:val="24"/>
-          <w:lang w:val="en-US"/>
-        </w:rPr>
-      </w:pPr>
-      <w:r>
-        <w:rPr>
-          <w:sz w:val="24"/>
-          <w:szCs w:val="24"/>
-          <w:lang w:val="en-US"/>
-        </w:rPr>
-        <w:t>0d.4 Pre-conditions</w:t>
-      </w:r>
-    </w:p>
-    <w:p>
-      <w:pPr>
-        <w:pStyle w:val="BodyB"/>
-        <w:ind w:left="284" w:hanging="284"/>
-        <w:rPr>
-          <w:sz w:val="24"/>
-          <w:szCs w:val="24"/>
-          <w:lang w:val="en-US"/>
-        </w:rPr>
-      </w:pPr>
-      <w:r>
-        <w:rPr>
-          <w:sz w:val="24"/>
-          <w:szCs w:val="24"/>
-          <w:lang w:val="en-US"/>
-        </w:rPr>
-        <w:tab/>
-        <w:t xml:space="preserve">The user needs to </w:t>
-      </w:r>
-      <w:r>
-        <w:rPr>
-          <w:sz w:val="24"/>
-          <w:szCs w:val="24"/>
-          <w:lang w:val="en-US"/>
-        </w:rPr>
-        <w:t>be</w:t>
-      </w:r>
-      <w:r>
-        <w:rPr>
-          <w:sz w:val="24"/>
-          <w:szCs w:val="24"/>
-          <w:lang w:val="en-US"/>
-        </w:rPr>
-        <w:t xml:space="preserve"> logged in as current user.</w:t>
-      </w:r>
-    </w:p>
-    <w:p>
-      <w:pPr>
-        <w:pStyle w:val="BodyB"/>
-        <w:ind w:left="284" w:hanging="284"/>
-        <w:rPr>
-          <w:sz w:val="24"/>
-          <w:szCs w:val="24"/>
-          <w:lang w:val="en-US"/>
-        </w:rPr>
-      </w:pPr>
-      <w:r>
-        <w:rPr>
-          <w:sz w:val="24"/>
-          <w:szCs w:val="24"/>
-          <w:lang w:val="en-US"/>
-        </w:rPr>
-        <w:lastRenderedPageBreak/>
-        <w:t>0d.5 Post-conditions</w:t>
-      </w:r>
-    </w:p>
-    <w:p>
-      <w:pPr>
-        <w:pStyle w:val="BodyB"/>
-        <w:ind w:left="284" w:hanging="284"/>
-        <w:rPr>
-          <w:sz w:val="24"/>
-          <w:szCs w:val="24"/>
-          <w:lang w:val="en-US"/>
-        </w:rPr>
-      </w:pPr>
-      <w:r>
-        <w:rPr>
-          <w:sz w:val="24"/>
-          <w:szCs w:val="24"/>
-          <w:lang w:val="en-US"/>
-        </w:rPr>
-        <w:tab/>
-        <w:t>He will have terminated the current session.</w:t>
-      </w:r>
-    </w:p>
-    <w:p>
-      <w:pPr>
-        <w:pStyle w:val="BodyB"/>
-        <w:ind w:left="284" w:hanging="284"/>
-        <w:rPr>
-          <w:sz w:val="24"/>
-          <w:szCs w:val="24"/>
-          <w:lang w:val="en-US"/>
-        </w:rPr>
-      </w:pPr>
-      <w:r>
-        <w:rPr>
-          <w:sz w:val="24"/>
-          <w:szCs w:val="24"/>
-          <w:lang w:val="en-US"/>
-        </w:rPr>
-        <w:t>0d.6 Main Scenario</w:t>
-      </w:r>
-    </w:p>
-    <w:p>
-      <w:pPr>
-        <w:pStyle w:val="BodyB"/>
-        <w:rPr>
-          <w:sz w:val="24"/>
-          <w:szCs w:val="24"/>
-          <w:lang w:val="en-US"/>
-        </w:rPr>
-      </w:pPr>
-    </w:p>
-    <w:p>
-      <w:pPr>
-        <w:pStyle w:val="BodyB"/>
-        <w:ind w:left="284" w:hanging="284"/>
-        <w:rPr>
-          <w:sz w:val="24"/>
-          <w:szCs w:val="24"/>
-          <w:lang w:val="en-US"/>
-        </w:rPr>
-      </w:pPr>
-      <w:r>
-        <w:rPr>
-          <w:sz w:val="24"/>
-          <w:szCs w:val="24"/>
-          <w:lang w:val="en-US"/>
-        </w:rPr>
-        <w:tab/>
-      </w:r>
-      <w:r>
-        <w:rPr>
-          <w:sz w:val="24"/>
-          <w:szCs w:val="24"/>
-          <w:lang w:val="en-US"/>
-        </w:rPr>
-        <w:t>1</w:t>
-      </w:r>
-      <w:r>
-        <w:rPr>
-          <w:sz w:val="24"/>
-          <w:szCs w:val="24"/>
-          <w:lang w:val="en-US"/>
-        </w:rPr>
-        <w:t xml:space="preserve">. </w:t>
-      </w:r>
-      <w:r>
-        <w:rPr>
-          <w:sz w:val="24"/>
-          <w:szCs w:val="24"/>
-          <w:lang w:val="en-US"/>
-        </w:rPr>
-        <w:t>After hitting the logout icon/button, t</w:t>
-      </w:r>
-      <w:r>
-        <w:rPr>
-          <w:sz w:val="24"/>
-          <w:szCs w:val="24"/>
-          <w:lang w:val="en-US"/>
-        </w:rPr>
-        <w:t>he user will be shown a new page with the confirmation that he was logged out correctly.</w:t>
-      </w:r>
-    </w:p>
-    <w:p>
-      <w:pPr>
-        <w:pStyle w:val="BodyB"/>
-        <w:ind w:left="284" w:hanging="284"/>
-        <w:rPr>
-          <w:sz w:val="24"/>
-          <w:szCs w:val="24"/>
-          <w:lang w:val="en-US"/>
-        </w:rPr>
-      </w:pPr>
-      <w:r>
-        <w:rPr>
-          <w:sz w:val="24"/>
-          <w:szCs w:val="24"/>
-          <w:lang w:val="en-US"/>
-        </w:rPr>
-        <w:t>0d.7 Alternative Scenarios</w:t>
-      </w:r>
-    </w:p>
-    <w:p>
-      <w:pPr>
-        <w:pStyle w:val="BodyB"/>
-        <w:ind w:left="284" w:hanging="284"/>
-        <w:rPr>
-          <w:sz w:val="24"/>
-          <w:szCs w:val="24"/>
-          <w:lang w:val="en-US"/>
-        </w:rPr>
-      </w:pPr>
-      <w:r>
-        <w:rPr>
-          <w:sz w:val="24"/>
-          <w:szCs w:val="24"/>
-          <w:lang w:val="en-US"/>
-        </w:rPr>
-        <w:tab/>
-        <w:t>None</w:t>
-      </w:r>
-    </w:p>
-    <w:p>
-      <w:pPr>
-        <w:pStyle w:val="BodyB"/>
-        <w:ind w:left="284" w:hanging="284"/>
-        <w:rPr>
-          <w:sz w:val="24"/>
-          <w:szCs w:val="24"/>
-          <w:lang w:val="en-US"/>
-        </w:rPr>
-      </w:pPr>
-      <w:r>
-        <w:rPr>
-          <w:sz w:val="24"/>
-          <w:szCs w:val="24"/>
-          <w:lang w:val="en-US"/>
-        </w:rPr>
-        <w:t>0d.8 Special Requirements</w:t>
-      </w:r>
-    </w:p>
-    <w:p>
-      <w:pPr>
-        <w:pStyle w:val="BodyB"/>
-        <w:ind w:left="284" w:hanging="284"/>
-        <w:rPr>
-          <w:sz w:val="24"/>
-          <w:szCs w:val="24"/>
-          <w:lang w:val="en-US"/>
-        </w:rPr>
-      </w:pPr>
-      <w:r>
-        <w:rPr>
-          <w:sz w:val="24"/>
-          <w:szCs w:val="24"/>
-          <w:lang w:val="en-US"/>
-        </w:rPr>
-        <w:tab/>
-        <w:t>None</w:t>
-      </w:r>
-    </w:p>
-    <w:p>
-      <w:pPr>
-        <w:pStyle w:val="BodyB"/>
-        <w:ind w:left="284" w:hanging="284"/>
-        <w:rPr>
-          <w:sz w:val="24"/>
-          <w:szCs w:val="24"/>
-          <w:lang w:val="en-US"/>
-        </w:rPr>
-      </w:pPr>
-      <w:r>
-        <w:rPr>
-          <w:sz w:val="24"/>
-          <w:szCs w:val="24"/>
-          <w:lang w:val="en-US"/>
-        </w:rPr>
-        <w:t>0d.9 Notes</w:t>
-      </w:r>
-    </w:p>
-    <w:p>
-      <w:pPr>
-        <w:pStyle w:val="BodyB"/>
-        <w:ind w:left="284" w:hanging="284"/>
-        <w:rPr>
-          <w:sz w:val="24"/>
-          <w:szCs w:val="24"/>
-          <w:lang w:val="en-US"/>
-        </w:rPr>
-      </w:pPr>
-      <w:r>
-        <w:rPr>
-          <w:sz w:val="24"/>
-          <w:szCs w:val="24"/>
-          <w:lang w:val="en-US"/>
-        </w:rPr>
-        <w:tab/>
-        <w:t>It need to be defined where and how to get the Logout buttons / icons placed.</w:t>
-      </w:r>
-    </w:p>
-    <w:p>
-      <w:pPr>
-        <w:pStyle w:val="BodyB"/>
-        <w:ind w:left="284" w:hanging="284"/>
-        <w:rPr>
-          <w:sz w:val="24"/>
-          <w:szCs w:val="24"/>
-          <w:lang w:val="en-US"/>
-        </w:rPr>
-      </w:pPr>
-    </w:p>
-    <w:p>
-      <w:pPr>
-        <w:pStyle w:val="BodyB"/>
-        <w:ind w:left="284" w:hanging="284"/>
-        <w:rPr>
-          <w:b/>
-          <w:bCs/>
-          <w:sz w:val="24"/>
-          <w:szCs w:val="24"/>
-          <w:lang w:val="en-US"/>
-        </w:rPr>
-      </w:pPr>
-      <w:r>
-        <w:rPr>
-          <w:b/>
-          <w:bCs/>
-          <w:sz w:val="24"/>
-          <w:szCs w:val="24"/>
-          <w:lang w:val="en-US"/>
-        </w:rPr>
-        <w:t>0e. Delete Account</w:t>
-      </w:r>
-    </w:p>
-    <w:p>
-      <w:pPr>
-        <w:pStyle w:val="BodyB"/>
-        <w:ind w:left="284" w:hanging="284"/>
-        <w:rPr>
-          <w:sz w:val="24"/>
-          <w:szCs w:val="24"/>
-          <w:lang w:val="en-US"/>
-        </w:rPr>
-      </w:pPr>
-      <w:r>
-        <w:rPr>
-          <w:sz w:val="24"/>
-          <w:szCs w:val="24"/>
-          <w:lang w:val="en-US"/>
-        </w:rPr>
-        <w:t>0e.1 Actors</w:t>
-      </w:r>
-    </w:p>
-    <w:p>
-      <w:pPr>
-        <w:pStyle w:val="BodyB"/>
-        <w:ind w:left="284" w:hanging="284"/>
-        <w:rPr>
-          <w:sz w:val="24"/>
-          <w:szCs w:val="24"/>
-          <w:lang w:val="en-US"/>
-        </w:rPr>
-      </w:pPr>
-      <w:r>
-        <w:rPr>
-          <w:sz w:val="24"/>
-          <w:szCs w:val="24"/>
-          <w:lang w:val="en-US"/>
-        </w:rPr>
-        <w:tab/>
-        <w:t>User</w:t>
-      </w:r>
-    </w:p>
-    <w:p>
-      <w:pPr>
-        <w:pStyle w:val="BodyB"/>
-        <w:ind w:left="284" w:hanging="284"/>
-        <w:rPr>
-          <w:sz w:val="24"/>
-          <w:szCs w:val="24"/>
-          <w:lang w:val="en-US"/>
-        </w:rPr>
-      </w:pPr>
-      <w:r>
-        <w:rPr>
-          <w:sz w:val="24"/>
-          <w:szCs w:val="24"/>
-          <w:lang w:val="en-US"/>
-        </w:rPr>
-        <w:t>0e.2 Description</w:t>
-      </w:r>
-    </w:p>
-    <w:p>
-      <w:pPr>
-        <w:pStyle w:val="BodyB"/>
-        <w:ind w:left="284" w:hanging="284"/>
-        <w:rPr>
-          <w:sz w:val="24"/>
-          <w:szCs w:val="24"/>
-          <w:lang w:val="en-US"/>
-        </w:rPr>
-      </w:pPr>
-      <w:r>
-        <w:rPr>
-          <w:sz w:val="24"/>
-          <w:szCs w:val="24"/>
-          <w:lang w:val="en-US"/>
-        </w:rPr>
-        <w:tab/>
-        <w:t>The user wants to delete his account.</w:t>
-      </w:r>
-    </w:p>
-    <w:p>
-      <w:pPr>
-        <w:pStyle w:val="BodyB"/>
-        <w:ind w:left="284" w:hanging="284"/>
-        <w:rPr>
-          <w:sz w:val="24"/>
-          <w:szCs w:val="24"/>
-          <w:lang w:val="en-US"/>
-        </w:rPr>
-      </w:pPr>
-      <w:r>
-        <w:rPr>
-          <w:sz w:val="24"/>
-          <w:szCs w:val="24"/>
-          <w:lang w:val="en-US"/>
-        </w:rPr>
-        <w:t>0e.3 Trigger</w:t>
-      </w:r>
-    </w:p>
-    <w:p>
-      <w:pPr>
-        <w:pStyle w:val="BodyB"/>
-        <w:ind w:left="284" w:hanging="284"/>
-        <w:rPr>
-          <w:sz w:val="24"/>
-          <w:szCs w:val="24"/>
-          <w:lang w:val="en-US"/>
-        </w:rPr>
-      </w:pPr>
-      <w:r>
-        <w:rPr>
-          <w:sz w:val="24"/>
-          <w:szCs w:val="24"/>
-          <w:lang w:val="en-US"/>
-        </w:rPr>
-        <w:tab/>
-        <w:t>In the settings to his account he calls the function to delete his account.</w:t>
-      </w:r>
-    </w:p>
-    <w:p>
-      <w:pPr>
-        <w:pStyle w:val="BodyB"/>
-        <w:ind w:left="284" w:hanging="284"/>
-        <w:rPr>
-          <w:sz w:val="24"/>
-          <w:szCs w:val="24"/>
-          <w:lang w:val="en-US"/>
-        </w:rPr>
-      </w:pPr>
-      <w:r>
-        <w:rPr>
-          <w:sz w:val="24"/>
-          <w:szCs w:val="24"/>
-          <w:lang w:val="en-US"/>
-        </w:rPr>
-        <w:t>0e.4 Pre-conditions</w:t>
-      </w:r>
-    </w:p>
-    <w:p>
-      <w:pPr>
-        <w:pStyle w:val="BodyB"/>
-        <w:ind w:left="284" w:hanging="284"/>
-        <w:rPr>
-          <w:sz w:val="24"/>
-          <w:szCs w:val="24"/>
-          <w:lang w:val="en-US"/>
-        </w:rPr>
-      </w:pPr>
-      <w:r>
-        <w:rPr>
-          <w:sz w:val="24"/>
-          <w:szCs w:val="24"/>
-          <w:lang w:val="en-US"/>
-        </w:rPr>
-        <w:tab/>
-        <w:t>The user is logged in as valid user.</w:t>
-      </w:r>
-    </w:p>
-    <w:p>
-      <w:pPr>
-        <w:pStyle w:val="BodyB"/>
-        <w:ind w:left="284" w:hanging="284"/>
-        <w:rPr>
-          <w:sz w:val="24"/>
-          <w:szCs w:val="24"/>
-          <w:lang w:val="en-US"/>
-        </w:rPr>
-      </w:pPr>
-      <w:r>
-        <w:rPr>
-          <w:sz w:val="24"/>
-          <w:szCs w:val="24"/>
-          <w:lang w:val="en-US"/>
-        </w:rPr>
-        <w:t>0e.5 Post-conditions</w:t>
-      </w:r>
-    </w:p>
-    <w:p>
-      <w:pPr>
-        <w:pStyle w:val="BodyB"/>
-        <w:ind w:left="284" w:hanging="284"/>
-        <w:rPr>
-          <w:sz w:val="24"/>
-          <w:szCs w:val="24"/>
-          <w:lang w:val="en-US"/>
-        </w:rPr>
-      </w:pPr>
-      <w:r>
-        <w:rPr>
-          <w:sz w:val="24"/>
-          <w:szCs w:val="24"/>
-          <w:lang w:val="en-US"/>
-        </w:rPr>
-        <w:tab/>
-        <w:t>The account will be deleted and no longer accessible.</w:t>
-      </w:r>
-    </w:p>
-    <w:p>
-      <w:pPr>
-        <w:pStyle w:val="BodyB"/>
-        <w:ind w:left="284" w:hanging="284"/>
-        <w:rPr>
-          <w:sz w:val="24"/>
-          <w:szCs w:val="24"/>
-          <w:lang w:val="en-US"/>
-        </w:rPr>
-      </w:pPr>
-      <w:r>
-        <w:rPr>
-          <w:sz w:val="24"/>
-          <w:szCs w:val="24"/>
-          <w:lang w:val="en-US"/>
-        </w:rPr>
-        <w:t>0e.6 Main Scenario</w:t>
-      </w:r>
-    </w:p>
-    <w:p>
-      <w:pPr>
-        <w:pStyle w:val="BodyB"/>
-        <w:ind w:left="284" w:hanging="284"/>
-        <w:rPr>
-          <w:sz w:val="24"/>
-          <w:szCs w:val="24"/>
-          <w:lang w:val="en-US"/>
-        </w:rPr>
-      </w:pPr>
-      <w:r>
-        <w:rPr>
-          <w:sz w:val="24"/>
-          <w:szCs w:val="24"/>
-          <w:lang w:val="en-US"/>
-        </w:rPr>
-        <w:tab/>
-      </w:r>
-      <w:r>
-        <w:rPr>
-          <w:sz w:val="24"/>
-          <w:szCs w:val="24"/>
-          <w:lang w:val="en-US"/>
-        </w:rPr>
-        <w:t>1. After calling the function to delete the account, the user</w:t>
-      </w:r>
-      <w:r>
-        <w:rPr>
-          <w:sz w:val="24"/>
-          <w:szCs w:val="24"/>
-          <w:lang w:val="en-US"/>
-        </w:rPr>
-        <w:t xml:space="preserve"> will be warned that his data will be lost if he continues.</w:t>
-      </w:r>
-    </w:p>
-    <w:p>
-      <w:pPr>
-        <w:pStyle w:val="BodyB"/>
-        <w:ind w:left="284" w:hanging="284"/>
-        <w:rPr>
-          <w:sz w:val="24"/>
-          <w:szCs w:val="24"/>
-          <w:lang w:val="en-US"/>
-        </w:rPr>
-      </w:pPr>
-      <w:r>
-        <w:rPr>
-          <w:sz w:val="24"/>
-          <w:szCs w:val="24"/>
-          <w:lang w:val="en-US"/>
-        </w:rPr>
-        <w:tab/>
-        <w:t>2</w:t>
-      </w:r>
-      <w:r>
-        <w:rPr>
-          <w:sz w:val="24"/>
-          <w:szCs w:val="24"/>
-          <w:lang w:val="en-US"/>
-        </w:rPr>
-        <w:t>. The user confirms his intention.</w:t>
-      </w:r>
-    </w:p>
-    <w:p>
-      <w:pPr>
-        <w:pStyle w:val="BodyB"/>
-        <w:ind w:left="284" w:hanging="284"/>
-        <w:rPr>
-          <w:sz w:val="24"/>
-          <w:szCs w:val="24"/>
-          <w:lang w:val="en-US"/>
-        </w:rPr>
-      </w:pPr>
-      <w:r>
-        <w:rPr>
-          <w:sz w:val="24"/>
-          <w:szCs w:val="24"/>
-          <w:lang w:val="en-US"/>
-        </w:rPr>
-        <w:tab/>
-        <w:t>3</w:t>
-      </w:r>
-      <w:r>
-        <w:rPr>
-          <w:sz w:val="24"/>
-          <w:szCs w:val="24"/>
-          <w:lang w:val="en-US"/>
-        </w:rPr>
-        <w:t>. The user will be logged out of his account and redirected to the index page.</w:t>
-      </w:r>
-    </w:p>
-    <w:p>
-      <w:pPr>
-        <w:pStyle w:val="BodyB"/>
-        <w:ind w:left="284" w:hanging="284"/>
-        <w:rPr>
-          <w:sz w:val="24"/>
-          <w:szCs w:val="24"/>
-          <w:lang w:val="en-US"/>
-        </w:rPr>
-      </w:pPr>
-      <w:r>
-        <w:rPr>
-          <w:sz w:val="24"/>
-          <w:szCs w:val="24"/>
-          <w:lang w:val="en-US"/>
-        </w:rPr>
-        <w:t>0e.7 Alternative Scenarios</w:t>
-      </w:r>
-    </w:p>
-    <w:p>
-      <w:pPr>
-        <w:pStyle w:val="BodyB"/>
-        <w:ind w:left="284" w:hanging="284"/>
-        <w:rPr>
-          <w:sz w:val="24"/>
-          <w:szCs w:val="24"/>
-          <w:lang w:val="en-US"/>
-        </w:rPr>
-      </w:pPr>
-      <w:r>
-        <w:rPr>
-          <w:sz w:val="24"/>
-          <w:szCs w:val="24"/>
-          <w:lang w:val="en-US"/>
-        </w:rPr>
-        <w:tab/>
-        <w:t>User changes his mind and cancels the deletion.</w:t>
-      </w:r>
-    </w:p>
-    <w:p>
-      <w:pPr>
-        <w:pStyle w:val="BodyB"/>
-        <w:rPr>
-          <w:sz w:val="24"/>
-          <w:szCs w:val="24"/>
-          <w:lang w:val="en-US"/>
-        </w:rPr>
-      </w:pPr>
-      <w:r>
-        <w:rPr>
-          <w:sz w:val="24"/>
-          <w:szCs w:val="24"/>
-          <w:lang w:val="en-US"/>
-        </w:rPr>
-        <w:t>0e.8 Special Requirements</w:t>
-      </w:r>
-    </w:p>
-    <w:p>
-      <w:pPr>
-        <w:pStyle w:val="BodyB"/>
-        <w:ind w:left="284" w:hanging="284"/>
-        <w:rPr>
-          <w:sz w:val="24"/>
-          <w:szCs w:val="24"/>
-          <w:lang w:val="en-US"/>
-        </w:rPr>
-      </w:pPr>
-      <w:r>
-        <w:rPr>
-          <w:sz w:val="24"/>
-          <w:szCs w:val="24"/>
-          <w:lang w:val="en-US"/>
-        </w:rPr>
-        <w:tab/>
-        <w:t>None</w:t>
-      </w:r>
-    </w:p>
-    <w:p>
-      <w:pPr>
-        <w:pStyle w:val="BodyB"/>
-        <w:ind w:left="284" w:hanging="284"/>
-        <w:rPr>
-          <w:sz w:val="24"/>
-          <w:szCs w:val="24"/>
-          <w:lang w:val="en-US"/>
-        </w:rPr>
-      </w:pPr>
-      <w:r>
-        <w:rPr>
-          <w:sz w:val="24"/>
-          <w:szCs w:val="24"/>
-          <w:lang w:val="en-US"/>
-        </w:rPr>
-        <w:t>0e.9 Notes</w:t>
-      </w:r>
-    </w:p>
-    <w:p>
-      <w:pPr>
-        <w:pStyle w:val="BodyB"/>
-        <w:ind w:left="284" w:hanging="284"/>
-        <w:rPr>
-          <w:color w:val="6DC037"/>
-          <w:sz w:val="24"/>
-          <w:szCs w:val="24"/>
-          <w:lang w:val="en-US"/>
-        </w:rPr>
-      </w:pPr>
-      <w:r>
-        <w:rPr>
-          <w:sz w:val="24"/>
-          <w:szCs w:val="24"/>
-          <w:lang w:val="en-US"/>
-        </w:rPr>
-        <w:tab/>
-        <w:t xml:space="preserve">Will an </w:t>
-      </w:r>
-      <w:r>
-        <w:rPr>
-          <w:sz w:val="24"/>
-          <w:szCs w:val="24"/>
-          <w:lang w:val="en-US"/>
-        </w:rPr>
-        <w:t>advertiser</w:t>
-      </w:r>
-      <w:r>
-        <w:rPr>
-          <w:sz w:val="24"/>
-          <w:szCs w:val="24"/>
-          <w:lang w:val="en-US"/>
-        </w:rPr>
-        <w:t xml:space="preserve"> and an ad searcher be treated equally? What happens to the DB? Will it be stored at some other place temporarily or deleted for good?</w:t>
-      </w:r>
-      <w:r>
-        <w:rPr>
-          <w:sz w:val="24"/>
-          <w:szCs w:val="24"/>
-          <w:lang w:val="en-US"/>
-        </w:rPr>
-        <w:t xml:space="preserve"> </w:t>
-      </w:r>
-    </w:p>
-    <w:p>
-      <w:pPr>
-        <w:pStyle w:val="BodyB"/>
-        <w:ind w:left="284" w:hanging="284"/>
-        <w:rPr>
-          <w:lang w:val="en-GB"/>
-        </w:rPr>
-      </w:pPr>
-      <w:r>
-        <w:rPr>
-          <w:sz w:val="24"/>
-          <w:szCs w:val="24"/>
-          <w:lang w:val="en-US"/>
-        </w:rPr>
-        <w:br w:type="page"/>
-      </w:r>
-    </w:p>
-    <w:p>
-      <w:pPr>
-        <w:pStyle w:val="BodyB"/>
-        <w:ind w:left="284" w:hanging="284"/>
-        <w:rPr>
-          <w:b/>
-          <w:bCs/>
-          <w:sz w:val="24"/>
-          <w:szCs w:val="24"/>
-          <w:lang w:val="en-US"/>
-        </w:rPr>
-      </w:pPr>
-      <w:r>
-        <w:rPr>
-          <w:b/>
-          <w:bCs/>
-          <w:sz w:val="24"/>
-          <w:szCs w:val="24"/>
-          <w:lang w:val="en-US"/>
-        </w:rPr>
-        <w:lastRenderedPageBreak/>
-        <w:t>1. Searching and Advertising</w:t>
-      </w:r>
-    </w:p>
-    <w:p>
-      <w:pPr>
-        <w:pStyle w:val="BodyB"/>
-        <w:ind w:left="284" w:hanging="284"/>
-        <w:rPr>
-          <w:sz w:val="24"/>
-          <w:szCs w:val="24"/>
-          <w:lang w:val="en-US"/>
-        </w:rPr>
-      </w:pPr>
-    </w:p>
-    <w:p>
-      <w:pPr>
-        <w:pStyle w:val="BodyA"/>
-        <w:rPr>
-          <w:b/>
-          <w:bCs/>
-          <w:sz w:val="24"/>
-          <w:szCs w:val="24"/>
-          <w:lang w:val="en-US"/>
-        </w:rPr>
-      </w:pPr>
-      <w:r>
-        <w:rPr>
-          <w:b/>
-          <w:bCs/>
-          <w:sz w:val="24"/>
-          <w:szCs w:val="24"/>
-          <w:lang w:val="en-US"/>
-        </w:rPr>
         <w:t>1a. Search Flats</w:t>
       </w:r>
     </w:p>
@@ -4987,7 +4919,23 @@
           <w:szCs w:val="24"/>
           <w:lang w:val="en-US"/>
         </w:rPr>
-        <w:t>Users enter some criteria of their choosing and are presented with all the flats in the DB satisfying all criteria.</w:t>
+        <w:t xml:space="preserve">Users enter some criteria of their choosing and are presented with all the flats in the </w:t>
+      </w:r>
+      <w:r>
+        <w:rPr>
+          <w:sz w:val="24"/>
+          <w:szCs w:val="24"/>
+          <w:lang w:val="en-US"/>
+        </w:rPr>
+        <w:t>System</w:t>
+      </w:r>
+      <w:r>
+        <w:rPr>
+          <w:sz w:val="24"/>
+          <w:szCs w:val="24"/>
+          <w:lang w:val="en-US"/>
+        </w:rPr>
+        <w:t xml:space="preserve"> satisfying all criteria.</w:t>
       </w:r>
     </w:p>
     <w:p>
@@ -5095,7 +5043,23 @@
           <w:szCs w:val="24"/>
           <w:lang w:val="en-US"/>
         </w:rPr>
-        <w:t>1. User is on our website. Does not necessarily have to be logged in.</w:t>
+        <w:t xml:space="preserve">1. User is on </w:t>
+      </w:r>
+      <w:r>
+        <w:rPr>
+          <w:sz w:val="24"/>
+          <w:szCs w:val="24"/>
+          <w:lang w:val="en-US"/>
+        </w:rPr>
+        <w:t>the</w:t>
+      </w:r>
+      <w:r>
+        <w:rPr>
+          <w:sz w:val="24"/>
+          <w:szCs w:val="24"/>
+          <w:lang w:val="en-US"/>
+        </w:rPr>
+        <w:t xml:space="preserve"> website. Does not necessarily have to be logged in.</w:t>
       </w:r>
     </w:p>
     <w:p>
@@ -5180,16 +5144,14 @@
         </w:rPr>
         <w:t xml:space="preserve">User is shown a list of parameters by which s/he can further </w:t>
       </w:r>
-      <w:proofErr w:type="spellStart"/>
-      <w:r>
-        <w:rPr>
-          <w:sz w:val="24"/>
-          <w:szCs w:val="24"/>
-          <w:lang w:val="en-US"/>
-        </w:rPr>
-        <w:t>parameterise</w:t>
-      </w:r>
-      <w:proofErr w:type="spellEnd"/>
+      <w:r>
+        <w:rPr>
+          <w:sz w:val="24"/>
+          <w:szCs w:val="24"/>
+          <w:lang w:val="en-US"/>
+        </w:rPr>
+        <w:t>parameterize</w:t>
+      </w:r>
       <w:r>
         <w:rPr>
           <w:sz w:val="24"/>
@@ -5372,35 +5334,6 @@
           <w:szCs w:val="24"/>
           <w:lang w:val="en-US"/>
         </w:rPr>
-        <w:t>System checks DB for matching entries.</w:t>
-      </w:r>
-    </w:p>
-    <w:p>
-      <w:pPr>
-        <w:pStyle w:val="BodyA"/>
-        <w:numPr>
-          <w:ilvl w:val="0"/>
-          <w:numId w:val="6"/>
-        </w:numPr>
-        <w:tabs>
-          <w:tab w:val="num" w:pos="586"/>
-          <w:tab w:val="left" w:pos="613"/>
-          <w:tab w:val="left" w:pos="643"/>
-          <w:tab w:val="left" w:pos="676"/>
-        </w:tabs>
-        <w:ind w:left="586" w:hanging="303"/>
-        <w:rPr>
-          <w:sz w:val="24"/>
-          <w:szCs w:val="24"/>
-          <w:lang w:val="en-US"/>
-        </w:rPr>
-      </w:pPr>
-      <w:r>
-        <w:rPr>
-          <w:sz w:val="24"/>
-          <w:szCs w:val="24"/>
-          <w:lang w:val="en-US"/>
-        </w:rPr>
         <w:t>System returns matching entries in a list.</w:t>
       </w:r>
     </w:p>
@@ -5517,7 +5450,23 @@
           <w:szCs w:val="24"/>
           <w:lang w:val="en-US"/>
         </w:rPr>
-        <w:t>1. System returns all Flats in the DB. Flow continues with step 4.</w:t>
+        <w:t xml:space="preserve">1. System returns all Flats in the </w:t>
+      </w:r>
+      <w:r>
+        <w:rPr>
+          <w:sz w:val="24"/>
+          <w:szCs w:val="24"/>
+          <w:lang w:val="en-US"/>
+        </w:rPr>
+        <w:t>System</w:t>
+      </w:r>
+      <w:r>
+        <w:rPr>
+          <w:sz w:val="24"/>
+          <w:szCs w:val="24"/>
+          <w:lang w:val="en-US"/>
+        </w:rPr>
+        <w:t>. Flow continues with step 4.</w:t>
       </w:r>
     </w:p>
     <w:p>
@@ -5554,7 +5503,23 @@
           <w:szCs w:val="24"/>
           <w:lang w:val="en-US"/>
         </w:rPr>
-        <w:t>Displaying a list of 100 or less flats with thumbnails and text must not take more than 5 seconds.</w:t>
+        <w:t>Displaying a list of 30</w:t>
+      </w:r>
+      <w:r>
+        <w:rPr>
+          <w:sz w:val="24"/>
+          <w:szCs w:val="24"/>
+          <w:lang w:val="en-US"/>
+        </w:rPr>
+        <w:t xml:space="preserve"> or less flats with thumbnails and text must not take more than 5 seconds.</w:t>
+      </w:r>
+      <w:r>
+        <w:rPr>
+          <w:sz w:val="24"/>
+          <w:szCs w:val="24"/>
+          <w:lang w:val="en-US"/>
+        </w:rPr>
+        <w:t xml:space="preserve"> If the list is longer, paging will be used.</w:t>
       </w:r>
     </w:p>
     <w:p>
@@ -6087,7 +6052,6 @@
           <w:szCs w:val="24"/>
           <w:lang w:val="en-US"/>
         </w:rPr>
-        <w:lastRenderedPageBreak/>
         <w:t xml:space="preserve">User finds herself on the </w:t>
       </w:r>
       <w:r>
@@ -6149,6 +6113,7 @@
           <w:szCs w:val="24"/>
           <w:lang w:val="en-US"/>
         </w:rPr>
+        <w:lastRenderedPageBreak/>
         <w:t>User enters desired specifications, e.g. if it</w:t>
       </w:r>
       <w:r>
@@ -6813,7 +6778,23 @@
           <w:szCs w:val="24"/>
           <w:lang w:val="en-US"/>
         </w:rPr>
-        <w:t>Retrieving information from DB is not possible.</w:t>
+        <w:t xml:space="preserve">Retrieving information from </w:t>
+      </w:r>
+      <w:r>
+        <w:rPr>
+          <w:sz w:val="24"/>
+          <w:szCs w:val="24"/>
+          <w:lang w:val="en-US"/>
+        </w:rPr>
+        <w:t>System</w:t>
+      </w:r>
+      <w:r>
+        <w:rPr>
+          <w:sz w:val="24"/>
+          <w:szCs w:val="24"/>
+          <w:lang w:val="en-US"/>
+        </w:rPr>
+        <w:t xml:space="preserve"> is not possible.</w:t>
       </w:r>
     </w:p>
     <w:p>
@@ -6936,35 +6917,6 @@
     <w:p>
       <w:pPr>
         <w:pStyle w:val="BodyA"/>
-        <w:ind w:left="283"/>
-        <w:rPr>
-          <w:sz w:val="24"/>
-          <w:szCs w:val="24"/>
-          <w:lang w:val="en-US"/>
-        </w:rPr>
-      </w:pPr>
-      <w:proofErr w:type="spellStart"/>
-      <w:r>
-        <w:rPr>
-          <w:sz w:val="24"/>
-          <w:szCs w:val="24"/>
-          <w:lang w:val="en-US"/>
-        </w:rPr>
-        <w:t>Flatmate</w:t>
-      </w:r>
-      <w:proofErr w:type="spellEnd"/>
-      <w:r>
-        <w:rPr>
-          <w:sz w:val="24"/>
-          <w:szCs w:val="24"/>
-          <w:lang w:val="en-US"/>
-        </w:rPr>
-        <w:t xml:space="preserve"> profiles now handled; see the next use case.</w:t>
-      </w:r>
-    </w:p>
-    <w:p>
-      <w:pPr>
-        <w:pStyle w:val="BodyA"/>
         <w:rPr>
           <w:sz w:val="24"/>
           <w:szCs w:val="24"/>
@@ -7262,7 +7214,6 @@
           <w:szCs w:val="24"/>
           <w:lang w:val="en-US"/>
         </w:rPr>
-        <w:lastRenderedPageBreak/>
         <w:t xml:space="preserve">Any user is in the message inbox and clicks on the </w:t>
       </w:r>
       <w:r>
@@ -7319,6 +7270,7 @@
           <w:szCs w:val="24"/>
           <w:lang w:val="en-US"/>
         </w:rPr>
+        <w:lastRenderedPageBreak/>
         <w:t>Either the user is viewing at the detail view of one flat/studio, or</w:t>
       </w:r>
     </w:p>
@@ -7968,7 +7920,23 @@
           <w:szCs w:val="24"/>
           <w:lang w:val="en-US"/>
         </w:rPr>
-        <w:t>New ad has been created in the DB.</w:t>
+        <w:t xml:space="preserve">New ad has been created in the </w:t>
+      </w:r>
+      <w:r>
+        <w:rPr>
+          <w:sz w:val="24"/>
+          <w:szCs w:val="24"/>
+          <w:lang w:val="en-US"/>
+        </w:rPr>
+        <w:t>System</w:t>
+      </w:r>
+      <w:r>
+        <w:rPr>
+          <w:sz w:val="24"/>
+          <w:szCs w:val="24"/>
+          <w:lang w:val="en-US"/>
+        </w:rPr>
+        <w:t>.</w:t>
       </w:r>
     </w:p>
     <w:p>
@@ -8259,7 +8227,6 @@
           <w:szCs w:val="24"/>
           <w:lang w:val="en-US"/>
         </w:rPr>
-        <w:lastRenderedPageBreak/>
         <w:t>1e.8 Special Requirements</w:t>
       </w:r>
     </w:p>
@@ -8312,6 +8279,7 @@
           <w:szCs w:val="24"/>
           <w:lang w:val="en-US"/>
         </w:rPr>
+        <w:lastRenderedPageBreak/>
         <w:t>Step 5a: Valid input should remain in the form (must be probably saved and reentered by us.</w:t>
       </w:r>
     </w:p>
@@ -9036,7 +9004,23 @@
           <w:szCs w:val="24"/>
           <w:lang w:val="en-US"/>
         </w:rPr>
-        <w:t>3. User enters text message, subject line and cell phone number.</w:t>
+        <w:t>3. User enters text message, subject line and cell phone number</w:t>
+      </w:r>
+      <w:r>
+        <w:rPr>
+          <w:sz w:val="24"/>
+          <w:szCs w:val="24"/>
+          <w:lang w:val="en-US"/>
+        </w:rPr>
+        <w:t xml:space="preserve"> (optional)</w:t>
+      </w:r>
+      <w:r>
+        <w:rPr>
+          <w:sz w:val="24"/>
+          <w:szCs w:val="24"/>
+          <w:lang w:val="en-US"/>
+        </w:rPr>
+        <w:t>.</w:t>
       </w:r>
     </w:p>
     <w:p>
@@ -9127,7 +9111,23 @@
           <w:szCs w:val="24"/>
           <w:lang w:val="en-US"/>
         </w:rPr>
-        <w:t>6. System notifies sender that the message has been sent, and notifies the receiver.</w:t>
+        <w:t xml:space="preserve">6. System </w:t>
+      </w:r>
+      <w:r>
+        <w:rPr>
+          <w:sz w:val="24"/>
+          <w:szCs w:val="24"/>
+          <w:lang w:val="en-US"/>
+        </w:rPr>
+        <w:t>confirms</w:t>
+      </w:r>
+      <w:r>
+        <w:rPr>
+          <w:sz w:val="24"/>
+          <w:szCs w:val="24"/>
+          <w:lang w:val="en-US"/>
+        </w:rPr>
+        <w:t xml:space="preserve"> sender that the message has been sent, and notifies the receiver.</w:t>
       </w:r>
     </w:p>
     <w:p>
@@ -10978,7 +10978,7 @@
           <w:szCs w:val="24"/>
           <w:lang w:val="en-US"/>
         </w:rPr>
-        <w:t>Performance: Whenever a new flat is entered into the database, all alert patterns must be checked and, if the criteria therein are met, emails must be sent out. Not more than one minute shall pass between entering a flat into the database and sending out an alert email.</w:t>
+        <w:t xml:space="preserve">Performance: Whenever a new flat is entered into the database, all alert patterns must be checked and, if the criteria therein are met, emails must be sent out. </w:t>
       </w:r>
     </w:p>
     <w:p>
@@ -11430,25 +11430,23 @@
           <w:szCs w:val="24"/>
           <w:lang w:val="en-US"/>
         </w:rPr>
-        <w:t xml:space="preserve">User is now </w:t>
-      </w:r>
-      <w:proofErr w:type="spellStart"/>
-      <w:r>
-        <w:rPr>
-          <w:sz w:val="24"/>
-          <w:szCs w:val="24"/>
-          <w:lang w:val="en-US"/>
-        </w:rPr>
-        <w:t>unubscribed</w:t>
-      </w:r>
-      <w:proofErr w:type="spellEnd"/>
-      <w:r>
-        <w:rPr>
-          <w:sz w:val="24"/>
-          <w:szCs w:val="24"/>
-          <w:lang w:val="en-US"/>
-        </w:rPr>
-        <w:t xml:space="preserve"> from alert.</w:t>
+        <w:t>User is now un</w:t>
+      </w:r>
+      <w:r>
+        <w:rPr>
+          <w:sz w:val="24"/>
+          <w:szCs w:val="24"/>
+          <w:lang w:val="en-US"/>
+        </w:rPr>
+        <w:t>s</w:t>
+      </w:r>
+      <w:r>
+        <w:rPr>
+          <w:sz w:val="24"/>
+          <w:szCs w:val="24"/>
+          <w:lang w:val="en-US"/>
+        </w:rPr>
+        <w:t>ubscribed from alert.</w:t>
       </w:r>
     </w:p>
     <w:p>
@@ -11475,7 +11473,6 @@
           <w:szCs w:val="24"/>
           <w:lang w:val="en-US"/>
         </w:rPr>
-        <w:lastRenderedPageBreak/>
         <w:t>The data about the alert (criteria, user) are not saved anywhere.</w:t>
       </w:r>
     </w:p>
@@ -11521,6 +11518,7 @@
           <w:szCs w:val="24"/>
           <w:lang w:val="en-US"/>
         </w:rPr>
+        <w:lastRenderedPageBreak/>
         <w:t xml:space="preserve">Logged in user clicks on </w:t>
       </w:r>
       <w:r>
@@ -11738,20 +11736,28 @@
       </w:r>
       <w:r>
         <w:rPr>
+          <w:sz w:val="24"/>
+          <w:szCs w:val="24"/>
+          <w:lang w:val="en-US"/>
+        </w:rPr>
+        <w:t>'</w:t>
+      </w:r>
+      <w:r>
+        <w:rPr>
           <w:rFonts w:hAnsi="Helvetica"/>
           <w:sz w:val="24"/>
           <w:szCs w:val="24"/>
           <w:lang w:val="en-US"/>
         </w:rPr>
-        <w:t xml:space="preserve">’ </w:t>
-      </w:r>
-      <w:r>
-        <w:rPr>
-          <w:sz w:val="24"/>
-          <w:szCs w:val="24"/>
-          <w:lang w:val="en-US"/>
-        </w:rPr>
-        <w:t>Database error.</w:t>
+        <w:t xml:space="preserve"> System error</w:t>
+      </w:r>
+      <w:r>
+        <w:rPr>
+          <w:sz w:val="24"/>
+          <w:szCs w:val="24"/>
+          <w:lang w:val="en-US"/>
+        </w:rPr>
+        <w:t>.</w:t>
       </w:r>
       <w:proofErr w:type="gramEnd"/>
     </w:p>
@@ -11779,7 +11785,23 @@
           <w:szCs w:val="24"/>
           <w:lang w:val="en-US"/>
         </w:rPr>
-        <w:t>System warns user that DB connection was faulty and that she is still subscribed to the alert.</w:t>
+        <w:t xml:space="preserve">System warns user that </w:t>
+      </w:r>
+      <w:r>
+        <w:rPr>
+          <w:sz w:val="24"/>
+          <w:szCs w:val="24"/>
+          <w:lang w:val="en-US"/>
+        </w:rPr>
+        <w:t>System</w:t>
+      </w:r>
+      <w:r>
+        <w:rPr>
+          <w:sz w:val="24"/>
+          <w:szCs w:val="24"/>
+          <w:lang w:val="en-US"/>
+        </w:rPr>
+        <w:t xml:space="preserve"> connection was faulty and that she is still subscribed to the alert.</w:t>
       </w:r>
     </w:p>
     <w:p>
@@ -12336,7 +12358,15 @@
           <w:szCs w:val="24"/>
           <w:lang w:val="en-US"/>
         </w:rPr>
-        <w:t>System ads ad for this user to the DB</w:t>
+        <w:t xml:space="preserve">System ads ad for this user to the </w:t>
+      </w:r>
+      <w:r>
+        <w:rPr>
+          <w:sz w:val="24"/>
+          <w:szCs w:val="24"/>
+          <w:lang w:val="en-US"/>
+        </w:rPr>
+        <w:t>System</w:t>
       </w:r>
     </w:p>
     <w:p>
@@ -13180,7 +13210,15 @@
           <w:szCs w:val="24"/>
           <w:lang w:val="en-US"/>
         </w:rPr>
-        <w:t>. System adds the candidate to the appropriate table in the DB</w:t>
+        <w:t xml:space="preserve">. System adds the candidate to the appropriate table in the </w:t>
+      </w:r>
+      <w:r>
+        <w:rPr>
+          <w:sz w:val="24"/>
+          <w:szCs w:val="24"/>
+          <w:lang w:val="en-US"/>
+        </w:rPr>
+        <w:t>System</w:t>
       </w:r>
     </w:p>
     <w:p>
@@ -13381,7 +13419,15 @@
           <w:szCs w:val="24"/>
           <w:lang w:val="en-US"/>
         </w:rPr>
-        <w:t>. System adds the candidate to the appropriate table in the DB</w:t>
+        <w:t xml:space="preserve">. System adds the candidate to the appropriate table in the </w:t>
+      </w:r>
+      <w:r>
+        <w:rPr>
+          <w:sz w:val="24"/>
+          <w:szCs w:val="24"/>
+          <w:lang w:val="en-US"/>
+        </w:rPr>
+        <w:t>System</w:t>
       </w:r>
     </w:p>
     <w:p>
@@ -13928,7 +13974,23 @@
           <w:lang w:val="en-US"/>
         </w:rPr>
         <w:tab/>
-        <w:t>The user has bookmarked ads in his DB.</w:t>
+        <w:t xml:space="preserve">The user has bookmarked ads in his </w:t>
+      </w:r>
+      <w:r>
+        <w:rPr>
+          <w:sz w:val="24"/>
+          <w:szCs w:val="24"/>
+          <w:lang w:val="en-US"/>
+        </w:rPr>
+        <w:t>System</w:t>
+      </w:r>
+      <w:r>
+        <w:rPr>
+          <w:sz w:val="24"/>
+          <w:szCs w:val="24"/>
+          <w:lang w:val="en-US"/>
+        </w:rPr>
+        <w:t>.</w:t>
       </w:r>
     </w:p>
     <w:p>
@@ -13967,7 +14029,15 @@
           <w:lang w:val="en-US"/>
         </w:rPr>
         <w:tab/>
-        <w:t>She will get her bookmarks reduced/updated in her DB</w:t>
+        <w:t xml:space="preserve">She will get her bookmarks reduced/updated in her </w:t>
+      </w:r>
+      <w:r>
+        <w:rPr>
+          <w:sz w:val="24"/>
+          <w:szCs w:val="24"/>
+          <w:lang w:val="en-US"/>
+        </w:rPr>
+        <w:t>System</w:t>
       </w:r>
     </w:p>
     <w:p>
@@ -14086,7 +14156,23 @@
           <w:szCs w:val="24"/>
           <w:lang w:val="en-US"/>
         </w:rPr>
-        <w:t>. The view with all the bookmarks will be updated immediately giving her the correct feedback.</w:t>
+        <w:t>. The view with all the bookmarks will be updated immediately giving her the correct fee</w:t>
+      </w:r>
+      <w:r>
+        <w:rPr>
+          <w:sz w:val="24"/>
+          <w:szCs w:val="24"/>
+          <w:lang w:val="en-US"/>
+        </w:rPr>
+        <w:t>dback</w:t>
+      </w:r>
+      <w:r>
+        <w:rPr>
+          <w:sz w:val="24"/>
+          <w:szCs w:val="24"/>
+          <w:lang w:val="en-US"/>
+        </w:rPr>
+        <w:t>.</w:t>
       </w:r>
     </w:p>
     <w:p>
@@ -14440,25 +14526,23 @@
           <w:szCs w:val="24"/>
           <w:lang w:val="en-US"/>
         </w:rPr>
-        <w:t xml:space="preserve"> on the detailed flat view page (not yet </w:t>
-      </w:r>
-      <w:proofErr w:type="spellStart"/>
-      <w:r>
-        <w:rPr>
-          <w:sz w:val="24"/>
-          <w:szCs w:val="24"/>
-          <w:lang w:val="en-US"/>
-        </w:rPr>
-        <w:t>visibe</w:t>
-      </w:r>
-      <w:proofErr w:type="spellEnd"/>
-      <w:r>
-        <w:rPr>
-          <w:sz w:val="24"/>
-          <w:szCs w:val="24"/>
-          <w:lang w:val="en-US"/>
-        </w:rPr>
-        <w:t xml:space="preserve"> in UI).</w:t>
+        <w:t xml:space="preserve"> on the detailed flat view page (not yet visib</w:t>
+      </w:r>
+      <w:r>
+        <w:rPr>
+          <w:sz w:val="24"/>
+          <w:szCs w:val="24"/>
+          <w:lang w:val="en-US"/>
+        </w:rPr>
+        <w:t>l</w:t>
+      </w:r>
+      <w:r>
+        <w:rPr>
+          <w:sz w:val="24"/>
+          <w:szCs w:val="24"/>
+          <w:lang w:val="en-US"/>
+        </w:rPr>
+        <w:t>e in UI).</w:t>
       </w:r>
     </w:p>
     <w:p>
@@ -17206,7 +17290,7 @@
           <w:szCs w:val="24"/>
           <w:lang w:val="en-US"/>
         </w:rPr>
-        <w:t>Alter</w:t>
+        <w:t>Edit</w:t>
       </w:r>
       <w:r>
         <w:rPr>
@@ -19115,6 +19199,8 @@
           <w:rFonts w:ascii="Helvetica" w:eastAsia="Helvetica" w:hAnsi="Helvetica" w:cs="Helvetica"/>
         </w:rPr>
       </w:pPr>
+      <w:bookmarkStart w:id="0" w:name="_GoBack"/>
+      <w:bookmarkEnd w:id="0"/>
     </w:p>
     <w:p>
       <w:pPr>
@@ -19194,8 +19280,8 @@
       </w:r>
     </w:p>
     <w:sectPr>
-      <w:headerReference w:type="default" r:id="rId10"/>
-      <w:footerReference w:type="default" r:id="rId11"/>
+      <w:headerReference w:type="default" r:id="rId9"/>
+      <w:footerReference w:type="default" r:id="rId10"/>
       <w:pgSz w:w="11900" w:h="16840"/>
       <w:pgMar w:top="1134" w:right="1134" w:bottom="1134" w:left="1134" w:header="709" w:footer="850" w:gutter="0"/>
       <w:cols w:space="720"/>

</xml_diff>